<commit_message>
Add Scrum Masters of the Universe
</commit_message>
<xml_diff>
--- a/generated/cv.docx
+++ b/generated/cv.docx
@@ -1306,7 +1306,7 @@
           <w:color w:val="000000"/>
           <w:sz w:val="20"/>
         </w:rPr>
-        <w:t>◦</w:t>
+        <w:t xml:space="preserve">◦ </w:t>
       </w:r>
       <w:r>
         <w:rPr>
@@ -1336,7 +1336,7 @@
           <w:color w:val="000000"/>
           <w:sz w:val="20"/>
         </w:rPr>
-        <w:t>◦</w:t>
+        <w:t xml:space="preserve">◦ </w:t>
       </w:r>
       <w:r>
         <w:rPr>
@@ -1366,7 +1366,7 @@
           <w:color w:val="000000"/>
           <w:sz w:val="20"/>
         </w:rPr>
-        <w:t>◦</w:t>
+        <w:t xml:space="preserve">◦ </w:t>
       </w:r>
       <w:r>
         <w:rPr>
@@ -1396,7 +1396,7 @@
           <w:color w:val="000000"/>
           <w:sz w:val="20"/>
         </w:rPr>
-        <w:t>◦</w:t>
+        <w:t xml:space="preserve">◦ </w:t>
       </w:r>
       <w:r>
         <w:rPr>
@@ -1446,7 +1446,7 @@
           <w:color w:val="000000"/>
           <w:sz w:val="20"/>
         </w:rPr>
-        <w:t>◦</w:t>
+        <w:t xml:space="preserve">◦ </w:t>
       </w:r>
       <w:r>
         <w:rPr>
@@ -1476,7 +1476,7 @@
           <w:color w:val="000000"/>
           <w:sz w:val="20"/>
         </w:rPr>
-        <w:t>◦</w:t>
+        <w:t xml:space="preserve">◦ </w:t>
       </w:r>
       <w:r>
         <w:rPr>
@@ -1506,7 +1506,7 @@
           <w:color w:val="000000"/>
           <w:sz w:val="20"/>
         </w:rPr>
-        <w:t>◦</w:t>
+        <w:t xml:space="preserve">◦ </w:t>
       </w:r>
       <w:r>
         <w:rPr>
@@ -1536,7 +1536,7 @@
           <w:color w:val="000000"/>
           <w:sz w:val="20"/>
         </w:rPr>
-        <w:t>◦</w:t>
+        <w:t xml:space="preserve">◦ </w:t>
       </w:r>
       <w:r>
         <w:rPr>
@@ -1607,7 +1607,7 @@
           <w:color w:val="000000"/>
           <w:sz w:val="20"/>
         </w:rPr>
-        <w:t>◦</w:t>
+        <w:t xml:space="preserve">◦ </w:t>
       </w:r>
       <w:r>
         <w:rPr>
@@ -1637,7 +1637,7 @@
           <w:color w:val="000000"/>
           <w:sz w:val="20"/>
         </w:rPr>
-        <w:t>◦</w:t>
+        <w:t xml:space="preserve">◦ </w:t>
       </w:r>
       <w:r>
         <w:rPr>
@@ -1667,7 +1667,7 @@
           <w:color w:val="000000"/>
           <w:sz w:val="20"/>
         </w:rPr>
-        <w:t>◦</w:t>
+        <w:t xml:space="preserve">◦ </w:t>
       </w:r>
       <w:r>
         <w:rPr>
@@ -1697,7 +1697,7 @@
           <w:color w:val="000000"/>
           <w:sz w:val="20"/>
         </w:rPr>
-        <w:t>◦</w:t>
+        <w:t xml:space="preserve">◦ </w:t>
       </w:r>
       <w:r>
         <w:rPr>
@@ -1727,7 +1727,7 @@
           <w:color w:val="000000"/>
           <w:sz w:val="20"/>
         </w:rPr>
-        <w:t>◦</w:t>
+        <w:t xml:space="preserve">◦ </w:t>
       </w:r>
       <w:r>
         <w:rPr>
@@ -1757,7 +1757,7 @@
           <w:color w:val="000000"/>
           <w:sz w:val="20"/>
         </w:rPr>
-        <w:t>◦</w:t>
+        <w:t xml:space="preserve">◦ </w:t>
       </w:r>
       <w:r>
         <w:rPr>
@@ -1787,7 +1787,7 @@
           <w:color w:val="000000"/>
           <w:sz w:val="20"/>
         </w:rPr>
-        <w:t>◦</w:t>
+        <w:t xml:space="preserve">◦ </w:t>
       </w:r>
       <w:r>
         <w:rPr>
@@ -1817,7 +1817,7 @@
           <w:color w:val="000000"/>
           <w:sz w:val="20"/>
         </w:rPr>
-        <w:t>◦</w:t>
+        <w:t xml:space="preserve">◦ </w:t>
       </w:r>
       <w:r>
         <w:rPr>
@@ -1888,7 +1888,7 @@
           <w:color w:val="000000"/>
           <w:sz w:val="20"/>
         </w:rPr>
-        <w:t>◦</w:t>
+        <w:t xml:space="preserve">◦ </w:t>
       </w:r>
       <w:r>
         <w:rPr>
@@ -1938,7 +1938,7 @@
           <w:color w:val="000000"/>
           <w:sz w:val="20"/>
         </w:rPr>
-        <w:t>◦</w:t>
+        <w:t xml:space="preserve">◦ </w:t>
       </w:r>
       <w:r>
         <w:rPr>
@@ -1968,7 +1968,7 @@
           <w:color w:val="000000"/>
           <w:sz w:val="20"/>
         </w:rPr>
-        <w:t>◦</w:t>
+        <w:t xml:space="preserve">◦ </w:t>
       </w:r>
       <w:r>
         <w:rPr>
@@ -8144,7 +8144,7 @@
           <w:color w:val="000000"/>
           <w:sz w:val="20"/>
         </w:rPr>
-        <w:t>◦</w:t>
+        <w:t xml:space="preserve">◦ </w:t>
       </w:r>
       <w:r>
         <w:rPr>
@@ -8217,7 +8217,7 @@
           <w:color w:val="000000"/>
           <w:sz w:val="20"/>
         </w:rPr>
-        <w:t>◦</w:t>
+        <w:t xml:space="preserve">◦ </w:t>
       </w:r>
       <w:r>
         <w:rPr>
@@ -8267,7 +8267,7 @@
           <w:color w:val="000000"/>
           <w:sz w:val="20"/>
         </w:rPr>
-        <w:t>◦</w:t>
+        <w:t xml:space="preserve">◦ </w:t>
       </w:r>
       <w:r>
         <w:rPr>
@@ -8408,7 +8408,7 @@
           <w:color w:val="000000"/>
           <w:sz w:val="20"/>
         </w:rPr>
-        <w:t>◦</w:t>
+        <w:t xml:space="preserve">◦ </w:t>
       </w:r>
       <w:r>
         <w:rPr>
@@ -8471,7 +8471,7 @@
           <w:color w:val="000000"/>
           <w:sz w:val="20"/>
         </w:rPr>
-        <w:t>◦</w:t>
+        <w:t xml:space="preserve">◦ </w:t>
       </w:r>
       <w:r>
         <w:rPr>
@@ -9484,7 +9484,7 @@
           <w:color w:val="000000"/>
           <w:sz w:val="20"/>
         </w:rPr>
-        <w:t>◦</w:t>
+        <w:t xml:space="preserve">◦ </w:t>
       </w:r>
       <w:r>
         <w:rPr>
@@ -9586,7 +9586,7 @@
         <w:autoSpaceDE w:val="0"/>
         <w:widowControl/>
         <w:spacing w:line="314" w:lineRule="auto" w:before="186" w:after="0"/>
-        <w:ind w:left="548" w:right="144" w:hanging="122"/>
+        <w:ind w:left="548" w:right="288" w:hanging="122"/>
         <w:jc w:val="left"/>
       </w:pPr>
       <w:r>
@@ -9597,7 +9597,7 @@
           <w:color w:val="000000"/>
           <w:sz w:val="20"/>
         </w:rPr>
-        <w:t>◦</w:t>
+        <w:t xml:space="preserve">◦ </w:t>
       </w:r>
       <w:r>
         <w:rPr>
@@ -9697,7 +9697,7 @@
           <w:color w:val="000000"/>
           <w:sz w:val="20"/>
         </w:rPr>
-        <w:t>at Agile RI, 2021</w:t>
+        <w:t>at Scrum Masters of the Universe, 2022</w:t>
       </w:r>
       <w:r>
         <w:rPr>
@@ -9717,6 +9717,26 @@
           <w:color w:val="000000"/>
           <w:sz w:val="20"/>
         </w:rPr>
+        <w:t xml:space="preserve"> Agile RI, 2021</w:t>
+      </w:r>
+      <w:r>
+        <w:rPr>
+          <w:rFonts w:ascii="Times New Roman" w:hAnsi="Times New Roman" w:eastAsia="Times New Roman"/>
+          <w:b w:val="0"/>
+          <w:i w:val="0"/>
+          <w:color w:val="000000"/>
+          <w:sz w:val="20"/>
+        </w:rPr>
+        <w:t>;</w:t>
+      </w:r>
+      <w:r>
+        <w:rPr>
+          <w:rFonts w:ascii="Publico Text Web" w:hAnsi="Publico Text Web" w:eastAsia="Publico Text Web"/>
+          <w:b w:val="0"/>
+          <w:i w:val="0"/>
+          <w:color w:val="000000"/>
+          <w:sz w:val="20"/>
+        </w:rPr>
         <w:t xml:space="preserve"> Agile Arizona, 2021</w:t>
       </w:r>
       <w:r>
@@ -9747,6 +9767,26 @@
           <w:color w:val="000000"/>
           <w:sz w:val="20"/>
         </w:rPr>
+        <w:t xml:space="preserve">; </w:t>
+      </w:r>
+      <w:r>
+        <w:rPr>
+          <w:rFonts w:ascii="Publico Text Web" w:hAnsi="Publico Text Web" w:eastAsia="Publico Text Web"/>
+          <w:b w:val="0"/>
+          <w:i w:val="0"/>
+          <w:color w:val="000000"/>
+          <w:sz w:val="20"/>
+        </w:rPr>
+        <w:t>Comparative Agility Meetup, 2021</w:t>
+      </w:r>
+      <w:r>
+        <w:rPr>
+          <w:rFonts w:ascii="Times New Roman" w:hAnsi="Times New Roman" w:eastAsia="Times New Roman"/>
+          <w:b w:val="0"/>
+          <w:i w:val="0"/>
+          <w:color w:val="000000"/>
+          <w:sz w:val="20"/>
+        </w:rPr>
         <w:t>;</w:t>
       </w:r>
       <w:r>
@@ -9757,7 +9797,7 @@
           <w:color w:val="000000"/>
           <w:sz w:val="20"/>
         </w:rPr>
-        <w:t xml:space="preserve"> Comparative Agility Meetup, 2021</w:t>
+        <w:t xml:space="preserve"> Craft 2021</w:t>
       </w:r>
       <w:r>
         <w:rPr>
@@ -9777,17 +9817,7 @@
           <w:color w:val="000000"/>
           <w:sz w:val="20"/>
         </w:rPr>
-        <w:t xml:space="preserve"> Craft </w:t>
-      </w:r>
-      <w:r>
-        <w:rPr>
-          <w:rFonts w:ascii="Publico Text Web" w:hAnsi="Publico Text Web" w:eastAsia="Publico Text Web"/>
-          <w:b w:val="0"/>
-          <w:i w:val="0"/>
-          <w:color w:val="000000"/>
-          <w:sz w:val="20"/>
-        </w:rPr>
-        <w:t>2021</w:t>
+        <w:t xml:space="preserve"> Agile Hartford, 2020</w:t>
       </w:r>
       <w:r>
         <w:rPr>
@@ -9807,7 +9837,7 @@
           <w:color w:val="000000"/>
           <w:sz w:val="20"/>
         </w:rPr>
-        <w:t xml:space="preserve"> Agile Hartford, 2020</w:t>
+        <w:t xml:space="preserve"> Agile RTP, 2020</w:t>
       </w:r>
       <w:r>
         <w:rPr>
@@ -9827,7 +9857,17 @@
           <w:color w:val="000000"/>
           <w:sz w:val="20"/>
         </w:rPr>
-        <w:t xml:space="preserve"> Agile RTP, 2020</w:t>
+        <w:t xml:space="preserve"> Venture </w:t>
+      </w:r>
+      <w:r>
+        <w:rPr>
+          <w:rFonts w:ascii="Publico Text Web" w:hAnsi="Publico Text Web" w:eastAsia="Publico Text Web"/>
+          <w:b w:val="0"/>
+          <w:i w:val="0"/>
+          <w:color w:val="000000"/>
+          <w:sz w:val="20"/>
+        </w:rPr>
+        <w:t>Cafe, 2020</w:t>
       </w:r>
       <w:r>
         <w:rPr>
@@ -9847,7 +9887,7 @@
           <w:color w:val="000000"/>
           <w:sz w:val="20"/>
         </w:rPr>
-        <w:t xml:space="preserve"> Venture Cafe, 2020</w:t>
+        <w:t xml:space="preserve"> Agile Games Summit, 2020</w:t>
       </w:r>
       <w:r>
         <w:rPr>
@@ -9867,27 +9907,7 @@
           <w:color w:val="000000"/>
           <w:sz w:val="20"/>
         </w:rPr>
-        <w:t xml:space="preserve"> Agile Games Summit, 2020</w:t>
-      </w:r>
-      <w:r>
-        <w:rPr>
-          <w:rFonts w:ascii="Times New Roman" w:hAnsi="Times New Roman" w:eastAsia="Times New Roman"/>
-          <w:b w:val="0"/>
-          <w:i w:val="0"/>
-          <w:color w:val="000000"/>
-          <w:sz w:val="20"/>
-        </w:rPr>
-        <w:t xml:space="preserve">; </w:t>
-      </w:r>
-      <w:r>
-        <w:rPr>
-          <w:rFonts w:ascii="Publico Text Web" w:hAnsi="Publico Text Web" w:eastAsia="Publico Text Web"/>
-          <w:b w:val="0"/>
-          <w:i w:val="0"/>
-          <w:color w:val="000000"/>
-          <w:sz w:val="20"/>
-        </w:rPr>
-        <w:t>AgileCamp SF, 2019</w:t>
+        <w:t xml:space="preserve"> AgileCamp SF, 2019</w:t>
       </w:r>
       <w:r>
         <w:rPr>
@@ -9930,7 +9950,7 @@
           <w:color w:val="000000"/>
           <w:sz w:val="20"/>
         </w:rPr>
-        <w:t>◦</w:t>
+        <w:t xml:space="preserve">◦ </w:t>
       </w:r>
       <w:r>
         <w:rPr>
@@ -10103,7 +10123,7 @@
           <w:color w:val="000000"/>
           <w:sz w:val="20"/>
         </w:rPr>
-        <w:t>◦</w:t>
+        <w:t xml:space="preserve">◦ </w:t>
       </w:r>
       <w:r>
         <w:rPr>
@@ -10196,7 +10216,7 @@
           <w:color w:val="000000"/>
           <w:sz w:val="20"/>
         </w:rPr>
-        <w:t>◦</w:t>
+        <w:t xml:space="preserve">◦ </w:t>
       </w:r>
       <w:r>
         <w:rPr>
@@ -10322,7 +10342,7 @@
           <w:color w:val="000000"/>
           <w:sz w:val="20"/>
         </w:rPr>
-        <w:t>◦</w:t>
+        <w:t xml:space="preserve">◦ </w:t>
       </w:r>
       <w:r>
         <w:rPr>
@@ -10475,7 +10495,7 @@
           <w:color w:val="000000"/>
           <w:sz w:val="20"/>
         </w:rPr>
-        <w:t>◦</w:t>
+        <w:t xml:space="preserve">◦ </w:t>
       </w:r>
       <w:r>
         <w:rPr>
@@ -10715,7 +10735,7 @@
           <w:color w:val="000000"/>
           <w:sz w:val="20"/>
         </w:rPr>
-        <w:t>◦</w:t>
+        <w:t xml:space="preserve">◦ </w:t>
       </w:r>
       <w:r>
         <w:rPr>
@@ -10805,7 +10825,7 @@
           <w:color w:val="000000"/>
           <w:sz w:val="20"/>
         </w:rPr>
-        <w:t>◦</w:t>
+        <w:t xml:space="preserve">◦ </w:t>
       </w:r>
       <w:r>
         <w:rPr>
@@ -10895,7 +10915,7 @@
           <w:color w:val="000000"/>
           <w:sz w:val="20"/>
         </w:rPr>
-        <w:t>◦</w:t>
+        <w:t xml:space="preserve">◦ </w:t>
       </w:r>
       <w:r>
         <w:rPr>
@@ -11005,7 +11025,7 @@
           <w:color w:val="000000"/>
           <w:sz w:val="20"/>
         </w:rPr>
-        <w:t>◦</w:t>
+        <w:t xml:space="preserve">◦ </w:t>
       </w:r>
       <w:r>
         <w:rPr>
@@ -11098,7 +11118,7 @@
           <w:color w:val="000000"/>
           <w:sz w:val="20"/>
         </w:rPr>
-        <w:t>◦</w:t>
+        <w:t xml:space="preserve">◦ </w:t>
       </w:r>
       <w:r>
         <w:rPr>
@@ -11161,7 +11181,7 @@
           <w:color w:val="000000"/>
           <w:sz w:val="20"/>
         </w:rPr>
-        <w:t>◦</w:t>
+        <w:t xml:space="preserve">◦ </w:t>
       </w:r>
       <w:r>
         <w:rPr>
@@ -11251,7 +11271,7 @@
           <w:color w:val="000000"/>
           <w:sz w:val="20"/>
         </w:rPr>
-        <w:t>◦</w:t>
+        <w:t xml:space="preserve">◦ </w:t>
       </w:r>
       <w:r>
         <w:rPr>
@@ -11341,7 +11361,7 @@
           <w:color w:val="000000"/>
           <w:sz w:val="20"/>
         </w:rPr>
-        <w:t>◦</w:t>
+        <w:t xml:space="preserve">◦ </w:t>
       </w:r>
       <w:r>
         <w:rPr>
@@ -11391,7 +11411,7 @@
           <w:color w:val="000000"/>
           <w:sz w:val="20"/>
         </w:rPr>
-        <w:t>◦</w:t>
+        <w:t xml:space="preserve">◦ </w:t>
       </w:r>
       <w:r>
         <w:rPr>
@@ -11481,7 +11501,7 @@
           <w:color w:val="000000"/>
           <w:sz w:val="20"/>
         </w:rPr>
-        <w:t>◦</w:t>
+        <w:t xml:space="preserve">◦ </w:t>
       </w:r>
       <w:r>
         <w:rPr>
@@ -11571,7 +11591,7 @@
           <w:color w:val="000000"/>
           <w:sz w:val="20"/>
         </w:rPr>
-        <w:t>◦</w:t>
+        <w:t xml:space="preserve">◦ </w:t>
       </w:r>
       <w:r>
         <w:rPr>
@@ -11621,7 +11641,7 @@
           <w:color w:val="000000"/>
           <w:sz w:val="20"/>
         </w:rPr>
-        <w:t>◦</w:t>
+        <w:t xml:space="preserve">◦ </w:t>
       </w:r>
       <w:r>
         <w:rPr>
@@ -11691,7 +11711,7 @@
           <w:color w:val="000000"/>
           <w:sz w:val="20"/>
         </w:rPr>
-        <w:t>◦</w:t>
+        <w:t xml:space="preserve">◦ </w:t>
       </w:r>
       <w:r>
         <w:rPr>
@@ -11931,7 +11951,7 @@
           <w:color w:val="000000"/>
           <w:sz w:val="20"/>
         </w:rPr>
-        <w:t>◦</w:t>
+        <w:t xml:space="preserve">◦ </w:t>
       </w:r>
       <w:r>
         <w:rPr>
@@ -12024,7 +12044,7 @@
           <w:color w:val="000000"/>
           <w:sz w:val="20"/>
         </w:rPr>
-        <w:t>◦</w:t>
+        <w:t xml:space="preserve">◦ </w:t>
       </w:r>
       <w:r>
         <w:rPr>
@@ -12087,7 +12107,7 @@
           <w:color w:val="000000"/>
           <w:sz w:val="20"/>
         </w:rPr>
-        <w:t>◦</w:t>
+        <w:t xml:space="preserve">◦ </w:t>
       </w:r>
       <w:r>
         <w:rPr>
@@ -12137,7 +12157,7 @@
           <w:color w:val="000000"/>
           <w:sz w:val="20"/>
         </w:rPr>
-        <w:t>◦</w:t>
+        <w:t xml:space="preserve">◦ </w:t>
       </w:r>
       <w:r>
         <w:rPr>
@@ -12187,7 +12207,7 @@
           <w:color w:val="000000"/>
           <w:sz w:val="20"/>
         </w:rPr>
-        <w:t>◦</w:t>
+        <w:t xml:space="preserve">◦ </w:t>
       </w:r>
       <w:r>
         <w:rPr>
@@ -12277,7 +12297,7 @@
           <w:color w:val="000000"/>
           <w:sz w:val="20"/>
         </w:rPr>
-        <w:t>◦</w:t>
+        <w:t xml:space="preserve">◦ </w:t>
       </w:r>
       <w:r>
         <w:rPr>
@@ -12347,7 +12367,7 @@
           <w:color w:val="000000"/>
           <w:sz w:val="20"/>
         </w:rPr>
-        <w:t>◦</w:t>
+        <w:t xml:space="preserve">◦ </w:t>
       </w:r>
       <w:r>
         <w:rPr>
@@ -12420,7 +12440,7 @@
           <w:color w:val="000000"/>
           <w:sz w:val="20"/>
         </w:rPr>
-        <w:t>◦</w:t>
+        <w:t xml:space="preserve">◦ </w:t>
       </w:r>
       <w:r>
         <w:rPr>
@@ -12543,7 +12563,7 @@
           <w:color w:val="000000"/>
           <w:sz w:val="20"/>
         </w:rPr>
-        <w:t>◦</w:t>
+        <w:t xml:space="preserve">◦ </w:t>
       </w:r>
       <w:r>
         <w:rPr>
@@ -12636,7 +12656,7 @@
           <w:color w:val="000000"/>
           <w:sz w:val="20"/>
         </w:rPr>
-        <w:t>◦</w:t>
+        <w:t xml:space="preserve">◦ </w:t>
       </w:r>
       <w:r>
         <w:rPr>
@@ -12759,7 +12779,7 @@
           <w:color w:val="000000"/>
           <w:sz w:val="20"/>
         </w:rPr>
-        <w:t>◦</w:t>
+        <w:t xml:space="preserve">◦ </w:t>
       </w:r>
       <w:r>
         <w:rPr>
@@ -12909,7 +12929,7 @@
           <w:color w:val="000000"/>
           <w:sz w:val="20"/>
         </w:rPr>
-        <w:t>◦</w:t>
+        <w:t xml:space="preserve">◦ </w:t>
       </w:r>
       <w:r>
         <w:rPr>
@@ -12959,7 +12979,7 @@
           <w:color w:val="000000"/>
           <w:sz w:val="20"/>
         </w:rPr>
-        <w:t>◦</w:t>
+        <w:t xml:space="preserve">◦ </w:t>
       </w:r>
       <w:r>
         <w:rPr>
@@ -13012,7 +13032,7 @@
           <w:color w:val="000000"/>
           <w:sz w:val="20"/>
         </w:rPr>
-        <w:t>◦</w:t>
+        <w:t xml:space="preserve">◦ </w:t>
       </w:r>
       <w:r>
         <w:rPr>
@@ -13115,7 +13135,7 @@
           <w:color w:val="000000"/>
           <w:sz w:val="20"/>
         </w:rPr>
-        <w:t>◦</w:t>
+        <w:t xml:space="preserve">◦ </w:t>
       </w:r>
       <w:r>
         <w:rPr>
@@ -13165,7 +13185,7 @@
           <w:color w:val="000000"/>
           <w:sz w:val="20"/>
         </w:rPr>
-        <w:t>◦</w:t>
+        <w:t xml:space="preserve">◦ </w:t>
       </w:r>
       <w:r>
         <w:rPr>
@@ -13215,7 +13235,7 @@
           <w:color w:val="000000"/>
           <w:sz w:val="20"/>
         </w:rPr>
-        <w:t>◦</w:t>
+        <w:t xml:space="preserve">◦ </w:t>
       </w:r>
       <w:r>
         <w:rPr>
@@ -13268,7 +13288,7 @@
           <w:color w:val="000000"/>
           <w:sz w:val="20"/>
         </w:rPr>
-        <w:t>◦</w:t>
+        <w:t xml:space="preserve">◦ </w:t>
       </w:r>
       <w:r>
         <w:rPr>
@@ -13361,7 +13381,7 @@
           <w:color w:val="000000"/>
           <w:sz w:val="20"/>
         </w:rPr>
-        <w:t>◦</w:t>
+        <w:t xml:space="preserve">◦ </w:t>
       </w:r>
       <w:r>
         <w:rPr>
@@ -13454,7 +13474,7 @@
           <w:color w:val="000000"/>
           <w:sz w:val="20"/>
         </w:rPr>
-        <w:t>◦</w:t>
+        <w:t xml:space="preserve">◦ </w:t>
       </w:r>
       <w:r>
         <w:rPr>
@@ -13540,7 +13560,7 @@
           <w:color w:val="000000"/>
           <w:sz w:val="20"/>
         </w:rPr>
-        <w:t>◦</w:t>
+        <w:t xml:space="preserve">◦ </w:t>
       </w:r>
       <w:r>
         <w:rPr>
@@ -13663,7 +13683,7 @@
           <w:color w:val="000000"/>
           <w:sz w:val="20"/>
         </w:rPr>
-        <w:t>◦</w:t>
+        <w:t xml:space="preserve">◦ </w:t>
       </w:r>
       <w:r>
         <w:rPr>
@@ -13753,7 +13773,7 @@
           <w:color w:val="000000"/>
           <w:sz w:val="20"/>
         </w:rPr>
-        <w:t>◦</w:t>
+        <w:t xml:space="preserve">◦ </w:t>
       </w:r>
       <w:r>
         <w:rPr>
@@ -13803,7 +13823,7 @@
           <w:color w:val="000000"/>
           <w:sz w:val="20"/>
         </w:rPr>
-        <w:t>◦</w:t>
+        <w:t xml:space="preserve">◦ </w:t>
       </w:r>
       <w:r>
         <w:rPr>
@@ -13856,7 +13876,7 @@
           <w:color w:val="000000"/>
           <w:sz w:val="20"/>
         </w:rPr>
-        <w:t>◦</w:t>
+        <w:t xml:space="preserve">◦ </w:t>
       </w:r>
       <w:r>
         <w:rPr>
@@ -13919,7 +13939,7 @@
           <w:color w:val="000000"/>
           <w:sz w:val="20"/>
         </w:rPr>
-        <w:t>◦</w:t>
+        <w:t xml:space="preserve">◦ </w:t>
       </w:r>
       <w:r>
         <w:rPr>
@@ -13972,7 +13992,7 @@
           <w:color w:val="000000"/>
           <w:sz w:val="20"/>
         </w:rPr>
-        <w:t>◦</w:t>
+        <w:t xml:space="preserve">◦ </w:t>
       </w:r>
       <w:r>
         <w:rPr>
@@ -14058,7 +14078,7 @@
           <w:color w:val="000000"/>
           <w:sz w:val="20"/>
         </w:rPr>
-        <w:t>◦</w:t>
+        <w:t xml:space="preserve">◦ </w:t>
       </w:r>
       <w:r>
         <w:rPr>
@@ -14161,7 +14181,7 @@
           <w:color w:val="000000"/>
           <w:sz w:val="20"/>
         </w:rPr>
-        <w:t>◦</w:t>
+        <w:t xml:space="preserve">◦ </w:t>
       </w:r>
       <w:r>
         <w:rPr>
@@ -14211,7 +14231,7 @@
           <w:color w:val="000000"/>
           <w:sz w:val="20"/>
         </w:rPr>
-        <w:t>◦</w:t>
+        <w:t xml:space="preserve">◦ </w:t>
       </w:r>
       <w:r>
         <w:rPr>
@@ -14281,7 +14301,7 @@
           <w:color w:val="000000"/>
           <w:sz w:val="20"/>
         </w:rPr>
-        <w:t>◦</w:t>
+        <w:t xml:space="preserve">◦ </w:t>
       </w:r>
       <w:r>
         <w:rPr>
@@ -14331,7 +14351,7 @@
           <w:color w:val="000000"/>
           <w:sz w:val="20"/>
         </w:rPr>
-        <w:t>◦</w:t>
+        <w:t xml:space="preserve">◦ </w:t>
       </w:r>
       <w:r>
         <w:rPr>
@@ -14381,7 +14401,7 @@
           <w:color w:val="000000"/>
           <w:sz w:val="20"/>
         </w:rPr>
-        <w:t>◦</w:t>
+        <w:t xml:space="preserve">◦ </w:t>
       </w:r>
       <w:r>
         <w:rPr>
@@ -14431,7 +14451,7 @@
           <w:color w:val="000000"/>
           <w:sz w:val="20"/>
         </w:rPr>
-        <w:t>◦</w:t>
+        <w:t xml:space="preserve">◦ </w:t>
       </w:r>
       <w:r>
         <w:rPr>
@@ -14484,7 +14504,7 @@
           <w:color w:val="000000"/>
           <w:sz w:val="20"/>
         </w:rPr>
-        <w:t>◦</w:t>
+        <w:t xml:space="preserve">◦ </w:t>
       </w:r>
       <w:r>
         <w:rPr>
@@ -14577,7 +14597,7 @@
           <w:color w:val="000000"/>
           <w:sz w:val="20"/>
         </w:rPr>
-        <w:t>◦</w:t>
+        <w:t xml:space="preserve">◦ </w:t>
       </w:r>
       <w:r>
         <w:rPr>

</xml_diff>

<commit_message>
Generates full CV and condensed resume
</commit_message>
<xml_diff>
--- a/generated/cv.docx
+++ b/generated/cv.docx
@@ -3569,8 +3569,8 @@
         <w:autoSpaceDE w:val="0"/>
         <w:widowControl/>
         <w:spacing w:line="336" w:lineRule="auto" w:before="320" w:after="0"/>
-        <w:ind w:left="144" w:right="694" w:firstLine="0"/>
-        <w:jc w:val="both"/>
+        <w:ind w:left="144" w:right="288" w:firstLine="0"/>
+        <w:jc w:val="left"/>
       </w:pPr>
       <w:r>
         <w:rPr>
@@ -3580,27 +3580,27 @@
           <w:color w:val="000000"/>
           <w:sz w:val="20"/>
         </w:rPr>
-        <w:t xml:space="preserve">I led the software dev team for one of the world’s largest social identity systems, coached Agile </w:t>
-      </w:r>
-      <w:r>
-        <w:rPr>
-          <w:rFonts w:ascii="Publico Text Web" w:hAnsi="Publico Text Web" w:eastAsia="Publico Text Web"/>
-          <w:b w:val="0"/>
-          <w:i w:val="0"/>
-          <w:color w:val="000000"/>
-          <w:sz w:val="20"/>
-        </w:rPr>
-        <w:t xml:space="preserve">software teams around the world, and was the founder and leader of Nokia’s Boston-area Agile </w:t>
-      </w:r>
-      <w:r>
-        <w:rPr>
-          <w:rFonts w:ascii="Publico Text Web" w:hAnsi="Publico Text Web" w:eastAsia="Publico Text Web"/>
-          <w:b w:val="0"/>
-          <w:i w:val="0"/>
-          <w:color w:val="000000"/>
-          <w:sz w:val="20"/>
-        </w:rPr>
-        <w:t>community. I contributed to the larger Agile community in the United States and elsewhere.</w:t>
+        <w:t xml:space="preserve">I coached Agile software teams around the world, and I was the founder and leader of Nokia’s </w:t>
+      </w:r>
+      <w:r>
+        <w:rPr>
+          <w:rFonts w:ascii="Publico Text Web" w:hAnsi="Publico Text Web" w:eastAsia="Publico Text Web"/>
+          <w:b w:val="0"/>
+          <w:i w:val="0"/>
+          <w:color w:val="000000"/>
+          <w:sz w:val="20"/>
+        </w:rPr>
+        <w:t xml:space="preserve">Boston-area Agile community. I contributed to the larger Agile community in the United States and </w:t>
+      </w:r>
+      <w:r>
+        <w:rPr>
+          <w:rFonts w:ascii="Publico Text Web" w:hAnsi="Publico Text Web" w:eastAsia="Publico Text Web"/>
+          <w:b w:val="0"/>
+          <w:i w:val="0"/>
+          <w:color w:val="000000"/>
+          <w:sz w:val="20"/>
+        </w:rPr>
+        <w:t>elsewhere.</w:t>
       </w:r>
     </w:p>
     <w:p>

</xml_diff>

<commit_message>
Session at Agile Mastery
</commit_message>
<xml_diff>
--- a/generated/cv.docx
+++ b/generated/cv.docx
@@ -8504,8 +8504,8 @@
         </w:tabs>
         <w:autoSpaceDE w:val="0"/>
         <w:widowControl/>
-        <w:spacing w:line="312" w:lineRule="auto" w:before="186" w:after="0"/>
-        <w:ind w:left="226" w:right="288" w:firstLine="0"/>
+        <w:spacing w:line="334" w:lineRule="auto" w:before="186" w:after="0"/>
+        <w:ind w:left="226" w:right="144" w:firstLine="0"/>
         <w:jc w:val="left"/>
       </w:pPr>
       <w:r>
@@ -8534,6 +8534,1171 @@
       <w:r>
         <w:tab/>
       </w:r>
+      <w:r>
+        <w:rPr>
+          <w:rFonts w:ascii="Times New Roman" w:hAnsi="Times New Roman" w:eastAsia="Times New Roman"/>
+          <w:b w:val="0"/>
+          <w:i w:val="0"/>
+          <w:color w:val="000000"/>
+          <w:sz w:val="20"/>
+        </w:rPr>
+        <w:t xml:space="preserve">◦ </w:t>
+      </w:r>
+      <w:r>
+        <w:rPr>
+          <w:rFonts w:ascii="Publico Text Web" w:hAnsi="Publico Text Web" w:eastAsia="Publico Text Web"/>
+          <w:b w:val="0"/>
+          <w:i w:val="0"/>
+          <w:color w:val="000000"/>
+          <w:sz w:val="20"/>
+        </w:rPr>
+        <w:t>High-Performance Teams</w:t>
+      </w:r>
+      <w:r>
+        <w:rPr>
+          <w:rFonts w:ascii="Times New Roman" w:hAnsi="Times New Roman" w:eastAsia="Times New Roman"/>
+          <w:b w:val="0"/>
+          <w:i w:val="0"/>
+          <w:color w:val="000000"/>
+          <w:sz w:val="20"/>
+        </w:rPr>
+        <w:t>:</w:t>
+      </w:r>
+      <w:r>
+        <w:rPr>
+          <w:rFonts w:ascii="Publico Text Web" w:hAnsi="Publico Text Web" w:eastAsia="Publico Text Web"/>
+          <w:b w:val="0"/>
+          <w:i w:val="0"/>
+          <w:color w:val="000000"/>
+          <w:sz w:val="20"/>
+        </w:rPr>
+        <w:t xml:space="preserve"> Core Protocols for Psychological Safety and Emotional Intelligence </w:t>
+      </w:r>
+      <w:r>
+        <w:rPr>
+          <w:rFonts w:ascii="Times New Roman" w:hAnsi="Times New Roman" w:eastAsia="Times New Roman"/>
+          <w:b w:val="0"/>
+          <w:i w:val="0"/>
+          <w:color w:val="000000"/>
+          <w:sz w:val="20"/>
+        </w:rPr>
+        <w:t>–</w:t>
+      </w:r>
+      <w:r>
+        <w:tab/>
+      </w:r>
+      <w:r>
+        <w:rPr>
+          <w:rFonts w:ascii="Publico Text Web" w:hAnsi="Publico Text Web" w:eastAsia="Publico Text Web"/>
+          <w:b w:val="0"/>
+          <w:i w:val="0"/>
+          <w:color w:val="000000"/>
+          <w:sz w:val="20"/>
+        </w:rPr>
+        <w:t xml:space="preserve">Agile Mastery, 2022 </w:t>
+      </w:r>
+      <w:r>
+        <w:rPr>
+          <w:rFonts w:ascii="Times New Roman" w:hAnsi="Times New Roman" w:eastAsia="Times New Roman"/>
+          <w:b w:val="0"/>
+          <w:i w:val="0"/>
+          <w:color w:val="000000"/>
+          <w:sz w:val="20"/>
+        </w:rPr>
+        <w:t>(</w:t>
+      </w:r>
+      <w:r>
+        <w:rPr>
+          <w:rFonts w:ascii="Publico Text Web" w:hAnsi="Publico Text Web" w:eastAsia="Publico Text Web"/>
+          <w:b w:val="0"/>
+          <w:i w:val="0"/>
+          <w:color w:val="000000"/>
+          <w:sz w:val="20"/>
+        </w:rPr>
+        <w:t>invited at this and many other instances</w:t>
+      </w:r>
+      <w:r>
+        <w:rPr>
+          <w:rFonts w:ascii="Times New Roman" w:hAnsi="Times New Roman" w:eastAsia="Times New Roman"/>
+          <w:b w:val="0"/>
+          <w:i w:val="0"/>
+          <w:color w:val="000000"/>
+          <w:sz w:val="20"/>
+        </w:rPr>
+        <w:t>)</w:t>
+      </w:r>
+      <w:r>
+        <w:rPr>
+          <w:rFonts w:ascii="Publico Text Web" w:hAnsi="Publico Text Web" w:eastAsia="Publico Text Web"/>
+          <w:b w:val="0"/>
+          <w:i w:val="0"/>
+          <w:color w:val="000000"/>
+          <w:sz w:val="20"/>
+        </w:rPr>
+        <w:t xml:space="preserve">. Also at Scrum.org, 2022 </w:t>
+      </w:r>
+      <w:r>
+        <w:rPr>
+          <w:rFonts w:ascii="Times New Roman" w:hAnsi="Times New Roman" w:eastAsia="Times New Roman"/>
+          <w:b w:val="0"/>
+          <w:i w:val="0"/>
+          <w:color w:val="000000"/>
+          <w:sz w:val="20"/>
+        </w:rPr>
+        <w:t>(</w:t>
+      </w:r>
+      <w:r>
+        <w:rPr>
+          <w:rFonts w:ascii="Publico Text Web" w:hAnsi="Publico Text Web" w:eastAsia="Publico Text Web"/>
+          <w:b w:val="0"/>
+          <w:i w:val="0"/>
+          <w:color w:val="000000"/>
+          <w:sz w:val="20"/>
+        </w:rPr>
+        <w:t>invited</w:t>
+      </w:r>
+      <w:r>
+        <w:rPr>
+          <w:rFonts w:ascii="Times New Roman" w:hAnsi="Times New Roman" w:eastAsia="Times New Roman"/>
+          <w:b w:val="0"/>
+          <w:i w:val="0"/>
+          <w:color w:val="000000"/>
+          <w:sz w:val="20"/>
+        </w:rPr>
+        <w:t xml:space="preserve">); </w:t>
+      </w:r>
+      <w:r>
+        <w:tab/>
+      </w:r>
+      <w:r>
+        <w:rPr>
+          <w:rFonts w:ascii="Publico Text Web" w:hAnsi="Publico Text Web" w:eastAsia="Publico Text Web"/>
+          <w:b w:val="0"/>
+          <w:i w:val="0"/>
+          <w:color w:val="000000"/>
+          <w:sz w:val="20"/>
+        </w:rPr>
+        <w:t xml:space="preserve">The Job Hackers Agile Meetup, 2022 </w:t>
+      </w:r>
+      <w:r>
+        <w:rPr>
+          <w:rFonts w:ascii="Times New Roman" w:hAnsi="Times New Roman" w:eastAsia="Times New Roman"/>
+          <w:b w:val="0"/>
+          <w:i w:val="0"/>
+          <w:color w:val="000000"/>
+          <w:sz w:val="20"/>
+        </w:rPr>
+        <w:t>(</w:t>
+      </w:r>
+      <w:r>
+        <w:rPr>
+          <w:rFonts w:ascii="Publico Text Web" w:hAnsi="Publico Text Web" w:eastAsia="Publico Text Web"/>
+          <w:b w:val="0"/>
+          <w:i w:val="0"/>
+          <w:color w:val="000000"/>
+          <w:sz w:val="20"/>
+        </w:rPr>
+        <w:t>invited</w:t>
+      </w:r>
+      <w:r>
+        <w:rPr>
+          <w:rFonts w:ascii="Times New Roman" w:hAnsi="Times New Roman" w:eastAsia="Times New Roman"/>
+          <w:b w:val="0"/>
+          <w:i w:val="0"/>
+          <w:color w:val="000000"/>
+          <w:sz w:val="20"/>
+        </w:rPr>
+        <w:t>);</w:t>
+      </w:r>
+      <w:r>
+        <w:rPr>
+          <w:rFonts w:ascii="Publico Text Web" w:hAnsi="Publico Text Web" w:eastAsia="Publico Text Web"/>
+          <w:b w:val="0"/>
+          <w:i w:val="0"/>
+          <w:color w:val="000000"/>
+          <w:sz w:val="20"/>
+        </w:rPr>
+        <w:t xml:space="preserve"> Enterprise Agile Global Community, 2022 </w:t>
+      </w:r>
+      <w:r>
+        <w:tab/>
+      </w:r>
+      <w:r>
+        <w:rPr>
+          <w:rFonts w:ascii="Times New Roman" w:hAnsi="Times New Roman" w:eastAsia="Times New Roman"/>
+          <w:b w:val="0"/>
+          <w:i w:val="0"/>
+          <w:color w:val="000000"/>
+          <w:sz w:val="20"/>
+        </w:rPr>
+        <w:t>(</w:t>
+      </w:r>
+      <w:r>
+        <w:rPr>
+          <w:rFonts w:ascii="Publico Text Web" w:hAnsi="Publico Text Web" w:eastAsia="Publico Text Web"/>
+          <w:b w:val="0"/>
+          <w:i w:val="0"/>
+          <w:color w:val="000000"/>
+          <w:sz w:val="20"/>
+        </w:rPr>
+        <w:t>invited</w:t>
+      </w:r>
+      <w:r>
+        <w:rPr>
+          <w:rFonts w:ascii="Times New Roman" w:hAnsi="Times New Roman" w:eastAsia="Times New Roman"/>
+          <w:b w:val="0"/>
+          <w:i w:val="0"/>
+          <w:color w:val="000000"/>
+          <w:sz w:val="20"/>
+        </w:rPr>
+        <w:t>);</w:t>
+      </w:r>
+      <w:r>
+        <w:rPr>
+          <w:rFonts w:ascii="Publico Text Web" w:hAnsi="Publico Text Web" w:eastAsia="Publico Text Web"/>
+          <w:b w:val="0"/>
+          <w:i w:val="0"/>
+          <w:color w:val="000000"/>
+          <w:sz w:val="20"/>
+        </w:rPr>
+        <w:t xml:space="preserve"> Agile Coaching DC, 2021</w:t>
+      </w:r>
+      <w:r>
+        <w:rPr>
+          <w:rFonts w:ascii="Times New Roman" w:hAnsi="Times New Roman" w:eastAsia="Times New Roman"/>
+          <w:b w:val="0"/>
+          <w:i w:val="0"/>
+          <w:color w:val="000000"/>
+          <w:sz w:val="20"/>
+        </w:rPr>
+        <w:t>;</w:t>
+      </w:r>
+      <w:r>
+        <w:rPr>
+          <w:rFonts w:ascii="Publico Text Web" w:hAnsi="Publico Text Web" w:eastAsia="Publico Text Web"/>
+          <w:b w:val="0"/>
+          <w:i w:val="0"/>
+          <w:color w:val="000000"/>
+          <w:sz w:val="20"/>
+        </w:rPr>
+        <w:t xml:space="preserve"> Hands-On Agile, 2021</w:t>
+      </w:r>
+      <w:r>
+        <w:rPr>
+          <w:rFonts w:ascii="Times New Roman" w:hAnsi="Times New Roman" w:eastAsia="Times New Roman"/>
+          <w:b w:val="0"/>
+          <w:i w:val="0"/>
+          <w:color w:val="000000"/>
+          <w:sz w:val="20"/>
+        </w:rPr>
+        <w:t>;</w:t>
+      </w:r>
+      <w:r>
+        <w:rPr>
+          <w:rFonts w:ascii="Publico Text Web" w:hAnsi="Publico Text Web" w:eastAsia="Publico Text Web"/>
+          <w:b w:val="0"/>
+          <w:i w:val="0"/>
+          <w:color w:val="000000"/>
+          <w:sz w:val="20"/>
+        </w:rPr>
+        <w:t xml:space="preserve"> Agile</w:t>
+      </w:r>
+      <w:r>
+        <w:rPr>
+          <w:rFonts w:ascii="Times New Roman" w:hAnsi="Times New Roman" w:eastAsia="Times New Roman"/>
+          <w:b w:val="0"/>
+          <w:i w:val="0"/>
+          <w:color w:val="000000"/>
+          <w:sz w:val="20"/>
+        </w:rPr>
+        <w:t>+</w:t>
+      </w:r>
+      <w:r>
+        <w:rPr>
+          <w:rFonts w:ascii="Publico Text Web" w:hAnsi="Publico Text Web" w:eastAsia="Publico Text Web"/>
+          <w:b w:val="0"/>
+          <w:i w:val="0"/>
+          <w:color w:val="000000"/>
+          <w:sz w:val="20"/>
+        </w:rPr>
+        <w:t>DevOps, 2020</w:t>
+      </w:r>
+      <w:r>
+        <w:rPr>
+          <w:rFonts w:ascii="Times New Roman" w:hAnsi="Times New Roman" w:eastAsia="Times New Roman"/>
+          <w:b w:val="0"/>
+          <w:i w:val="0"/>
+          <w:color w:val="000000"/>
+          <w:sz w:val="20"/>
+        </w:rPr>
+        <w:t>;</w:t>
+      </w:r>
+      <w:r>
+        <w:rPr>
+          <w:rFonts w:ascii="Publico Text Web" w:hAnsi="Publico Text Web" w:eastAsia="Publico Text Web"/>
+          <w:b w:val="0"/>
+          <w:i w:val="0"/>
+          <w:color w:val="000000"/>
+          <w:sz w:val="20"/>
+        </w:rPr>
+        <w:t xml:space="preserve"> Lean Agile </w:t>
+      </w:r>
+      <w:r>
+        <w:tab/>
+      </w:r>
+      <w:r>
+        <w:rPr>
+          <w:rFonts w:ascii="Publico Text Web" w:hAnsi="Publico Text Web" w:eastAsia="Publico Text Web"/>
+          <w:b w:val="0"/>
+          <w:i w:val="0"/>
+          <w:color w:val="000000"/>
+          <w:sz w:val="20"/>
+        </w:rPr>
+        <w:t xml:space="preserve">Delivery </w:t>
+      </w:r>
+      <w:r>
+        <w:rPr>
+          <w:rFonts w:ascii="Times New Roman" w:hAnsi="Times New Roman" w:eastAsia="Times New Roman"/>
+          <w:b w:val="0"/>
+          <w:i w:val="0"/>
+          <w:color w:val="000000"/>
+          <w:sz w:val="20"/>
+        </w:rPr>
+        <w:t>&amp;</w:t>
+      </w:r>
+      <w:r>
+        <w:rPr>
+          <w:rFonts w:ascii="Publico Text Web" w:hAnsi="Publico Text Web" w:eastAsia="Publico Text Web"/>
+          <w:b w:val="0"/>
+          <w:i w:val="0"/>
+          <w:color w:val="000000"/>
+          <w:sz w:val="20"/>
+        </w:rPr>
+        <w:t xml:space="preserve"> Coaching Network, 2020</w:t>
+      </w:r>
+      <w:r>
+        <w:rPr>
+          <w:rFonts w:ascii="Times New Roman" w:hAnsi="Times New Roman" w:eastAsia="Times New Roman"/>
+          <w:b w:val="0"/>
+          <w:i w:val="0"/>
+          <w:color w:val="000000"/>
+          <w:sz w:val="20"/>
+        </w:rPr>
+        <w:t>;</w:t>
+      </w:r>
+      <w:r>
+        <w:rPr>
+          <w:rFonts w:ascii="Publico Text Web" w:hAnsi="Publico Text Web" w:eastAsia="Publico Text Web"/>
+          <w:b w:val="0"/>
+          <w:i w:val="0"/>
+          <w:color w:val="000000"/>
+          <w:sz w:val="20"/>
+        </w:rPr>
+        <w:t xml:space="preserve"> Heart of England Scrum User Group, 2020</w:t>
+      </w:r>
+      <w:r>
+        <w:rPr>
+          <w:rFonts w:ascii="Times New Roman" w:hAnsi="Times New Roman" w:eastAsia="Times New Roman"/>
+          <w:b w:val="0"/>
+          <w:i w:val="0"/>
+          <w:color w:val="000000"/>
+          <w:sz w:val="20"/>
+        </w:rPr>
+        <w:t>;</w:t>
+      </w:r>
+      <w:r>
+        <w:rPr>
+          <w:rFonts w:ascii="Publico Text Web" w:hAnsi="Publico Text Web" w:eastAsia="Publico Text Web"/>
+          <w:b w:val="0"/>
+          <w:i w:val="0"/>
+          <w:color w:val="000000"/>
+          <w:sz w:val="20"/>
+        </w:rPr>
+        <w:t xml:space="preserve"> Agile London, </w:t>
+      </w:r>
+      <w:r>
+        <w:tab/>
+      </w:r>
+      <w:r>
+        <w:rPr>
+          <w:rFonts w:ascii="Publico Text Web" w:hAnsi="Publico Text Web" w:eastAsia="Publico Text Web"/>
+          <w:b w:val="0"/>
+          <w:i w:val="0"/>
+          <w:color w:val="000000"/>
+          <w:sz w:val="20"/>
+        </w:rPr>
+        <w:t>2020</w:t>
+      </w:r>
+      <w:r>
+        <w:rPr>
+          <w:rFonts w:ascii="Times New Roman" w:hAnsi="Times New Roman" w:eastAsia="Times New Roman"/>
+          <w:b w:val="0"/>
+          <w:i w:val="0"/>
+          <w:color w:val="000000"/>
+          <w:sz w:val="20"/>
+        </w:rPr>
+        <w:t>;</w:t>
+      </w:r>
+      <w:r>
+        <w:rPr>
+          <w:rFonts w:ascii="Publico Text Web" w:hAnsi="Publico Text Web" w:eastAsia="Publico Text Web"/>
+          <w:b w:val="0"/>
+          <w:i w:val="0"/>
+          <w:color w:val="000000"/>
+          <w:sz w:val="20"/>
+        </w:rPr>
+        <w:t xml:space="preserve"> Zoho meetup, 2020</w:t>
+      </w:r>
+      <w:r>
+        <w:rPr>
+          <w:rFonts w:ascii="Times New Roman" w:hAnsi="Times New Roman" w:eastAsia="Times New Roman"/>
+          <w:b w:val="0"/>
+          <w:i w:val="0"/>
+          <w:color w:val="000000"/>
+          <w:sz w:val="20"/>
+        </w:rPr>
+        <w:t>;</w:t>
+      </w:r>
+      <w:r>
+        <w:rPr>
+          <w:rFonts w:ascii="Publico Text Web" w:hAnsi="Publico Text Web" w:eastAsia="Publico Text Web"/>
+          <w:b w:val="0"/>
+          <w:i w:val="0"/>
+          <w:color w:val="000000"/>
+          <w:sz w:val="20"/>
+        </w:rPr>
+        <w:t xml:space="preserve"> Team Building in the Virtual World, 2020</w:t>
+      </w:r>
+      <w:r>
+        <w:rPr>
+          <w:rFonts w:ascii="Times New Roman" w:hAnsi="Times New Roman" w:eastAsia="Times New Roman"/>
+          <w:b w:val="0"/>
+          <w:i w:val="0"/>
+          <w:color w:val="000000"/>
+          <w:sz w:val="20"/>
+        </w:rPr>
+        <w:t>;</w:t>
+      </w:r>
+      <w:r>
+        <w:rPr>
+          <w:rFonts w:ascii="Publico Text Web" w:hAnsi="Publico Text Web" w:eastAsia="Publico Text Web"/>
+          <w:b w:val="0"/>
+          <w:i w:val="0"/>
+          <w:color w:val="000000"/>
+          <w:sz w:val="20"/>
+        </w:rPr>
+        <w:t xml:space="preserve"> Agile Coaching Group, </w:t>
+      </w:r>
+      <w:r>
+        <w:tab/>
+      </w:r>
+      <w:r>
+        <w:rPr>
+          <w:rFonts w:ascii="Publico Text Web" w:hAnsi="Publico Text Web" w:eastAsia="Publico Text Web"/>
+          <w:b w:val="0"/>
+          <w:i w:val="0"/>
+          <w:color w:val="000000"/>
+          <w:sz w:val="20"/>
+        </w:rPr>
+        <w:t>2020</w:t>
+      </w:r>
+      <w:r>
+        <w:rPr>
+          <w:rFonts w:ascii="Times New Roman" w:hAnsi="Times New Roman" w:eastAsia="Times New Roman"/>
+          <w:b w:val="0"/>
+          <w:i w:val="0"/>
+          <w:color w:val="000000"/>
+          <w:sz w:val="20"/>
+        </w:rPr>
+        <w:t>;</w:t>
+      </w:r>
+      <w:r>
+        <w:rPr>
+          <w:rFonts w:ascii="Publico Text Web" w:hAnsi="Publico Text Web" w:eastAsia="Publico Text Web"/>
+          <w:b w:val="0"/>
+          <w:i w:val="0"/>
+          <w:color w:val="000000"/>
+          <w:sz w:val="20"/>
+        </w:rPr>
+        <w:t xml:space="preserve"> Scrum Alliance webinar, 2020</w:t>
+      </w:r>
+      <w:r>
+        <w:rPr>
+          <w:rFonts w:ascii="Times New Roman" w:hAnsi="Times New Roman" w:eastAsia="Times New Roman"/>
+          <w:b w:val="0"/>
+          <w:i w:val="0"/>
+          <w:color w:val="000000"/>
+          <w:sz w:val="20"/>
+        </w:rPr>
+        <w:t>;</w:t>
+      </w:r>
+      <w:r>
+        <w:rPr>
+          <w:rFonts w:ascii="Publico Text Web" w:hAnsi="Publico Text Web" w:eastAsia="Publico Text Web"/>
+          <w:b w:val="0"/>
+          <w:i w:val="0"/>
+          <w:color w:val="000000"/>
+          <w:sz w:val="20"/>
+        </w:rPr>
+        <w:t xml:space="preserve"> Venture Cafe, 2020</w:t>
+      </w:r>
+      <w:r>
+        <w:rPr>
+          <w:rFonts w:ascii="Times New Roman" w:hAnsi="Times New Roman" w:eastAsia="Times New Roman"/>
+          <w:b w:val="0"/>
+          <w:i w:val="0"/>
+          <w:color w:val="000000"/>
+          <w:sz w:val="20"/>
+        </w:rPr>
+        <w:t>;</w:t>
+      </w:r>
+      <w:r>
+        <w:rPr>
+          <w:rFonts w:ascii="Publico Text Web" w:hAnsi="Publico Text Web" w:eastAsia="Publico Text Web"/>
+          <w:b w:val="0"/>
+          <w:i w:val="0"/>
+          <w:color w:val="000000"/>
+          <w:sz w:val="20"/>
+        </w:rPr>
+        <w:t xml:space="preserve"> XP2020</w:t>
+      </w:r>
+      <w:r>
+        <w:rPr>
+          <w:rFonts w:ascii="Times New Roman" w:hAnsi="Times New Roman" w:eastAsia="Times New Roman"/>
+          <w:b w:val="0"/>
+          <w:i w:val="0"/>
+          <w:color w:val="000000"/>
+          <w:sz w:val="20"/>
+        </w:rPr>
+        <w:t>;</w:t>
+      </w:r>
+      <w:r>
+        <w:rPr>
+          <w:rFonts w:ascii="Publico Text Web" w:hAnsi="Publico Text Web" w:eastAsia="Publico Text Web"/>
+          <w:b w:val="0"/>
+          <w:i w:val="0"/>
+          <w:color w:val="000000"/>
+          <w:sz w:val="20"/>
+        </w:rPr>
+        <w:t xml:space="preserve"> Agile Virtual Summit, 2020</w:t>
+      </w:r>
+      <w:r>
+        <w:rPr>
+          <w:rFonts w:ascii="Times New Roman" w:hAnsi="Times New Roman" w:eastAsia="Times New Roman"/>
+          <w:b w:val="0"/>
+          <w:i w:val="0"/>
+          <w:color w:val="000000"/>
+          <w:sz w:val="20"/>
+        </w:rPr>
+        <w:t xml:space="preserve">; </w:t>
+      </w:r>
+      <w:r>
+        <w:tab/>
+      </w:r>
+      <w:r>
+        <w:rPr>
+          <w:rFonts w:ascii="Publico Text Web" w:hAnsi="Publico Text Web" w:eastAsia="Publico Text Web"/>
+          <w:b w:val="0"/>
+          <w:i w:val="0"/>
+          <w:color w:val="000000"/>
+          <w:sz w:val="20"/>
+        </w:rPr>
+        <w:t>Business Analyst Innovation Day, 2020</w:t>
+      </w:r>
+      <w:r>
+        <w:rPr>
+          <w:rFonts w:ascii="Times New Roman" w:hAnsi="Times New Roman" w:eastAsia="Times New Roman"/>
+          <w:b w:val="0"/>
+          <w:i w:val="0"/>
+          <w:color w:val="000000"/>
+          <w:sz w:val="20"/>
+        </w:rPr>
+        <w:t>;</w:t>
+      </w:r>
+      <w:r>
+        <w:rPr>
+          <w:rFonts w:ascii="Publico Text Web" w:hAnsi="Publico Text Web" w:eastAsia="Publico Text Web"/>
+          <w:b w:val="0"/>
+          <w:i w:val="0"/>
+          <w:color w:val="000000"/>
+          <w:sz w:val="20"/>
+        </w:rPr>
+        <w:t xml:space="preserve"> Agile RI, 2020</w:t>
+      </w:r>
+      <w:r>
+        <w:rPr>
+          <w:rFonts w:ascii="Times New Roman" w:hAnsi="Times New Roman" w:eastAsia="Times New Roman"/>
+          <w:b w:val="0"/>
+          <w:i w:val="0"/>
+          <w:color w:val="000000"/>
+          <w:sz w:val="20"/>
+        </w:rPr>
+        <w:t>;</w:t>
+      </w:r>
+      <w:r>
+        <w:rPr>
+          <w:rFonts w:ascii="Publico Text Web" w:hAnsi="Publico Text Web" w:eastAsia="Publico Text Web"/>
+          <w:b w:val="0"/>
+          <w:i w:val="0"/>
+          <w:color w:val="000000"/>
+          <w:sz w:val="20"/>
+        </w:rPr>
+        <w:t xml:space="preserve"> Agile Sales </w:t>
+      </w:r>
+      <w:r>
+        <w:rPr>
+          <w:rFonts w:ascii="Times New Roman" w:hAnsi="Times New Roman" w:eastAsia="Times New Roman"/>
+          <w:b w:val="0"/>
+          <w:i w:val="0"/>
+          <w:color w:val="000000"/>
+          <w:sz w:val="20"/>
+        </w:rPr>
+        <w:t>&amp;</w:t>
+      </w:r>
+      <w:r>
+        <w:rPr>
+          <w:rFonts w:ascii="Publico Text Web" w:hAnsi="Publico Text Web" w:eastAsia="Publico Text Web"/>
+          <w:b w:val="0"/>
+          <w:i w:val="0"/>
+          <w:color w:val="000000"/>
+          <w:sz w:val="20"/>
+        </w:rPr>
+        <w:t xml:space="preserve"> Marketing Summit, 2019</w:t>
+      </w:r>
+      <w:r>
+        <w:rPr>
+          <w:rFonts w:ascii="Times New Roman" w:hAnsi="Times New Roman" w:eastAsia="Times New Roman"/>
+          <w:b w:val="0"/>
+          <w:i w:val="0"/>
+          <w:color w:val="000000"/>
+          <w:sz w:val="20"/>
+        </w:rPr>
+        <w:t xml:space="preserve">; </w:t>
+      </w:r>
+      <w:r>
+        <w:tab/>
+      </w:r>
+      <w:r>
+        <w:rPr>
+          <w:rFonts w:ascii="Publico Text Web" w:hAnsi="Publico Text Web" w:eastAsia="Publico Text Web"/>
+          <w:b w:val="0"/>
+          <w:i w:val="0"/>
+          <w:color w:val="000000"/>
+          <w:sz w:val="20"/>
+        </w:rPr>
+        <w:t>Venture Cafe, 2019</w:t>
+      </w:r>
+      <w:r>
+        <w:rPr>
+          <w:rFonts w:ascii="Times New Roman" w:hAnsi="Times New Roman" w:eastAsia="Times New Roman"/>
+          <w:b w:val="0"/>
+          <w:i w:val="0"/>
+          <w:color w:val="000000"/>
+          <w:sz w:val="20"/>
+        </w:rPr>
+        <w:t>;</w:t>
+      </w:r>
+      <w:r>
+        <w:rPr>
+          <w:rFonts w:ascii="Publico Text Web" w:hAnsi="Publico Text Web" w:eastAsia="Publico Text Web"/>
+          <w:b w:val="0"/>
+          <w:i w:val="0"/>
+          <w:color w:val="000000"/>
+          <w:sz w:val="20"/>
+        </w:rPr>
+        <w:t xml:space="preserve"> IIL Agile </w:t>
+      </w:r>
+      <w:r>
+        <w:rPr>
+          <w:rFonts w:ascii="Times New Roman" w:hAnsi="Times New Roman" w:eastAsia="Times New Roman"/>
+          <w:b w:val="0"/>
+          <w:i w:val="0"/>
+          <w:color w:val="000000"/>
+          <w:sz w:val="20"/>
+        </w:rPr>
+        <w:t>&amp;</w:t>
+      </w:r>
+      <w:r>
+        <w:rPr>
+          <w:rFonts w:ascii="Publico Text Web" w:hAnsi="Publico Text Web" w:eastAsia="Publico Text Web"/>
+          <w:b w:val="0"/>
+          <w:i w:val="0"/>
+          <w:color w:val="000000"/>
+          <w:sz w:val="20"/>
+        </w:rPr>
+        <w:t xml:space="preserve"> Scrum Online Conference, 2019</w:t>
+      </w:r>
+      <w:r>
+        <w:rPr>
+          <w:rFonts w:ascii="Times New Roman" w:hAnsi="Times New Roman" w:eastAsia="Times New Roman"/>
+          <w:b w:val="0"/>
+          <w:i w:val="0"/>
+          <w:color w:val="000000"/>
+          <w:sz w:val="20"/>
+        </w:rPr>
+        <w:t>;</w:t>
+      </w:r>
+      <w:r>
+        <w:rPr>
+          <w:rFonts w:ascii="Publico Text Web" w:hAnsi="Publico Text Web" w:eastAsia="Publico Text Web"/>
+          <w:b w:val="0"/>
+          <w:i w:val="0"/>
+          <w:color w:val="000000"/>
+          <w:sz w:val="20"/>
+        </w:rPr>
+        <w:t xml:space="preserve"> Management 3.0, 2019</w:t>
+      </w:r>
+      <w:r>
+        <w:rPr>
+          <w:rFonts w:ascii="Times New Roman" w:hAnsi="Times New Roman" w:eastAsia="Times New Roman"/>
+          <w:b w:val="0"/>
+          <w:i w:val="0"/>
+          <w:color w:val="000000"/>
+          <w:sz w:val="20"/>
+        </w:rPr>
+        <w:t xml:space="preserve">; </w:t>
+      </w:r>
+      <w:r>
+        <w:tab/>
+      </w:r>
+      <w:r>
+        <w:rPr>
+          <w:rFonts w:ascii="Publico Text Web" w:hAnsi="Publico Text Web" w:eastAsia="Publico Text Web"/>
+          <w:b w:val="0"/>
+          <w:i w:val="0"/>
+          <w:color w:val="000000"/>
+          <w:sz w:val="20"/>
+        </w:rPr>
+        <w:t>AgileCamp San Francisco, 2018</w:t>
+      </w:r>
+      <w:r>
+        <w:rPr>
+          <w:rFonts w:ascii="Times New Roman" w:hAnsi="Times New Roman" w:eastAsia="Times New Roman"/>
+          <w:b w:val="0"/>
+          <w:i w:val="0"/>
+          <w:color w:val="000000"/>
+          <w:sz w:val="20"/>
+        </w:rPr>
+        <w:t>;</w:t>
+      </w:r>
+      <w:r>
+        <w:rPr>
+          <w:rFonts w:ascii="Publico Text Web" w:hAnsi="Publico Text Web" w:eastAsia="Publico Text Web"/>
+          <w:b w:val="0"/>
+          <w:i w:val="0"/>
+          <w:color w:val="000000"/>
+          <w:sz w:val="20"/>
+        </w:rPr>
+        <w:t xml:space="preserve"> Remote Forever Summit, 2018</w:t>
+      </w:r>
+      <w:r>
+        <w:rPr>
+          <w:rFonts w:ascii="Times New Roman" w:hAnsi="Times New Roman" w:eastAsia="Times New Roman"/>
+          <w:b w:val="0"/>
+          <w:i w:val="0"/>
+          <w:color w:val="000000"/>
+          <w:sz w:val="20"/>
+        </w:rPr>
+        <w:t>;</w:t>
+      </w:r>
+      <w:r>
+        <w:rPr>
+          <w:rFonts w:ascii="Publico Text Web" w:hAnsi="Publico Text Web" w:eastAsia="Publico Text Web"/>
+          <w:b w:val="0"/>
+          <w:i w:val="0"/>
+          <w:color w:val="000000"/>
+          <w:sz w:val="20"/>
+        </w:rPr>
+        <w:t xml:space="preserve"> AgileCamp Dallas, 2018</w:t>
+      </w:r>
+      <w:r>
+        <w:rPr>
+          <w:rFonts w:ascii="Times New Roman" w:hAnsi="Times New Roman" w:eastAsia="Times New Roman"/>
+          <w:b w:val="0"/>
+          <w:i w:val="0"/>
+          <w:color w:val="000000"/>
+          <w:sz w:val="20"/>
+        </w:rPr>
+        <w:t>;</w:t>
+      </w:r>
+      <w:r>
+        <w:rPr>
+          <w:rFonts w:ascii="Publico Text Web" w:hAnsi="Publico Text Web" w:eastAsia="Publico Text Web"/>
+          <w:b w:val="0"/>
+          <w:i w:val="0"/>
+          <w:color w:val="000000"/>
+          <w:sz w:val="20"/>
+        </w:rPr>
+        <w:t xml:space="preserve"> Boston </w:t>
+      </w:r>
+      <w:r>
+        <w:tab/>
+      </w:r>
+      <w:r>
+        <w:rPr>
+          <w:rFonts w:ascii="Publico Text Web" w:hAnsi="Publico Text Web" w:eastAsia="Publico Text Web"/>
+          <w:b w:val="0"/>
+          <w:i w:val="0"/>
+          <w:color w:val="000000"/>
+          <w:sz w:val="20"/>
+        </w:rPr>
+        <w:t>Facilitators Roundtable, 2018</w:t>
+      </w:r>
+      <w:r>
+        <w:rPr>
+          <w:rFonts w:ascii="Times New Roman" w:hAnsi="Times New Roman" w:eastAsia="Times New Roman"/>
+          <w:b w:val="0"/>
+          <w:i w:val="0"/>
+          <w:color w:val="000000"/>
+          <w:sz w:val="20"/>
+        </w:rPr>
+        <w:t>;</w:t>
+      </w:r>
+      <w:r>
+        <w:rPr>
+          <w:rFonts w:ascii="Publico Text Web" w:hAnsi="Publico Text Web" w:eastAsia="Publico Text Web"/>
+          <w:b w:val="0"/>
+          <w:i w:val="0"/>
+          <w:color w:val="000000"/>
+          <w:sz w:val="20"/>
+        </w:rPr>
+        <w:t xml:space="preserve"> North Carolina Project Management Institute, 2018</w:t>
+      </w:r>
+      <w:r>
+        <w:rPr>
+          <w:rFonts w:ascii="Times New Roman" w:hAnsi="Times New Roman" w:eastAsia="Times New Roman"/>
+          <w:b w:val="0"/>
+          <w:i w:val="0"/>
+          <w:color w:val="000000"/>
+          <w:sz w:val="20"/>
+        </w:rPr>
+        <w:t>;</w:t>
+      </w:r>
+      <w:r>
+        <w:rPr>
+          <w:rFonts w:ascii="Publico Text Web" w:hAnsi="Publico Text Web" w:eastAsia="Publico Text Web"/>
+          <w:b w:val="0"/>
+          <w:i w:val="0"/>
+          <w:color w:val="000000"/>
+          <w:sz w:val="20"/>
+        </w:rPr>
+        <w:t xml:space="preserve"> Agile Maine </w:t>
+      </w:r>
+      <w:r>
+        <w:tab/>
+      </w:r>
+      <w:r>
+        <w:rPr>
+          <w:rFonts w:ascii="Publico Text Web" w:hAnsi="Publico Text Web" w:eastAsia="Publico Text Web"/>
+          <w:b w:val="0"/>
+          <w:i w:val="0"/>
+          <w:color w:val="000000"/>
+          <w:sz w:val="20"/>
+        </w:rPr>
+        <w:t>Day, 2018</w:t>
+      </w:r>
+      <w:r>
+        <w:rPr>
+          <w:rFonts w:ascii="Times New Roman" w:hAnsi="Times New Roman" w:eastAsia="Times New Roman"/>
+          <w:b w:val="0"/>
+          <w:i w:val="0"/>
+          <w:color w:val="000000"/>
+          <w:sz w:val="20"/>
+        </w:rPr>
+        <w:t>;</w:t>
+      </w:r>
+      <w:r>
+        <w:rPr>
+          <w:rFonts w:ascii="Publico Text Web" w:hAnsi="Publico Text Web" w:eastAsia="Publico Text Web"/>
+          <w:b w:val="0"/>
+          <w:i w:val="0"/>
+          <w:color w:val="000000"/>
+          <w:sz w:val="20"/>
+        </w:rPr>
+        <w:t xml:space="preserve"> Professional Development Conference Hampton Roads, 2018</w:t>
+      </w:r>
+      <w:r>
+        <w:rPr>
+          <w:rFonts w:ascii="Times New Roman" w:hAnsi="Times New Roman" w:eastAsia="Times New Roman"/>
+          <w:b w:val="0"/>
+          <w:i w:val="0"/>
+          <w:color w:val="000000"/>
+          <w:sz w:val="20"/>
+        </w:rPr>
+        <w:t>;</w:t>
+      </w:r>
+      <w:r>
+        <w:rPr>
+          <w:rFonts w:ascii="Publico Text Web" w:hAnsi="Publico Text Web" w:eastAsia="Publico Text Web"/>
+          <w:b w:val="0"/>
+          <w:i w:val="0"/>
+          <w:color w:val="000000"/>
+          <w:sz w:val="20"/>
+        </w:rPr>
+        <w:t xml:space="preserve"> Metaphorum, 2018</w:t>
+      </w:r>
+      <w:r>
+        <w:rPr>
+          <w:rFonts w:ascii="Times New Roman" w:hAnsi="Times New Roman" w:eastAsia="Times New Roman"/>
+          <w:b w:val="0"/>
+          <w:i w:val="0"/>
+          <w:color w:val="000000"/>
+          <w:sz w:val="20"/>
+        </w:rPr>
+        <w:t xml:space="preserve">; </w:t>
+      </w:r>
+      <w:r>
+        <w:tab/>
+      </w:r>
+      <w:r>
+        <w:rPr>
+          <w:rFonts w:ascii="Publico Text Web" w:hAnsi="Publico Text Web" w:eastAsia="Publico Text Web"/>
+          <w:b w:val="0"/>
+          <w:i w:val="0"/>
+          <w:color w:val="000000"/>
+          <w:sz w:val="20"/>
+        </w:rPr>
+        <w:t>Agile Practitioners Online, 2017</w:t>
+      </w:r>
+      <w:r>
+        <w:rPr>
+          <w:rFonts w:ascii="Times New Roman" w:hAnsi="Times New Roman" w:eastAsia="Times New Roman"/>
+          <w:b w:val="0"/>
+          <w:i w:val="0"/>
+          <w:color w:val="000000"/>
+          <w:sz w:val="20"/>
+        </w:rPr>
+        <w:t>;</w:t>
+      </w:r>
+      <w:r>
+        <w:rPr>
+          <w:rFonts w:ascii="Publico Text Web" w:hAnsi="Publico Text Web" w:eastAsia="Publico Text Web"/>
+          <w:b w:val="0"/>
+          <w:i w:val="0"/>
+          <w:color w:val="000000"/>
+          <w:sz w:val="20"/>
+        </w:rPr>
+        <w:t xml:space="preserve"> Remote Forever Summit, 2017</w:t>
+      </w:r>
+      <w:r>
+        <w:rPr>
+          <w:rFonts w:ascii="Times New Roman" w:hAnsi="Times New Roman" w:eastAsia="Times New Roman"/>
+          <w:b w:val="0"/>
+          <w:i w:val="0"/>
+          <w:color w:val="000000"/>
+          <w:sz w:val="20"/>
+        </w:rPr>
+        <w:t>;</w:t>
+      </w:r>
+      <w:r>
+        <w:rPr>
+          <w:rFonts w:ascii="Publico Text Web" w:hAnsi="Publico Text Web" w:eastAsia="Publico Text Web"/>
+          <w:b w:val="0"/>
+          <w:i w:val="0"/>
+          <w:color w:val="000000"/>
+          <w:sz w:val="20"/>
+        </w:rPr>
+        <w:t xml:space="preserve"> Agile Arizona, 2017</w:t>
+      </w:r>
+      <w:r>
+        <w:rPr>
+          <w:rFonts w:ascii="Times New Roman" w:hAnsi="Times New Roman" w:eastAsia="Times New Roman"/>
+          <w:b w:val="0"/>
+          <w:i w:val="0"/>
+          <w:color w:val="000000"/>
+          <w:sz w:val="20"/>
+        </w:rPr>
+        <w:t>;</w:t>
+      </w:r>
+      <w:r>
+        <w:rPr>
+          <w:rFonts w:ascii="Publico Text Web" w:hAnsi="Publico Text Web" w:eastAsia="Publico Text Web"/>
+          <w:b w:val="0"/>
+          <w:i w:val="0"/>
+          <w:color w:val="000000"/>
+          <w:sz w:val="20"/>
+        </w:rPr>
+        <w:t xml:space="preserve"> Agile RTP, </w:t>
+      </w:r>
+      <w:r>
+        <w:tab/>
+      </w:r>
+      <w:r>
+        <w:rPr>
+          <w:rFonts w:ascii="Publico Text Web" w:hAnsi="Publico Text Web" w:eastAsia="Publico Text Web"/>
+          <w:b w:val="0"/>
+          <w:i w:val="0"/>
+          <w:color w:val="000000"/>
+          <w:sz w:val="20"/>
+        </w:rPr>
+        <w:t>2017</w:t>
+      </w:r>
+      <w:r>
+        <w:rPr>
+          <w:rFonts w:ascii="Times New Roman" w:hAnsi="Times New Roman" w:eastAsia="Times New Roman"/>
+          <w:b w:val="0"/>
+          <w:i w:val="0"/>
+          <w:color w:val="000000"/>
+          <w:sz w:val="20"/>
+        </w:rPr>
+        <w:t>;</w:t>
+      </w:r>
+      <w:r>
+        <w:rPr>
+          <w:rFonts w:ascii="Publico Text Web" w:hAnsi="Publico Text Web" w:eastAsia="Publico Text Web"/>
+          <w:b w:val="0"/>
+          <w:i w:val="0"/>
+          <w:color w:val="000000"/>
+          <w:sz w:val="20"/>
+        </w:rPr>
+        <w:t xml:space="preserve"> Greatness Guild Conference, 2017</w:t>
+      </w:r>
+      <w:r>
+        <w:rPr>
+          <w:rFonts w:ascii="Times New Roman" w:hAnsi="Times New Roman" w:eastAsia="Times New Roman"/>
+          <w:b w:val="0"/>
+          <w:i w:val="0"/>
+          <w:color w:val="000000"/>
+          <w:sz w:val="20"/>
+        </w:rPr>
+        <w:t>;</w:t>
+      </w:r>
+      <w:r>
+        <w:rPr>
+          <w:rFonts w:ascii="Publico Text Web" w:hAnsi="Publico Text Web" w:eastAsia="Publico Text Web"/>
+          <w:b w:val="0"/>
+          <w:i w:val="0"/>
+          <w:color w:val="000000"/>
+          <w:sz w:val="20"/>
+        </w:rPr>
+        <w:t xml:space="preserve"> Agile Lean Europe, 2017</w:t>
+      </w:r>
+      <w:r>
+        <w:rPr>
+          <w:rFonts w:ascii="Times New Roman" w:hAnsi="Times New Roman" w:eastAsia="Times New Roman"/>
+          <w:b w:val="0"/>
+          <w:i w:val="0"/>
+          <w:color w:val="000000"/>
+          <w:sz w:val="20"/>
+        </w:rPr>
+        <w:t>;</w:t>
+      </w:r>
+      <w:r>
+        <w:rPr>
+          <w:rFonts w:ascii="Publico Text Web" w:hAnsi="Publico Text Web" w:eastAsia="Publico Text Web"/>
+          <w:b w:val="0"/>
+          <w:i w:val="0"/>
+          <w:color w:val="000000"/>
+          <w:sz w:val="20"/>
+        </w:rPr>
+        <w:t xml:space="preserve"> Agile 2017 conference</w:t>
+      </w:r>
+      <w:r>
+        <w:rPr>
+          <w:rFonts w:ascii="Times New Roman" w:hAnsi="Times New Roman" w:eastAsia="Times New Roman"/>
+          <w:b w:val="0"/>
+          <w:i w:val="0"/>
+          <w:color w:val="000000"/>
+          <w:sz w:val="20"/>
+        </w:rPr>
+        <w:t>;</w:t>
+      </w:r>
+      <w:r>
+        <w:rPr>
+          <w:rFonts w:ascii="Publico Text Web" w:hAnsi="Publico Text Web" w:eastAsia="Publico Text Web"/>
+          <w:b w:val="0"/>
+          <w:i w:val="0"/>
+          <w:color w:val="000000"/>
+          <w:sz w:val="20"/>
+        </w:rPr>
+        <w:t xml:space="preserve"> Craft, </w:t>
+      </w:r>
+      <w:r>
+        <w:tab/>
+      </w:r>
+      <w:r>
+        <w:rPr>
+          <w:rFonts w:ascii="Publico Text Web" w:hAnsi="Publico Text Web" w:eastAsia="Publico Text Web"/>
+          <w:b w:val="0"/>
+          <w:i w:val="0"/>
+          <w:color w:val="000000"/>
+          <w:sz w:val="20"/>
+        </w:rPr>
+        <w:t>2017</w:t>
+      </w:r>
+      <w:r>
+        <w:rPr>
+          <w:rFonts w:ascii="Times New Roman" w:hAnsi="Times New Roman" w:eastAsia="Times New Roman"/>
+          <w:b w:val="0"/>
+          <w:i w:val="0"/>
+          <w:color w:val="000000"/>
+          <w:sz w:val="20"/>
+        </w:rPr>
+        <w:t>;</w:t>
+      </w:r>
+      <w:r>
+        <w:rPr>
+          <w:rFonts w:ascii="Publico Text Web" w:hAnsi="Publico Text Web" w:eastAsia="Publico Text Web"/>
+          <w:b w:val="0"/>
+          <w:i w:val="0"/>
+          <w:color w:val="000000"/>
+          <w:sz w:val="20"/>
+        </w:rPr>
+        <w:t xml:space="preserve"> StretchCon Meetup, 2017</w:t>
+      </w:r>
+      <w:r>
+        <w:rPr>
+          <w:rFonts w:ascii="Times New Roman" w:hAnsi="Times New Roman" w:eastAsia="Times New Roman"/>
+          <w:b w:val="0"/>
+          <w:i w:val="0"/>
+          <w:color w:val="000000"/>
+          <w:sz w:val="20"/>
+        </w:rPr>
+        <w:t>;</w:t>
+      </w:r>
+      <w:r>
+        <w:rPr>
+          <w:rFonts w:ascii="Publico Text Web" w:hAnsi="Publico Text Web" w:eastAsia="Publico Text Web"/>
+          <w:b w:val="0"/>
+          <w:i w:val="0"/>
+          <w:color w:val="000000"/>
+          <w:sz w:val="20"/>
+        </w:rPr>
+        <w:t xml:space="preserve"> Agile Hartford, 2017</w:t>
+      </w:r>
+      <w:r>
+        <w:rPr>
+          <w:rFonts w:ascii="Times New Roman" w:hAnsi="Times New Roman" w:eastAsia="Times New Roman"/>
+          <w:b w:val="0"/>
+          <w:i w:val="0"/>
+          <w:color w:val="000000"/>
+          <w:sz w:val="20"/>
+        </w:rPr>
+        <w:t>;</w:t>
+      </w:r>
+      <w:r>
+        <w:rPr>
+          <w:rFonts w:ascii="Publico Text Web" w:hAnsi="Publico Text Web" w:eastAsia="Publico Text Web"/>
+          <w:b w:val="0"/>
+          <w:i w:val="0"/>
+          <w:color w:val="000000"/>
+          <w:sz w:val="20"/>
+        </w:rPr>
+        <w:t xml:space="preserve"> Kendall Square Agilists, 2017.</w:t>
+      </w:r>
+    </w:p>
+    <w:p>
+      <w:pPr>
+        <w:autoSpaceDN w:val="0"/>
+        <w:tabs>
+          <w:tab w:pos="548" w:val="left"/>
+        </w:tabs>
+        <w:autoSpaceDE w:val="0"/>
+        <w:widowControl/>
+        <w:spacing w:line="300" w:lineRule="auto" w:before="186" w:after="0"/>
+        <w:ind w:left="426" w:right="288" w:firstLine="0"/>
+        <w:jc w:val="left"/>
+      </w:pPr>
       <w:r>
         <w:rPr>
           <w:rFonts w:ascii="Times New Roman" w:hAnsi="Times New Roman" w:eastAsia="Times New Roman"/>
@@ -8593,7 +9758,7 @@
         <w:autoSpaceDN w:val="0"/>
         <w:autoSpaceDE w:val="0"/>
         <w:widowControl/>
-        <w:spacing w:line="230" w:lineRule="auto" w:before="190" w:after="0"/>
+        <w:spacing w:line="233" w:lineRule="auto" w:before="190" w:after="0"/>
         <w:ind w:left="426" w:right="0" w:firstLine="0"/>
         <w:jc w:val="left"/>
       </w:pPr>
@@ -8676,1106 +9841,6 @@
           <w:sz w:val="20"/>
         </w:rPr>
         <w:t>.</w:t>
-      </w:r>
-    </w:p>
-    <w:p>
-      <w:pPr>
-        <w:autoSpaceDN w:val="0"/>
-        <w:autoSpaceDE w:val="0"/>
-        <w:widowControl/>
-        <w:spacing w:line="334" w:lineRule="auto" w:before="186" w:after="0"/>
-        <w:ind w:left="548" w:right="144" w:hanging="122"/>
-        <w:jc w:val="left"/>
-      </w:pPr>
-      <w:r>
-        <w:rPr>
-          <w:rFonts w:ascii="Times New Roman" w:hAnsi="Times New Roman" w:eastAsia="Times New Roman"/>
-          <w:b w:val="0"/>
-          <w:i w:val="0"/>
-          <w:color w:val="000000"/>
-          <w:sz w:val="20"/>
-        </w:rPr>
-        <w:t xml:space="preserve">◦ </w:t>
-      </w:r>
-      <w:r>
-        <w:rPr>
-          <w:rFonts w:ascii="Publico Text Web" w:hAnsi="Publico Text Web" w:eastAsia="Publico Text Web"/>
-          <w:b w:val="0"/>
-          <w:i w:val="0"/>
-          <w:color w:val="000000"/>
-          <w:sz w:val="20"/>
-        </w:rPr>
-        <w:t>High-Performance Teams</w:t>
-      </w:r>
-      <w:r>
-        <w:rPr>
-          <w:rFonts w:ascii="Times New Roman" w:hAnsi="Times New Roman" w:eastAsia="Times New Roman"/>
-          <w:b w:val="0"/>
-          <w:i w:val="0"/>
-          <w:color w:val="000000"/>
-          <w:sz w:val="20"/>
-        </w:rPr>
-        <w:t>:</w:t>
-      </w:r>
-      <w:r>
-        <w:rPr>
-          <w:rFonts w:ascii="Publico Text Web" w:hAnsi="Publico Text Web" w:eastAsia="Publico Text Web"/>
-          <w:b w:val="0"/>
-          <w:i w:val="0"/>
-          <w:color w:val="000000"/>
-          <w:sz w:val="20"/>
-        </w:rPr>
-        <w:t xml:space="preserve"> Core Protocols for Psychological Safety and Emotional Intelligence </w:t>
-      </w:r>
-      <w:r>
-        <w:rPr>
-          <w:rFonts w:ascii="Times New Roman" w:hAnsi="Times New Roman" w:eastAsia="Times New Roman"/>
-          <w:b w:val="0"/>
-          <w:i w:val="0"/>
-          <w:color w:val="000000"/>
-          <w:sz w:val="20"/>
-        </w:rPr>
-        <w:t>–</w:t>
-      </w:r>
-      <w:r>
-        <w:rPr>
-          <w:rFonts w:ascii="Publico Text Web" w:hAnsi="Publico Text Web" w:eastAsia="Publico Text Web"/>
-          <w:b w:val="0"/>
-          <w:i w:val="0"/>
-          <w:color w:val="000000"/>
-          <w:sz w:val="20"/>
-        </w:rPr>
-        <w:t xml:space="preserve">Scrum.org, 2022 </w:t>
-      </w:r>
-      <w:r>
-        <w:rPr>
-          <w:rFonts w:ascii="Times New Roman" w:hAnsi="Times New Roman" w:eastAsia="Times New Roman"/>
-          <w:b w:val="0"/>
-          <w:i w:val="0"/>
-          <w:color w:val="000000"/>
-          <w:sz w:val="20"/>
-        </w:rPr>
-        <w:t>(</w:t>
-      </w:r>
-      <w:r>
-        <w:rPr>
-          <w:rFonts w:ascii="Publico Text Web" w:hAnsi="Publico Text Web" w:eastAsia="Publico Text Web"/>
-          <w:b w:val="0"/>
-          <w:i w:val="0"/>
-          <w:color w:val="000000"/>
-          <w:sz w:val="20"/>
-        </w:rPr>
-        <w:t>invited at this and many other instances</w:t>
-      </w:r>
-      <w:r>
-        <w:rPr>
-          <w:rFonts w:ascii="Times New Roman" w:hAnsi="Times New Roman" w:eastAsia="Times New Roman"/>
-          <w:b w:val="0"/>
-          <w:i w:val="0"/>
-          <w:color w:val="000000"/>
-          <w:sz w:val="20"/>
-        </w:rPr>
-        <w:t>)</w:t>
-      </w:r>
-      <w:r>
-        <w:rPr>
-          <w:rFonts w:ascii="Publico Text Web" w:hAnsi="Publico Text Web" w:eastAsia="Publico Text Web"/>
-          <w:b w:val="0"/>
-          <w:i w:val="0"/>
-          <w:color w:val="000000"/>
-          <w:sz w:val="20"/>
-        </w:rPr>
-        <w:t xml:space="preserve">. Also at The Job Hackers Agile </w:t>
-      </w:r>
-      <w:r>
-        <w:rPr>
-          <w:rFonts w:ascii="Publico Text Web" w:hAnsi="Publico Text Web" w:eastAsia="Publico Text Web"/>
-          <w:b w:val="0"/>
-          <w:i w:val="0"/>
-          <w:color w:val="000000"/>
-          <w:sz w:val="20"/>
-        </w:rPr>
-        <w:t xml:space="preserve">Meetup, 2022 </w:t>
-      </w:r>
-      <w:r>
-        <w:rPr>
-          <w:rFonts w:ascii="Times New Roman" w:hAnsi="Times New Roman" w:eastAsia="Times New Roman"/>
-          <w:b w:val="0"/>
-          <w:i w:val="0"/>
-          <w:color w:val="000000"/>
-          <w:sz w:val="20"/>
-        </w:rPr>
-        <w:t>(</w:t>
-      </w:r>
-      <w:r>
-        <w:rPr>
-          <w:rFonts w:ascii="Publico Text Web" w:hAnsi="Publico Text Web" w:eastAsia="Publico Text Web"/>
-          <w:b w:val="0"/>
-          <w:i w:val="0"/>
-          <w:color w:val="000000"/>
-          <w:sz w:val="20"/>
-        </w:rPr>
-        <w:t>invited</w:t>
-      </w:r>
-      <w:r>
-        <w:rPr>
-          <w:rFonts w:ascii="Times New Roman" w:hAnsi="Times New Roman" w:eastAsia="Times New Roman"/>
-          <w:b w:val="0"/>
-          <w:i w:val="0"/>
-          <w:color w:val="000000"/>
-          <w:sz w:val="20"/>
-        </w:rPr>
-        <w:t>);</w:t>
-      </w:r>
-      <w:r>
-        <w:rPr>
-          <w:rFonts w:ascii="Publico Text Web" w:hAnsi="Publico Text Web" w:eastAsia="Publico Text Web"/>
-          <w:b w:val="0"/>
-          <w:i w:val="0"/>
-          <w:color w:val="000000"/>
-          <w:sz w:val="20"/>
-        </w:rPr>
-        <w:t xml:space="preserve"> Enterprise Agile Global Community, 2022 </w:t>
-      </w:r>
-      <w:r>
-        <w:rPr>
-          <w:rFonts w:ascii="Times New Roman" w:hAnsi="Times New Roman" w:eastAsia="Times New Roman"/>
-          <w:b w:val="0"/>
-          <w:i w:val="0"/>
-          <w:color w:val="000000"/>
-          <w:sz w:val="20"/>
-        </w:rPr>
-        <w:t>(</w:t>
-      </w:r>
-      <w:r>
-        <w:rPr>
-          <w:rFonts w:ascii="Publico Text Web" w:hAnsi="Publico Text Web" w:eastAsia="Publico Text Web"/>
-          <w:b w:val="0"/>
-          <w:i w:val="0"/>
-          <w:color w:val="000000"/>
-          <w:sz w:val="20"/>
-        </w:rPr>
-        <w:t>invited</w:t>
-      </w:r>
-      <w:r>
-        <w:rPr>
-          <w:rFonts w:ascii="Times New Roman" w:hAnsi="Times New Roman" w:eastAsia="Times New Roman"/>
-          <w:b w:val="0"/>
-          <w:i w:val="0"/>
-          <w:color w:val="000000"/>
-          <w:sz w:val="20"/>
-        </w:rPr>
-        <w:t>);</w:t>
-      </w:r>
-      <w:r>
-        <w:rPr>
-          <w:rFonts w:ascii="Publico Text Web" w:hAnsi="Publico Text Web" w:eastAsia="Publico Text Web"/>
-          <w:b w:val="0"/>
-          <w:i w:val="0"/>
-          <w:color w:val="000000"/>
-          <w:sz w:val="20"/>
-        </w:rPr>
-        <w:t xml:space="preserve"> Agile Coaching DC, </w:t>
-      </w:r>
-      <w:r>
-        <w:rPr>
-          <w:rFonts w:ascii="Publico Text Web" w:hAnsi="Publico Text Web" w:eastAsia="Publico Text Web"/>
-          <w:b w:val="0"/>
-          <w:i w:val="0"/>
-          <w:color w:val="000000"/>
-          <w:sz w:val="20"/>
-        </w:rPr>
-        <w:t>2021</w:t>
-      </w:r>
-      <w:r>
-        <w:rPr>
-          <w:rFonts w:ascii="Times New Roman" w:hAnsi="Times New Roman" w:eastAsia="Times New Roman"/>
-          <w:b w:val="0"/>
-          <w:i w:val="0"/>
-          <w:color w:val="000000"/>
-          <w:sz w:val="20"/>
-        </w:rPr>
-        <w:t>;</w:t>
-      </w:r>
-      <w:r>
-        <w:rPr>
-          <w:rFonts w:ascii="Publico Text Web" w:hAnsi="Publico Text Web" w:eastAsia="Publico Text Web"/>
-          <w:b w:val="0"/>
-          <w:i w:val="0"/>
-          <w:color w:val="000000"/>
-          <w:sz w:val="20"/>
-        </w:rPr>
-        <w:t xml:space="preserve"> Hands-On Agile, 2021</w:t>
-      </w:r>
-      <w:r>
-        <w:rPr>
-          <w:rFonts w:ascii="Times New Roman" w:hAnsi="Times New Roman" w:eastAsia="Times New Roman"/>
-          <w:b w:val="0"/>
-          <w:i w:val="0"/>
-          <w:color w:val="000000"/>
-          <w:sz w:val="20"/>
-        </w:rPr>
-        <w:t>;</w:t>
-      </w:r>
-      <w:r>
-        <w:rPr>
-          <w:rFonts w:ascii="Publico Text Web" w:hAnsi="Publico Text Web" w:eastAsia="Publico Text Web"/>
-          <w:b w:val="0"/>
-          <w:i w:val="0"/>
-          <w:color w:val="000000"/>
-          <w:sz w:val="20"/>
-        </w:rPr>
-        <w:t xml:space="preserve"> Agile</w:t>
-      </w:r>
-      <w:r>
-        <w:rPr>
-          <w:rFonts w:ascii="Times New Roman" w:hAnsi="Times New Roman" w:eastAsia="Times New Roman"/>
-          <w:b w:val="0"/>
-          <w:i w:val="0"/>
-          <w:color w:val="000000"/>
-          <w:sz w:val="20"/>
-        </w:rPr>
-        <w:t>+</w:t>
-      </w:r>
-      <w:r>
-        <w:rPr>
-          <w:rFonts w:ascii="Publico Text Web" w:hAnsi="Publico Text Web" w:eastAsia="Publico Text Web"/>
-          <w:b w:val="0"/>
-          <w:i w:val="0"/>
-          <w:color w:val="000000"/>
-          <w:sz w:val="20"/>
-        </w:rPr>
-        <w:t>DevOps, 2020</w:t>
-      </w:r>
-      <w:r>
-        <w:rPr>
-          <w:rFonts w:ascii="Times New Roman" w:hAnsi="Times New Roman" w:eastAsia="Times New Roman"/>
-          <w:b w:val="0"/>
-          <w:i w:val="0"/>
-          <w:color w:val="000000"/>
-          <w:sz w:val="20"/>
-        </w:rPr>
-        <w:t>;</w:t>
-      </w:r>
-      <w:r>
-        <w:rPr>
-          <w:rFonts w:ascii="Publico Text Web" w:hAnsi="Publico Text Web" w:eastAsia="Publico Text Web"/>
-          <w:b w:val="0"/>
-          <w:i w:val="0"/>
-          <w:color w:val="000000"/>
-          <w:sz w:val="20"/>
-        </w:rPr>
-        <w:t xml:space="preserve"> Lean Agile Delivery </w:t>
-      </w:r>
-      <w:r>
-        <w:rPr>
-          <w:rFonts w:ascii="Times New Roman" w:hAnsi="Times New Roman" w:eastAsia="Times New Roman"/>
-          <w:b w:val="0"/>
-          <w:i w:val="0"/>
-          <w:color w:val="000000"/>
-          <w:sz w:val="20"/>
-        </w:rPr>
-        <w:t>&amp;</w:t>
-      </w:r>
-      <w:r>
-        <w:rPr>
-          <w:rFonts w:ascii="Publico Text Web" w:hAnsi="Publico Text Web" w:eastAsia="Publico Text Web"/>
-          <w:b w:val="0"/>
-          <w:i w:val="0"/>
-          <w:color w:val="000000"/>
-          <w:sz w:val="20"/>
-        </w:rPr>
-        <w:t xml:space="preserve"> Coaching Network, </w:t>
-      </w:r>
-      <w:r>
-        <w:rPr>
-          <w:rFonts w:ascii="Publico Text Web" w:hAnsi="Publico Text Web" w:eastAsia="Publico Text Web"/>
-          <w:b w:val="0"/>
-          <w:i w:val="0"/>
-          <w:color w:val="000000"/>
-          <w:sz w:val="20"/>
-        </w:rPr>
-        <w:t>2020</w:t>
-      </w:r>
-      <w:r>
-        <w:rPr>
-          <w:rFonts w:ascii="Times New Roman" w:hAnsi="Times New Roman" w:eastAsia="Times New Roman"/>
-          <w:b w:val="0"/>
-          <w:i w:val="0"/>
-          <w:color w:val="000000"/>
-          <w:sz w:val="20"/>
-        </w:rPr>
-        <w:t>;</w:t>
-      </w:r>
-      <w:r>
-        <w:rPr>
-          <w:rFonts w:ascii="Publico Text Web" w:hAnsi="Publico Text Web" w:eastAsia="Publico Text Web"/>
-          <w:b w:val="0"/>
-          <w:i w:val="0"/>
-          <w:color w:val="000000"/>
-          <w:sz w:val="20"/>
-        </w:rPr>
-        <w:t xml:space="preserve"> Heart of England Scrum User Group, 2020</w:t>
-      </w:r>
-      <w:r>
-        <w:rPr>
-          <w:rFonts w:ascii="Times New Roman" w:hAnsi="Times New Roman" w:eastAsia="Times New Roman"/>
-          <w:b w:val="0"/>
-          <w:i w:val="0"/>
-          <w:color w:val="000000"/>
-          <w:sz w:val="20"/>
-        </w:rPr>
-        <w:t>;</w:t>
-      </w:r>
-      <w:r>
-        <w:rPr>
-          <w:rFonts w:ascii="Publico Text Web" w:hAnsi="Publico Text Web" w:eastAsia="Publico Text Web"/>
-          <w:b w:val="0"/>
-          <w:i w:val="0"/>
-          <w:color w:val="000000"/>
-          <w:sz w:val="20"/>
-        </w:rPr>
-        <w:t xml:space="preserve"> Agile London, 2020</w:t>
-      </w:r>
-      <w:r>
-        <w:rPr>
-          <w:rFonts w:ascii="Times New Roman" w:hAnsi="Times New Roman" w:eastAsia="Times New Roman"/>
-          <w:b w:val="0"/>
-          <w:i w:val="0"/>
-          <w:color w:val="000000"/>
-          <w:sz w:val="20"/>
-        </w:rPr>
-        <w:t>;</w:t>
-      </w:r>
-      <w:r>
-        <w:rPr>
-          <w:rFonts w:ascii="Publico Text Web" w:hAnsi="Publico Text Web" w:eastAsia="Publico Text Web"/>
-          <w:b w:val="0"/>
-          <w:i w:val="0"/>
-          <w:color w:val="000000"/>
-          <w:sz w:val="20"/>
-        </w:rPr>
-        <w:t xml:space="preserve"> Zoho meetup, 2020</w:t>
-      </w:r>
-      <w:r>
-        <w:rPr>
-          <w:rFonts w:ascii="Times New Roman" w:hAnsi="Times New Roman" w:eastAsia="Times New Roman"/>
-          <w:b w:val="0"/>
-          <w:i w:val="0"/>
-          <w:color w:val="000000"/>
-          <w:sz w:val="20"/>
-        </w:rPr>
-        <w:t xml:space="preserve">; </w:t>
-      </w:r>
-      <w:r>
-        <w:rPr>
-          <w:rFonts w:ascii="Publico Text Web" w:hAnsi="Publico Text Web" w:eastAsia="Publico Text Web"/>
-          <w:b w:val="0"/>
-          <w:i w:val="0"/>
-          <w:color w:val="000000"/>
-          <w:sz w:val="20"/>
-        </w:rPr>
-        <w:t>Team Building in the Virtual World, 2020</w:t>
-      </w:r>
-      <w:r>
-        <w:rPr>
-          <w:rFonts w:ascii="Times New Roman" w:hAnsi="Times New Roman" w:eastAsia="Times New Roman"/>
-          <w:b w:val="0"/>
-          <w:i w:val="0"/>
-          <w:color w:val="000000"/>
-          <w:sz w:val="20"/>
-        </w:rPr>
-        <w:t>;</w:t>
-      </w:r>
-      <w:r>
-        <w:rPr>
-          <w:rFonts w:ascii="Publico Text Web" w:hAnsi="Publico Text Web" w:eastAsia="Publico Text Web"/>
-          <w:b w:val="0"/>
-          <w:i w:val="0"/>
-          <w:color w:val="000000"/>
-          <w:sz w:val="20"/>
-        </w:rPr>
-        <w:t xml:space="preserve"> Agile Coaching Group, 2020</w:t>
-      </w:r>
-      <w:r>
-        <w:rPr>
-          <w:rFonts w:ascii="Times New Roman" w:hAnsi="Times New Roman" w:eastAsia="Times New Roman"/>
-          <w:b w:val="0"/>
-          <w:i w:val="0"/>
-          <w:color w:val="000000"/>
-          <w:sz w:val="20"/>
-        </w:rPr>
-        <w:t>;</w:t>
-      </w:r>
-      <w:r>
-        <w:rPr>
-          <w:rFonts w:ascii="Publico Text Web" w:hAnsi="Publico Text Web" w:eastAsia="Publico Text Web"/>
-          <w:b w:val="0"/>
-          <w:i w:val="0"/>
-          <w:color w:val="000000"/>
-          <w:sz w:val="20"/>
-        </w:rPr>
-        <w:t xml:space="preserve"> Scrum Alliance webinar, </w:t>
-      </w:r>
-      <w:r>
-        <w:rPr>
-          <w:rFonts w:ascii="Publico Text Web" w:hAnsi="Publico Text Web" w:eastAsia="Publico Text Web"/>
-          <w:b w:val="0"/>
-          <w:i w:val="0"/>
-          <w:color w:val="000000"/>
-          <w:sz w:val="20"/>
-        </w:rPr>
-        <w:t>2020</w:t>
-      </w:r>
-      <w:r>
-        <w:rPr>
-          <w:rFonts w:ascii="Times New Roman" w:hAnsi="Times New Roman" w:eastAsia="Times New Roman"/>
-          <w:b w:val="0"/>
-          <w:i w:val="0"/>
-          <w:color w:val="000000"/>
-          <w:sz w:val="20"/>
-        </w:rPr>
-        <w:t>;</w:t>
-      </w:r>
-      <w:r>
-        <w:rPr>
-          <w:rFonts w:ascii="Publico Text Web" w:hAnsi="Publico Text Web" w:eastAsia="Publico Text Web"/>
-          <w:b w:val="0"/>
-          <w:i w:val="0"/>
-          <w:color w:val="000000"/>
-          <w:sz w:val="20"/>
-        </w:rPr>
-        <w:t xml:space="preserve"> Venture Cafe, 2020</w:t>
-      </w:r>
-      <w:r>
-        <w:rPr>
-          <w:rFonts w:ascii="Times New Roman" w:hAnsi="Times New Roman" w:eastAsia="Times New Roman"/>
-          <w:b w:val="0"/>
-          <w:i w:val="0"/>
-          <w:color w:val="000000"/>
-          <w:sz w:val="20"/>
-        </w:rPr>
-        <w:t>;</w:t>
-      </w:r>
-      <w:r>
-        <w:rPr>
-          <w:rFonts w:ascii="Publico Text Web" w:hAnsi="Publico Text Web" w:eastAsia="Publico Text Web"/>
-          <w:b w:val="0"/>
-          <w:i w:val="0"/>
-          <w:color w:val="000000"/>
-          <w:sz w:val="20"/>
-        </w:rPr>
-        <w:t xml:space="preserve"> XP2020</w:t>
-      </w:r>
-      <w:r>
-        <w:rPr>
-          <w:rFonts w:ascii="Times New Roman" w:hAnsi="Times New Roman" w:eastAsia="Times New Roman"/>
-          <w:b w:val="0"/>
-          <w:i w:val="0"/>
-          <w:color w:val="000000"/>
-          <w:sz w:val="20"/>
-        </w:rPr>
-        <w:t>;</w:t>
-      </w:r>
-      <w:r>
-        <w:rPr>
-          <w:rFonts w:ascii="Publico Text Web" w:hAnsi="Publico Text Web" w:eastAsia="Publico Text Web"/>
-          <w:b w:val="0"/>
-          <w:i w:val="0"/>
-          <w:color w:val="000000"/>
-          <w:sz w:val="20"/>
-        </w:rPr>
-        <w:t xml:space="preserve"> Agile Virtual Summit, 2020</w:t>
-      </w:r>
-      <w:r>
-        <w:rPr>
-          <w:rFonts w:ascii="Times New Roman" w:hAnsi="Times New Roman" w:eastAsia="Times New Roman"/>
-          <w:b w:val="0"/>
-          <w:i w:val="0"/>
-          <w:color w:val="000000"/>
-          <w:sz w:val="20"/>
-        </w:rPr>
-        <w:t>;</w:t>
-      </w:r>
-      <w:r>
-        <w:rPr>
-          <w:rFonts w:ascii="Publico Text Web" w:hAnsi="Publico Text Web" w:eastAsia="Publico Text Web"/>
-          <w:b w:val="0"/>
-          <w:i w:val="0"/>
-          <w:color w:val="000000"/>
-          <w:sz w:val="20"/>
-        </w:rPr>
-        <w:t xml:space="preserve"> Business Analyst Innovation </w:t>
-      </w:r>
-      <w:r>
-        <w:rPr>
-          <w:rFonts w:ascii="Publico Text Web" w:hAnsi="Publico Text Web" w:eastAsia="Publico Text Web"/>
-          <w:b w:val="0"/>
-          <w:i w:val="0"/>
-          <w:color w:val="000000"/>
-          <w:sz w:val="20"/>
-        </w:rPr>
-        <w:t>Day, 2020</w:t>
-      </w:r>
-      <w:r>
-        <w:rPr>
-          <w:rFonts w:ascii="Times New Roman" w:hAnsi="Times New Roman" w:eastAsia="Times New Roman"/>
-          <w:b w:val="0"/>
-          <w:i w:val="0"/>
-          <w:color w:val="000000"/>
-          <w:sz w:val="20"/>
-        </w:rPr>
-        <w:t>;</w:t>
-      </w:r>
-      <w:r>
-        <w:rPr>
-          <w:rFonts w:ascii="Publico Text Web" w:hAnsi="Publico Text Web" w:eastAsia="Publico Text Web"/>
-          <w:b w:val="0"/>
-          <w:i w:val="0"/>
-          <w:color w:val="000000"/>
-          <w:sz w:val="20"/>
-        </w:rPr>
-        <w:t xml:space="preserve"> Agile RI, 2020</w:t>
-      </w:r>
-      <w:r>
-        <w:rPr>
-          <w:rFonts w:ascii="Times New Roman" w:hAnsi="Times New Roman" w:eastAsia="Times New Roman"/>
-          <w:b w:val="0"/>
-          <w:i w:val="0"/>
-          <w:color w:val="000000"/>
-          <w:sz w:val="20"/>
-        </w:rPr>
-        <w:t>;</w:t>
-      </w:r>
-      <w:r>
-        <w:rPr>
-          <w:rFonts w:ascii="Publico Text Web" w:hAnsi="Publico Text Web" w:eastAsia="Publico Text Web"/>
-          <w:b w:val="0"/>
-          <w:i w:val="0"/>
-          <w:color w:val="000000"/>
-          <w:sz w:val="20"/>
-        </w:rPr>
-        <w:t xml:space="preserve"> Agile Sales </w:t>
-      </w:r>
-      <w:r>
-        <w:rPr>
-          <w:rFonts w:ascii="Times New Roman" w:hAnsi="Times New Roman" w:eastAsia="Times New Roman"/>
-          <w:b w:val="0"/>
-          <w:i w:val="0"/>
-          <w:color w:val="000000"/>
-          <w:sz w:val="20"/>
-        </w:rPr>
-        <w:t>&amp;</w:t>
-      </w:r>
-      <w:r>
-        <w:rPr>
-          <w:rFonts w:ascii="Publico Text Web" w:hAnsi="Publico Text Web" w:eastAsia="Publico Text Web"/>
-          <w:b w:val="0"/>
-          <w:i w:val="0"/>
-          <w:color w:val="000000"/>
-          <w:sz w:val="20"/>
-        </w:rPr>
-        <w:t xml:space="preserve"> Marketing Summit, 2019</w:t>
-      </w:r>
-      <w:r>
-        <w:rPr>
-          <w:rFonts w:ascii="Times New Roman" w:hAnsi="Times New Roman" w:eastAsia="Times New Roman"/>
-          <w:b w:val="0"/>
-          <w:i w:val="0"/>
-          <w:color w:val="000000"/>
-          <w:sz w:val="20"/>
-        </w:rPr>
-        <w:t>;</w:t>
-      </w:r>
-      <w:r>
-        <w:rPr>
-          <w:rFonts w:ascii="Publico Text Web" w:hAnsi="Publico Text Web" w:eastAsia="Publico Text Web"/>
-          <w:b w:val="0"/>
-          <w:i w:val="0"/>
-          <w:color w:val="000000"/>
-          <w:sz w:val="20"/>
-        </w:rPr>
-        <w:t xml:space="preserve"> Venture Cafe, 2019</w:t>
-      </w:r>
-      <w:r>
-        <w:rPr>
-          <w:rFonts w:ascii="Times New Roman" w:hAnsi="Times New Roman" w:eastAsia="Times New Roman"/>
-          <w:b w:val="0"/>
-          <w:i w:val="0"/>
-          <w:color w:val="000000"/>
-          <w:sz w:val="20"/>
-        </w:rPr>
-        <w:t>;</w:t>
-      </w:r>
-      <w:r>
-        <w:rPr>
-          <w:rFonts w:ascii="Publico Text Web" w:hAnsi="Publico Text Web" w:eastAsia="Publico Text Web"/>
-          <w:b w:val="0"/>
-          <w:i w:val="0"/>
-          <w:color w:val="000000"/>
-          <w:sz w:val="20"/>
-        </w:rPr>
-        <w:t xml:space="preserve"> IIL Agile </w:t>
-      </w:r>
-      <w:r>
-        <w:rPr>
-          <w:rFonts w:ascii="Times New Roman" w:hAnsi="Times New Roman" w:eastAsia="Times New Roman"/>
-          <w:b w:val="0"/>
-          <w:i w:val="0"/>
-          <w:color w:val="000000"/>
-          <w:sz w:val="20"/>
-        </w:rPr>
-        <w:t xml:space="preserve">&amp; </w:t>
-      </w:r>
-      <w:r>
-        <w:rPr>
-          <w:rFonts w:ascii="Publico Text Web" w:hAnsi="Publico Text Web" w:eastAsia="Publico Text Web"/>
-          <w:b w:val="0"/>
-          <w:i w:val="0"/>
-          <w:color w:val="000000"/>
-          <w:sz w:val="20"/>
-        </w:rPr>
-        <w:t>Scrum Online Conference, 2019</w:t>
-      </w:r>
-      <w:r>
-        <w:rPr>
-          <w:rFonts w:ascii="Times New Roman" w:hAnsi="Times New Roman" w:eastAsia="Times New Roman"/>
-          <w:b w:val="0"/>
-          <w:i w:val="0"/>
-          <w:color w:val="000000"/>
-          <w:sz w:val="20"/>
-        </w:rPr>
-        <w:t>;</w:t>
-      </w:r>
-      <w:r>
-        <w:rPr>
-          <w:rFonts w:ascii="Publico Text Web" w:hAnsi="Publico Text Web" w:eastAsia="Publico Text Web"/>
-          <w:b w:val="0"/>
-          <w:i w:val="0"/>
-          <w:color w:val="000000"/>
-          <w:sz w:val="20"/>
-        </w:rPr>
-        <w:t xml:space="preserve"> Management 3.0, 2019</w:t>
-      </w:r>
-      <w:r>
-        <w:rPr>
-          <w:rFonts w:ascii="Times New Roman" w:hAnsi="Times New Roman" w:eastAsia="Times New Roman"/>
-          <w:b w:val="0"/>
-          <w:i w:val="0"/>
-          <w:color w:val="000000"/>
-          <w:sz w:val="20"/>
-        </w:rPr>
-        <w:t>;</w:t>
-      </w:r>
-      <w:r>
-        <w:rPr>
-          <w:rFonts w:ascii="Publico Text Web" w:hAnsi="Publico Text Web" w:eastAsia="Publico Text Web"/>
-          <w:b w:val="0"/>
-          <w:i w:val="0"/>
-          <w:color w:val="000000"/>
-          <w:sz w:val="20"/>
-        </w:rPr>
-        <w:t xml:space="preserve"> AgileCamp San Francisco, 2018</w:t>
-      </w:r>
-      <w:r>
-        <w:rPr>
-          <w:rFonts w:ascii="Times New Roman" w:hAnsi="Times New Roman" w:eastAsia="Times New Roman"/>
-          <w:b w:val="0"/>
-          <w:i w:val="0"/>
-          <w:color w:val="000000"/>
-          <w:sz w:val="20"/>
-        </w:rPr>
-        <w:t xml:space="preserve">; </w:t>
-      </w:r>
-      <w:r>
-        <w:rPr>
-          <w:rFonts w:ascii="Publico Text Web" w:hAnsi="Publico Text Web" w:eastAsia="Publico Text Web"/>
-          <w:b w:val="0"/>
-          <w:i w:val="0"/>
-          <w:color w:val="000000"/>
-          <w:sz w:val="20"/>
-        </w:rPr>
-        <w:t>Remote Forever Summit, 2018</w:t>
-      </w:r>
-      <w:r>
-        <w:rPr>
-          <w:rFonts w:ascii="Times New Roman" w:hAnsi="Times New Roman" w:eastAsia="Times New Roman"/>
-          <w:b w:val="0"/>
-          <w:i w:val="0"/>
-          <w:color w:val="000000"/>
-          <w:sz w:val="20"/>
-        </w:rPr>
-        <w:t>;</w:t>
-      </w:r>
-      <w:r>
-        <w:rPr>
-          <w:rFonts w:ascii="Publico Text Web" w:hAnsi="Publico Text Web" w:eastAsia="Publico Text Web"/>
-          <w:b w:val="0"/>
-          <w:i w:val="0"/>
-          <w:color w:val="000000"/>
-          <w:sz w:val="20"/>
-        </w:rPr>
-        <w:t xml:space="preserve"> AgileCamp Dallas, 2018</w:t>
-      </w:r>
-      <w:r>
-        <w:rPr>
-          <w:rFonts w:ascii="Times New Roman" w:hAnsi="Times New Roman" w:eastAsia="Times New Roman"/>
-          <w:b w:val="0"/>
-          <w:i w:val="0"/>
-          <w:color w:val="000000"/>
-          <w:sz w:val="20"/>
-        </w:rPr>
-        <w:t>;</w:t>
-      </w:r>
-      <w:r>
-        <w:rPr>
-          <w:rFonts w:ascii="Publico Text Web" w:hAnsi="Publico Text Web" w:eastAsia="Publico Text Web"/>
-          <w:b w:val="0"/>
-          <w:i w:val="0"/>
-          <w:color w:val="000000"/>
-          <w:sz w:val="20"/>
-        </w:rPr>
-        <w:t xml:space="preserve"> Boston Facilitators Roundtable, 2018</w:t>
-      </w:r>
-      <w:r>
-        <w:rPr>
-          <w:rFonts w:ascii="Times New Roman" w:hAnsi="Times New Roman" w:eastAsia="Times New Roman"/>
-          <w:b w:val="0"/>
-          <w:i w:val="0"/>
-          <w:color w:val="000000"/>
-          <w:sz w:val="20"/>
-        </w:rPr>
-        <w:t xml:space="preserve">; </w:t>
-      </w:r>
-      <w:r>
-        <w:rPr>
-          <w:rFonts w:ascii="Publico Text Web" w:hAnsi="Publico Text Web" w:eastAsia="Publico Text Web"/>
-          <w:b w:val="0"/>
-          <w:i w:val="0"/>
-          <w:color w:val="000000"/>
-          <w:sz w:val="20"/>
-        </w:rPr>
-        <w:t>North Carolina Project Management Institute, 2018</w:t>
-      </w:r>
-      <w:r>
-        <w:rPr>
-          <w:rFonts w:ascii="Times New Roman" w:hAnsi="Times New Roman" w:eastAsia="Times New Roman"/>
-          <w:b w:val="0"/>
-          <w:i w:val="0"/>
-          <w:color w:val="000000"/>
-          <w:sz w:val="20"/>
-        </w:rPr>
-        <w:t>;</w:t>
-      </w:r>
-      <w:r>
-        <w:rPr>
-          <w:rFonts w:ascii="Publico Text Web" w:hAnsi="Publico Text Web" w:eastAsia="Publico Text Web"/>
-          <w:b w:val="0"/>
-          <w:i w:val="0"/>
-          <w:color w:val="000000"/>
-          <w:sz w:val="20"/>
-        </w:rPr>
-        <w:t xml:space="preserve"> Agile Maine Day, 2018</w:t>
-      </w:r>
-      <w:r>
-        <w:rPr>
-          <w:rFonts w:ascii="Times New Roman" w:hAnsi="Times New Roman" w:eastAsia="Times New Roman"/>
-          <w:b w:val="0"/>
-          <w:i w:val="0"/>
-          <w:color w:val="000000"/>
-          <w:sz w:val="20"/>
-        </w:rPr>
-        <w:t>;</w:t>
-      </w:r>
-      <w:r>
-        <w:rPr>
-          <w:rFonts w:ascii="Publico Text Web" w:hAnsi="Publico Text Web" w:eastAsia="Publico Text Web"/>
-          <w:b w:val="0"/>
-          <w:i w:val="0"/>
-          <w:color w:val="000000"/>
-          <w:sz w:val="20"/>
-        </w:rPr>
-        <w:t xml:space="preserve"> Professional </w:t>
-      </w:r>
-      <w:r>
-        <w:rPr>
-          <w:rFonts w:ascii="Publico Text Web" w:hAnsi="Publico Text Web" w:eastAsia="Publico Text Web"/>
-          <w:b w:val="0"/>
-          <w:i w:val="0"/>
-          <w:color w:val="000000"/>
-          <w:sz w:val="20"/>
-        </w:rPr>
-        <w:t>Development Conference Hampton Roads, 2018</w:t>
-      </w:r>
-      <w:r>
-        <w:rPr>
-          <w:rFonts w:ascii="Times New Roman" w:hAnsi="Times New Roman" w:eastAsia="Times New Roman"/>
-          <w:b w:val="0"/>
-          <w:i w:val="0"/>
-          <w:color w:val="000000"/>
-          <w:sz w:val="20"/>
-        </w:rPr>
-        <w:t>;</w:t>
-      </w:r>
-      <w:r>
-        <w:rPr>
-          <w:rFonts w:ascii="Publico Text Web" w:hAnsi="Publico Text Web" w:eastAsia="Publico Text Web"/>
-          <w:b w:val="0"/>
-          <w:i w:val="0"/>
-          <w:color w:val="000000"/>
-          <w:sz w:val="20"/>
-        </w:rPr>
-        <w:t xml:space="preserve"> Metaphorum, 2018</w:t>
-      </w:r>
-      <w:r>
-        <w:rPr>
-          <w:rFonts w:ascii="Times New Roman" w:hAnsi="Times New Roman" w:eastAsia="Times New Roman"/>
-          <w:b w:val="0"/>
-          <w:i w:val="0"/>
-          <w:color w:val="000000"/>
-          <w:sz w:val="20"/>
-        </w:rPr>
-        <w:t>;</w:t>
-      </w:r>
-      <w:r>
-        <w:rPr>
-          <w:rFonts w:ascii="Publico Text Web" w:hAnsi="Publico Text Web" w:eastAsia="Publico Text Web"/>
-          <w:b w:val="0"/>
-          <w:i w:val="0"/>
-          <w:color w:val="000000"/>
-          <w:sz w:val="20"/>
-        </w:rPr>
-        <w:t xml:space="preserve"> Agile Practitioners Online, </w:t>
-      </w:r>
-      <w:r>
-        <w:rPr>
-          <w:rFonts w:ascii="Publico Text Web" w:hAnsi="Publico Text Web" w:eastAsia="Publico Text Web"/>
-          <w:b w:val="0"/>
-          <w:i w:val="0"/>
-          <w:color w:val="000000"/>
-          <w:sz w:val="20"/>
-        </w:rPr>
-        <w:t>2017</w:t>
-      </w:r>
-      <w:r>
-        <w:rPr>
-          <w:rFonts w:ascii="Times New Roman" w:hAnsi="Times New Roman" w:eastAsia="Times New Roman"/>
-          <w:b w:val="0"/>
-          <w:i w:val="0"/>
-          <w:color w:val="000000"/>
-          <w:sz w:val="20"/>
-        </w:rPr>
-        <w:t>;</w:t>
-      </w:r>
-      <w:r>
-        <w:rPr>
-          <w:rFonts w:ascii="Publico Text Web" w:hAnsi="Publico Text Web" w:eastAsia="Publico Text Web"/>
-          <w:b w:val="0"/>
-          <w:i w:val="0"/>
-          <w:color w:val="000000"/>
-          <w:sz w:val="20"/>
-        </w:rPr>
-        <w:t xml:space="preserve"> Remote Forever Summit, 2017</w:t>
-      </w:r>
-      <w:r>
-        <w:rPr>
-          <w:rFonts w:ascii="Times New Roman" w:hAnsi="Times New Roman" w:eastAsia="Times New Roman"/>
-          <w:b w:val="0"/>
-          <w:i w:val="0"/>
-          <w:color w:val="000000"/>
-          <w:sz w:val="20"/>
-        </w:rPr>
-        <w:t>;</w:t>
-      </w:r>
-      <w:r>
-        <w:rPr>
-          <w:rFonts w:ascii="Publico Text Web" w:hAnsi="Publico Text Web" w:eastAsia="Publico Text Web"/>
-          <w:b w:val="0"/>
-          <w:i w:val="0"/>
-          <w:color w:val="000000"/>
-          <w:sz w:val="20"/>
-        </w:rPr>
-        <w:t xml:space="preserve"> Agile Arizona, 2017</w:t>
-      </w:r>
-      <w:r>
-        <w:rPr>
-          <w:rFonts w:ascii="Times New Roman" w:hAnsi="Times New Roman" w:eastAsia="Times New Roman"/>
-          <w:b w:val="0"/>
-          <w:i w:val="0"/>
-          <w:color w:val="000000"/>
-          <w:sz w:val="20"/>
-        </w:rPr>
-        <w:t>;</w:t>
-      </w:r>
-      <w:r>
-        <w:rPr>
-          <w:rFonts w:ascii="Publico Text Web" w:hAnsi="Publico Text Web" w:eastAsia="Publico Text Web"/>
-          <w:b w:val="0"/>
-          <w:i w:val="0"/>
-          <w:color w:val="000000"/>
-          <w:sz w:val="20"/>
-        </w:rPr>
-        <w:t xml:space="preserve"> Agile RTP, 2017</w:t>
-      </w:r>
-      <w:r>
-        <w:rPr>
-          <w:rFonts w:ascii="Times New Roman" w:hAnsi="Times New Roman" w:eastAsia="Times New Roman"/>
-          <w:b w:val="0"/>
-          <w:i w:val="0"/>
-          <w:color w:val="000000"/>
-          <w:sz w:val="20"/>
-        </w:rPr>
-        <w:t>;</w:t>
-      </w:r>
-      <w:r>
-        <w:rPr>
-          <w:rFonts w:ascii="Publico Text Web" w:hAnsi="Publico Text Web" w:eastAsia="Publico Text Web"/>
-          <w:b w:val="0"/>
-          <w:i w:val="0"/>
-          <w:color w:val="000000"/>
-          <w:sz w:val="20"/>
-        </w:rPr>
-        <w:t xml:space="preserve"> Greatness Guild </w:t>
-      </w:r>
-      <w:r>
-        <w:rPr>
-          <w:rFonts w:ascii="Publico Text Web" w:hAnsi="Publico Text Web" w:eastAsia="Publico Text Web"/>
-          <w:b w:val="0"/>
-          <w:i w:val="0"/>
-          <w:color w:val="000000"/>
-          <w:sz w:val="20"/>
-        </w:rPr>
-        <w:t>Conference, 2017</w:t>
-      </w:r>
-      <w:r>
-        <w:rPr>
-          <w:rFonts w:ascii="Times New Roman" w:hAnsi="Times New Roman" w:eastAsia="Times New Roman"/>
-          <w:b w:val="0"/>
-          <w:i w:val="0"/>
-          <w:color w:val="000000"/>
-          <w:sz w:val="20"/>
-        </w:rPr>
-        <w:t>;</w:t>
-      </w:r>
-      <w:r>
-        <w:rPr>
-          <w:rFonts w:ascii="Publico Text Web" w:hAnsi="Publico Text Web" w:eastAsia="Publico Text Web"/>
-          <w:b w:val="0"/>
-          <w:i w:val="0"/>
-          <w:color w:val="000000"/>
-          <w:sz w:val="20"/>
-        </w:rPr>
-        <w:t xml:space="preserve"> Agile Lean Europe, 2017</w:t>
-      </w:r>
-      <w:r>
-        <w:rPr>
-          <w:rFonts w:ascii="Times New Roman" w:hAnsi="Times New Roman" w:eastAsia="Times New Roman"/>
-          <w:b w:val="0"/>
-          <w:i w:val="0"/>
-          <w:color w:val="000000"/>
-          <w:sz w:val="20"/>
-        </w:rPr>
-        <w:t>;</w:t>
-      </w:r>
-      <w:r>
-        <w:rPr>
-          <w:rFonts w:ascii="Publico Text Web" w:hAnsi="Publico Text Web" w:eastAsia="Publico Text Web"/>
-          <w:b w:val="0"/>
-          <w:i w:val="0"/>
-          <w:color w:val="000000"/>
-          <w:sz w:val="20"/>
-        </w:rPr>
-        <w:t xml:space="preserve"> Agile 2017 conference</w:t>
-      </w:r>
-      <w:r>
-        <w:rPr>
-          <w:rFonts w:ascii="Times New Roman" w:hAnsi="Times New Roman" w:eastAsia="Times New Roman"/>
-          <w:b w:val="0"/>
-          <w:i w:val="0"/>
-          <w:color w:val="000000"/>
-          <w:sz w:val="20"/>
-        </w:rPr>
-        <w:t>;</w:t>
-      </w:r>
-      <w:r>
-        <w:rPr>
-          <w:rFonts w:ascii="Publico Text Web" w:hAnsi="Publico Text Web" w:eastAsia="Publico Text Web"/>
-          <w:b w:val="0"/>
-          <w:i w:val="0"/>
-          <w:color w:val="000000"/>
-          <w:sz w:val="20"/>
-        </w:rPr>
-        <w:t xml:space="preserve"> Craft, 2017</w:t>
-      </w:r>
-      <w:r>
-        <w:rPr>
-          <w:rFonts w:ascii="Times New Roman" w:hAnsi="Times New Roman" w:eastAsia="Times New Roman"/>
-          <w:b w:val="0"/>
-          <w:i w:val="0"/>
-          <w:color w:val="000000"/>
-          <w:sz w:val="20"/>
-        </w:rPr>
-        <w:t>;</w:t>
-      </w:r>
-      <w:r>
-        <w:rPr>
-          <w:rFonts w:ascii="Publico Text Web" w:hAnsi="Publico Text Web" w:eastAsia="Publico Text Web"/>
-          <w:b w:val="0"/>
-          <w:i w:val="0"/>
-          <w:color w:val="000000"/>
-          <w:sz w:val="20"/>
-        </w:rPr>
-        <w:t xml:space="preserve"> StretchCon </w:t>
-      </w:r>
-      <w:r>
-        <w:rPr>
-          <w:rFonts w:ascii="Publico Text Web" w:hAnsi="Publico Text Web" w:eastAsia="Publico Text Web"/>
-          <w:b w:val="0"/>
-          <w:i w:val="0"/>
-          <w:color w:val="000000"/>
-          <w:sz w:val="20"/>
-        </w:rPr>
-        <w:t>Meetup, 2017</w:t>
-      </w:r>
-      <w:r>
-        <w:rPr>
-          <w:rFonts w:ascii="Times New Roman" w:hAnsi="Times New Roman" w:eastAsia="Times New Roman"/>
-          <w:b w:val="0"/>
-          <w:i w:val="0"/>
-          <w:color w:val="000000"/>
-          <w:sz w:val="20"/>
-        </w:rPr>
-        <w:t>;</w:t>
-      </w:r>
-      <w:r>
-        <w:rPr>
-          <w:rFonts w:ascii="Publico Text Web" w:hAnsi="Publico Text Web" w:eastAsia="Publico Text Web"/>
-          <w:b w:val="0"/>
-          <w:i w:val="0"/>
-          <w:color w:val="000000"/>
-          <w:sz w:val="20"/>
-        </w:rPr>
-        <w:t xml:space="preserve"> Agile Hartford, 2017</w:t>
-      </w:r>
-      <w:r>
-        <w:rPr>
-          <w:rFonts w:ascii="Times New Roman" w:hAnsi="Times New Roman" w:eastAsia="Times New Roman"/>
-          <w:b w:val="0"/>
-          <w:i w:val="0"/>
-          <w:color w:val="000000"/>
-          <w:sz w:val="20"/>
-        </w:rPr>
-        <w:t>;</w:t>
-      </w:r>
-      <w:r>
-        <w:rPr>
-          <w:rFonts w:ascii="Publico Text Web" w:hAnsi="Publico Text Web" w:eastAsia="Publico Text Web"/>
-          <w:b w:val="0"/>
-          <w:i w:val="0"/>
-          <w:color w:val="000000"/>
-          <w:sz w:val="20"/>
-        </w:rPr>
-        <w:t xml:space="preserve"> Kendall Square Agilists, 2017.</w:t>
       </w:r>
     </w:p>
     <w:p>

</xml_diff>

<commit_message>
Agile & Beyond again
</commit_message>
<xml_diff>
--- a/generated/cv.docx
+++ b/generated/cv.docx
@@ -6087,7 +6087,7 @@
         <w:autoSpaceDN w:val="0"/>
         <w:autoSpaceDE w:val="0"/>
         <w:widowControl/>
-        <w:spacing w:line="230" w:lineRule="auto" w:before="306" w:after="126"/>
+        <w:spacing w:line="230" w:lineRule="auto" w:before="306" w:after="0"/>
         <w:ind w:left="226" w:right="0" w:firstLine="0"/>
         <w:jc w:val="left"/>
       </w:pPr>
@@ -6139,138 +6139,108 @@
         <w:t xml:space="preserve"> female founder, lactation counseling and products for new mothers and their babies</w:t>
       </w:r>
     </w:p>
-    <w:tbl>
-      <w:tblPr>
-        <w:tblW w:type="auto" w:w="0"/>
-        <w:tblLayout w:type="fixed"/>
-        <w:tblLook w:firstColumn="1" w:firstRow="1" w:lastColumn="0" w:lastRow="0" w:noHBand="0" w:noVBand="1" w:val="04A0"/>
-        <w:tblInd w:w="100.0" w:type="dxa"/>
-      </w:tblPr>
-      <w:tblGrid>
-        <w:gridCol w:w="9360"/>
-      </w:tblGrid>
-      <w:tr>
-        <w:trPr>
-          <w:trHeight w:hRule="exact" w:val="340"/>
-        </w:trPr>
-        <w:tc>
-          <w:tcPr>
-            <w:tcW w:type="dxa" w:w="8980"/>
-            <w:tcBorders/>
-            <w:tcMar>
-              <w:start w:w="0" w:type="dxa"/>
-              <w:end w:w="0" w:type="dxa"/>
-            </w:tcMar>
-          </w:tcPr>
-          <w:p>
-            <w:pPr>
-              <w:autoSpaceDN w:val="0"/>
-              <w:autoSpaceDE w:val="0"/>
-              <w:widowControl/>
-              <w:spacing w:line="233" w:lineRule="auto" w:before="60" w:after="0"/>
-              <w:ind w:left="126" w:right="0" w:firstLine="0"/>
-              <w:jc w:val="left"/>
-            </w:pPr>
-            <w:r>
-              <w:rPr>
-                <w:rFonts w:ascii="Times New Roman" w:hAnsi="Times New Roman" w:eastAsia="Times New Roman"/>
-                <w:b w:val="0"/>
-                <w:i w:val="0"/>
-                <w:color w:val="000000"/>
-                <w:sz w:val="20"/>
-              </w:rPr>
-              <w:t xml:space="preserve">• </w:t>
-            </w:r>
-            <w:r>
-              <w:rPr>
-                <w:rFonts w:ascii="Publico Text Web" w:hAnsi="Publico Text Web" w:eastAsia="Publico Text Web"/>
-                <w:b w:val="0"/>
-                <w:i w:val="0"/>
-                <w:color w:val="5BA5DB"/>
-                <w:sz w:val="20"/>
-              </w:rPr>
-              <w:hyperlink r:id="rId24" w:history="1">
-                <w:r>
-                  <w:rPr>
-                    <w:rStyle w:val="Hyperlink"/>
-                  </w:rPr>
-                  <w:t>Moolah Kicks</w:t>
-                </w:r>
-              </w:hyperlink>
-            </w:r>
-            <w:r>
-              <w:rPr>
-                <w:rFonts w:ascii="Times New Roman" w:hAnsi="Times New Roman" w:eastAsia="Times New Roman"/>
-                <w:b w:val="0"/>
-                <w:i w:val="0"/>
-                <w:color w:val="000000"/>
-                <w:sz w:val="20"/>
-              </w:rPr>
-              <w:t>:</w:t>
-            </w:r>
-            <w:r>
-              <w:rPr>
-                <w:rFonts w:ascii="Publico Text Web" w:hAnsi="Publico Text Web" w:eastAsia="Publico Text Web"/>
-                <w:b w:val="0"/>
-                <w:i w:val="0"/>
-                <w:color w:val="000000"/>
-                <w:sz w:val="20"/>
-              </w:rPr>
-              <w:t xml:space="preserve"> female</w:t>
-            </w:r>
-            <w:r>
-              <w:rPr>
-                <w:rFonts w:ascii="Times New Roman" w:hAnsi="Times New Roman" w:eastAsia="Times New Roman"/>
-                <w:b w:val="0"/>
-                <w:i w:val="0"/>
-                <w:color w:val="000000"/>
-                <w:sz w:val="20"/>
-              </w:rPr>
-              <w:t>/</w:t>
-            </w:r>
-            <w:r>
-              <w:rPr>
-                <w:rFonts w:ascii="Publico Text Web" w:hAnsi="Publico Text Web" w:eastAsia="Publico Text Web"/>
-                <w:b w:val="0"/>
-                <w:i w:val="0"/>
-                <w:color w:val="000000"/>
-                <w:sz w:val="20"/>
-              </w:rPr>
-              <w:t>LGBTQ</w:t>
-            </w:r>
-            <w:r>
-              <w:rPr>
-                <w:rFonts w:ascii="Times New Roman" w:hAnsi="Times New Roman" w:eastAsia="Times New Roman"/>
-                <w:b w:val="0"/>
-                <w:i w:val="0"/>
-                <w:color w:val="000000"/>
-                <w:sz w:val="20"/>
-              </w:rPr>
-              <w:t>+</w:t>
-            </w:r>
-            <w:r>
-              <w:rPr>
-                <w:rFonts w:ascii="Publico Text Web" w:hAnsi="Publico Text Web" w:eastAsia="Publico Text Web"/>
-                <w:b w:val="0"/>
-                <w:i w:val="0"/>
-                <w:color w:val="000000"/>
-                <w:sz w:val="20"/>
-              </w:rPr>
-              <w:t xml:space="preserve"> founder, the first producer of basketball shoes made by women</w:t>
-            </w:r>
-          </w:p>
-        </w:tc>
-      </w:tr>
-    </w:tbl>
     <w:p>
       <w:pPr>
         <w:autoSpaceDN w:val="0"/>
+        <w:tabs>
+          <w:tab w:pos="346" w:val="left"/>
+        </w:tabs>
         <w:autoSpaceDE w:val="0"/>
         <w:widowControl/>
-        <w:spacing w:line="240" w:lineRule="auto" w:before="58" w:after="0"/>
-        <w:ind w:left="346" w:right="0" w:firstLine="0"/>
+        <w:spacing w:line="300" w:lineRule="auto" w:before="186" w:after="0"/>
+        <w:ind w:left="226" w:right="432" w:firstLine="0"/>
         <w:jc w:val="left"/>
       </w:pPr>
+      <w:r>
+        <w:rPr>
+          <w:rFonts w:ascii="Times New Roman" w:hAnsi="Times New Roman" w:eastAsia="Times New Roman"/>
+          <w:b w:val="0"/>
+          <w:i w:val="0"/>
+          <w:color w:val="000000"/>
+          <w:sz w:val="20"/>
+        </w:rPr>
+        <w:t xml:space="preserve">• </w:t>
+      </w:r>
+      <w:r>
+        <w:rPr>
+          <w:rFonts w:ascii="Publico Text Web" w:hAnsi="Publico Text Web" w:eastAsia="Publico Text Web"/>
+          <w:b w:val="0"/>
+          <w:i w:val="0"/>
+          <w:color w:val="5BA5DB"/>
+          <w:sz w:val="20"/>
+        </w:rPr>
+        <w:hyperlink r:id="rId24" w:history="1">
+          <w:r>
+            <w:rPr>
+              <w:rStyle w:val="Hyperlink"/>
+            </w:rPr>
+            <w:t>Moolah Kicks</w:t>
+          </w:r>
+        </w:hyperlink>
+      </w:r>
+      <w:r>
+        <w:rPr>
+          <w:rFonts w:ascii="Times New Roman" w:hAnsi="Times New Roman" w:eastAsia="Times New Roman"/>
+          <w:b w:val="0"/>
+          <w:i w:val="0"/>
+          <w:color w:val="000000"/>
+          <w:sz w:val="20"/>
+        </w:rPr>
+        <w:t>:</w:t>
+      </w:r>
+      <w:r>
+        <w:rPr>
+          <w:rFonts w:ascii="Publico Text Web" w:hAnsi="Publico Text Web" w:eastAsia="Publico Text Web"/>
+          <w:b w:val="0"/>
+          <w:i w:val="0"/>
+          <w:color w:val="000000"/>
+          <w:sz w:val="20"/>
+        </w:rPr>
+        <w:t xml:space="preserve"> female</w:t>
+      </w:r>
+      <w:r>
+        <w:rPr>
+          <w:rFonts w:ascii="Times New Roman" w:hAnsi="Times New Roman" w:eastAsia="Times New Roman"/>
+          <w:b w:val="0"/>
+          <w:i w:val="0"/>
+          <w:color w:val="000000"/>
+          <w:sz w:val="20"/>
+        </w:rPr>
+        <w:t>/</w:t>
+      </w:r>
+      <w:r>
+        <w:rPr>
+          <w:rFonts w:ascii="Publico Text Web" w:hAnsi="Publico Text Web" w:eastAsia="Publico Text Web"/>
+          <w:b w:val="0"/>
+          <w:i w:val="0"/>
+          <w:color w:val="000000"/>
+          <w:sz w:val="20"/>
+        </w:rPr>
+        <w:t>LGBTQ</w:t>
+      </w:r>
+      <w:r>
+        <w:rPr>
+          <w:rFonts w:ascii="Times New Roman" w:hAnsi="Times New Roman" w:eastAsia="Times New Roman"/>
+          <w:b w:val="0"/>
+          <w:i w:val="0"/>
+          <w:color w:val="000000"/>
+          <w:sz w:val="20"/>
+        </w:rPr>
+        <w:t>+</w:t>
+      </w:r>
+      <w:r>
+        <w:rPr>
+          <w:rFonts w:ascii="Publico Text Web" w:hAnsi="Publico Text Web" w:eastAsia="Publico Text Web"/>
+          <w:b w:val="0"/>
+          <w:i w:val="0"/>
+          <w:color w:val="000000"/>
+          <w:sz w:val="20"/>
+        </w:rPr>
+        <w:t xml:space="preserve"> founder, the first producer of basketball shoes made by women </w:t>
+      </w:r>
+      <w:r>
+        <w:tab/>
+      </w:r>
       <w:r>
         <w:rPr>
           <w:rFonts w:ascii="Publico Text Web" w:hAnsi="Publico Text Web" w:eastAsia="Publico Text Web"/>
@@ -8751,8 +8721,8 @@
         </w:tabs>
         <w:autoSpaceDE w:val="0"/>
         <w:widowControl/>
-        <w:spacing w:line="334" w:lineRule="auto" w:before="186" w:after="0"/>
-        <w:ind w:left="226" w:right="144" w:firstLine="0"/>
+        <w:spacing w:line="302" w:lineRule="auto" w:before="186" w:after="0"/>
+        <w:ind w:left="226" w:right="432" w:firstLine="0"/>
         <w:jc w:val="left"/>
       </w:pPr>
       <w:r>
@@ -8799,6 +8769,209 @@
           <w:color w:val="000000"/>
           <w:sz w:val="20"/>
         </w:rPr>
+        <w:t>Product Inception Canvas</w:t>
+      </w:r>
+      <w:r>
+        <w:rPr>
+          <w:rFonts w:ascii="Times New Roman" w:hAnsi="Times New Roman" w:eastAsia="Times New Roman"/>
+          <w:b w:val="0"/>
+          <w:i w:val="0"/>
+          <w:color w:val="000000"/>
+          <w:sz w:val="20"/>
+        </w:rPr>
+        <w:t>:</w:t>
+      </w:r>
+      <w:r>
+        <w:rPr>
+          <w:rFonts w:ascii="Publico Text Web" w:hAnsi="Publico Text Web" w:eastAsia="Publico Text Web"/>
+          <w:b w:val="0"/>
+          <w:i w:val="0"/>
+          <w:color w:val="000000"/>
+          <w:sz w:val="20"/>
+        </w:rPr>
+        <w:t xml:space="preserve"> How to Build the Right Thing </w:t>
+      </w:r>
+      <w:r>
+        <w:rPr>
+          <w:rFonts w:ascii="Times New Roman" w:hAnsi="Times New Roman" w:eastAsia="Times New Roman"/>
+          <w:b w:val="0"/>
+          <w:i w:val="0"/>
+          <w:color w:val="000000"/>
+          <w:sz w:val="20"/>
+        </w:rPr>
+        <w:t>–</w:t>
+      </w:r>
+      <w:r>
+        <w:rPr>
+          <w:rFonts w:ascii="Publico Text Web" w:hAnsi="Publico Text Web" w:eastAsia="Publico Text Web"/>
+          <w:b w:val="0"/>
+          <w:i w:val="0"/>
+          <w:color w:val="000000"/>
+          <w:sz w:val="20"/>
+        </w:rPr>
+        <w:t xml:space="preserve"> Agile </w:t>
+      </w:r>
+      <w:r>
+        <w:rPr>
+          <w:rFonts w:ascii="Times New Roman" w:hAnsi="Times New Roman" w:eastAsia="Times New Roman"/>
+          <w:b w:val="0"/>
+          <w:i w:val="0"/>
+          <w:color w:val="000000"/>
+          <w:sz w:val="20"/>
+        </w:rPr>
+        <w:t>&amp;</w:t>
+      </w:r>
+      <w:r>
+        <w:rPr>
+          <w:rFonts w:ascii="Publico Text Web" w:hAnsi="Publico Text Web" w:eastAsia="Publico Text Web"/>
+          <w:b w:val="0"/>
+          <w:i w:val="0"/>
+          <w:color w:val="000000"/>
+          <w:sz w:val="20"/>
+        </w:rPr>
+        <w:t xml:space="preserve"> Beyond 2022. Also at Agile </w:t>
+      </w:r>
+      <w:r>
+        <w:tab/>
+      </w:r>
+      <w:r>
+        <w:rPr>
+          <w:rFonts w:ascii="Publico Text Web" w:hAnsi="Publico Text Web" w:eastAsia="Publico Text Web"/>
+          <w:b w:val="0"/>
+          <w:i w:val="0"/>
+          <w:color w:val="000000"/>
+          <w:sz w:val="20"/>
+        </w:rPr>
+        <w:t>2021</w:t>
+      </w:r>
+      <w:r>
+        <w:rPr>
+          <w:rFonts w:ascii="Times New Roman" w:hAnsi="Times New Roman" w:eastAsia="Times New Roman"/>
+          <w:b w:val="0"/>
+          <w:i w:val="0"/>
+          <w:color w:val="000000"/>
+          <w:sz w:val="20"/>
+        </w:rPr>
+        <w:t>;</w:t>
+      </w:r>
+      <w:r>
+        <w:rPr>
+          <w:rFonts w:ascii="Publico Text Web" w:hAnsi="Publico Text Web" w:eastAsia="Publico Text Web"/>
+          <w:b w:val="0"/>
+          <w:i w:val="0"/>
+          <w:color w:val="000000"/>
+          <w:sz w:val="20"/>
+        </w:rPr>
+        <w:t xml:space="preserve"> BAIstanbul, 2020 </w:t>
+      </w:r>
+      <w:r>
+        <w:rPr>
+          <w:rFonts w:ascii="Times New Roman" w:hAnsi="Times New Roman" w:eastAsia="Times New Roman"/>
+          <w:b w:val="0"/>
+          <w:i w:val="0"/>
+          <w:color w:val="000000"/>
+          <w:sz w:val="20"/>
+        </w:rPr>
+        <w:t>(</w:t>
+      </w:r>
+      <w:r>
+        <w:rPr>
+          <w:rFonts w:ascii="Publico Text Web" w:hAnsi="Publico Text Web" w:eastAsia="Publico Text Web"/>
+          <w:b w:val="0"/>
+          <w:i w:val="0"/>
+          <w:color w:val="000000"/>
+          <w:sz w:val="20"/>
+        </w:rPr>
+        <w:t>invited</w:t>
+      </w:r>
+      <w:r>
+        <w:rPr>
+          <w:rFonts w:ascii="Times New Roman" w:hAnsi="Times New Roman" w:eastAsia="Times New Roman"/>
+          <w:b w:val="0"/>
+          <w:i w:val="0"/>
+          <w:color w:val="000000"/>
+          <w:sz w:val="20"/>
+        </w:rPr>
+        <w:t>);</w:t>
+      </w:r>
+      <w:r>
+        <w:rPr>
+          <w:rFonts w:ascii="Publico Text Web" w:hAnsi="Publico Text Web" w:eastAsia="Publico Text Web"/>
+          <w:b w:val="0"/>
+          <w:i w:val="0"/>
+          <w:color w:val="000000"/>
+          <w:sz w:val="20"/>
+        </w:rPr>
+        <w:t xml:space="preserve"> Agile Arizona, 2020 </w:t>
+      </w:r>
+      <w:r>
+        <w:rPr>
+          <w:rFonts w:ascii="Times New Roman" w:hAnsi="Times New Roman" w:eastAsia="Times New Roman"/>
+          <w:b w:val="0"/>
+          <w:i w:val="0"/>
+          <w:color w:val="000000"/>
+          <w:sz w:val="20"/>
+        </w:rPr>
+        <w:t>(</w:t>
+      </w:r>
+      <w:r>
+        <w:rPr>
+          <w:rFonts w:ascii="Publico Text Web" w:hAnsi="Publico Text Web" w:eastAsia="Publico Text Web"/>
+          <w:b w:val="0"/>
+          <w:i w:val="0"/>
+          <w:color w:val="000000"/>
+          <w:sz w:val="20"/>
+        </w:rPr>
+        <w:t>invited</w:t>
+      </w:r>
+      <w:r>
+        <w:rPr>
+          <w:rFonts w:ascii="Times New Roman" w:hAnsi="Times New Roman" w:eastAsia="Times New Roman"/>
+          <w:b w:val="0"/>
+          <w:i w:val="0"/>
+          <w:color w:val="000000"/>
+          <w:sz w:val="20"/>
+        </w:rPr>
+        <w:t>);</w:t>
+      </w:r>
+      <w:r>
+        <w:rPr>
+          <w:rFonts w:ascii="Publico Text Web" w:hAnsi="Publico Text Web" w:eastAsia="Publico Text Web"/>
+          <w:b w:val="0"/>
+          <w:i w:val="0"/>
+          <w:color w:val="000000"/>
+          <w:sz w:val="20"/>
+        </w:rPr>
+        <w:t xml:space="preserve"> TriAgile 2022.</w:t>
+      </w:r>
+    </w:p>
+    <w:p>
+      <w:pPr>
+        <w:autoSpaceDN w:val="0"/>
+        <w:autoSpaceDE w:val="0"/>
+        <w:widowControl/>
+        <w:spacing w:line="336" w:lineRule="auto" w:before="186" w:after="0"/>
+        <w:ind w:left="548" w:right="144" w:hanging="122"/>
+        <w:jc w:val="left"/>
+      </w:pPr>
+      <w:r>
+        <w:rPr>
+          <w:rFonts w:ascii="Times New Roman" w:hAnsi="Times New Roman" w:eastAsia="Times New Roman"/>
+          <w:b w:val="0"/>
+          <w:i w:val="0"/>
+          <w:color w:val="000000"/>
+          <w:sz w:val="20"/>
+        </w:rPr>
+        <w:t xml:space="preserve">◦ </w:t>
+      </w:r>
+      <w:r>
+        <w:rPr>
+          <w:rFonts w:ascii="Publico Text Web" w:hAnsi="Publico Text Web" w:eastAsia="Publico Text Web"/>
+          <w:b w:val="0"/>
+          <w:i w:val="0"/>
+          <w:color w:val="000000"/>
+          <w:sz w:val="20"/>
+        </w:rPr>
         <w:t>High-Performance Teams</w:t>
       </w:r>
       <w:r>
@@ -8832,9 +9005,6 @@
         <w:t>–</w:t>
       </w:r>
       <w:r>
-        <w:tab/>
-      </w:r>
-      <w:r>
         <w:rPr>
           <w:rFonts w:ascii="Publico Text Web" w:hAnsi="Publico Text Web" w:eastAsia="Publico Text Web"/>
           <w:b w:val="0"/>
@@ -8882,7 +9052,47 @@
           <w:color w:val="000000"/>
           <w:sz w:val="20"/>
         </w:rPr>
-        <w:t xml:space="preserve">. Also at Scrum.org, 2022 </w:t>
+        <w:t xml:space="preserve">. Also at Agile </w:t>
+      </w:r>
+      <w:r>
+        <w:rPr>
+          <w:rFonts w:ascii="Times New Roman" w:hAnsi="Times New Roman" w:eastAsia="Times New Roman"/>
+          <w:b w:val="0"/>
+          <w:i w:val="0"/>
+          <w:color w:val="000000"/>
+          <w:sz w:val="20"/>
+        </w:rPr>
+        <w:t>&amp;</w:t>
+      </w:r>
+      <w:r>
+        <w:rPr>
+          <w:rFonts w:ascii="Publico Text Web" w:hAnsi="Publico Text Web" w:eastAsia="Publico Text Web"/>
+          <w:b w:val="0"/>
+          <w:i w:val="0"/>
+          <w:color w:val="000000"/>
+          <w:sz w:val="20"/>
+        </w:rPr>
+        <w:t xml:space="preserve"> Beyond, 2022</w:t>
+      </w:r>
+      <w:r>
+        <w:rPr>
+          <w:rFonts w:ascii="Times New Roman" w:hAnsi="Times New Roman" w:eastAsia="Times New Roman"/>
+          <w:b w:val="0"/>
+          <w:i w:val="0"/>
+          <w:color w:val="000000"/>
+          <w:sz w:val="20"/>
+        </w:rPr>
+        <w:t xml:space="preserve">; </w:t>
+      </w:r>
+      <w:r>
+        <w:rPr>
+          <w:rFonts w:ascii="Publico Text Web" w:hAnsi="Publico Text Web" w:eastAsia="Publico Text Web"/>
+          <w:b w:val="0"/>
+          <w:i w:val="0"/>
+          <w:color w:val="000000"/>
+          <w:sz w:val="20"/>
+        </w:rPr>
+        <w:t xml:space="preserve">Scrum.org, 2022 </w:t>
       </w:r>
       <w:r>
         <w:rPr>
@@ -8912,20 +9122,17 @@
           <w:color w:val="000000"/>
           <w:sz w:val="20"/>
         </w:rPr>
-        <w:t xml:space="preserve">); </w:t>
-      </w:r>
-      <w:r>
-        <w:tab/>
-      </w:r>
-      <w:r>
-        <w:rPr>
-          <w:rFonts w:ascii="Publico Text Web" w:hAnsi="Publico Text Web" w:eastAsia="Publico Text Web"/>
-          <w:b w:val="0"/>
-          <w:i w:val="0"/>
-          <w:color w:val="000000"/>
-          <w:sz w:val="20"/>
-        </w:rPr>
-        <w:t xml:space="preserve">The Job Hackers Agile Meetup, 2022 </w:t>
+        <w:t>);</w:t>
+      </w:r>
+      <w:r>
+        <w:rPr>
+          <w:rFonts w:ascii="Publico Text Web" w:hAnsi="Publico Text Web" w:eastAsia="Publico Text Web"/>
+          <w:b w:val="0"/>
+          <w:i w:val="0"/>
+          <w:color w:val="000000"/>
+          <w:sz w:val="20"/>
+        </w:rPr>
+        <w:t xml:space="preserve"> The Job Hackers Agile Meetup, 2022 </w:t>
       </w:r>
       <w:r>
         <w:rPr>
@@ -8965,10 +9172,17 @@
           <w:color w:val="000000"/>
           <w:sz w:val="20"/>
         </w:rPr>
-        <w:t xml:space="preserve"> Enterprise Agile Global Community, 2022 </w:t>
-      </w:r>
-      <w:r>
-        <w:tab/>
+        <w:t xml:space="preserve"> Enterprise Agile Global </w:t>
+      </w:r>
+      <w:r>
+        <w:rPr>
+          <w:rFonts w:ascii="Publico Text Web" w:hAnsi="Publico Text Web" w:eastAsia="Publico Text Web"/>
+          <w:b w:val="0"/>
+          <w:i w:val="0"/>
+          <w:color w:val="000000"/>
+          <w:sz w:val="20"/>
+        </w:rPr>
+        <w:t xml:space="preserve">Community, 2022 </w:t>
       </w:r>
       <w:r>
         <w:rPr>
@@ -9068,7 +9282,17 @@
           <w:color w:val="000000"/>
           <w:sz w:val="20"/>
         </w:rPr>
-        <w:t>DevOps, 2020</w:t>
+        <w:t xml:space="preserve">DevOps, </w:t>
+      </w:r>
+      <w:r>
+        <w:rPr>
+          <w:rFonts w:ascii="Publico Text Web" w:hAnsi="Publico Text Web" w:eastAsia="Publico Text Web"/>
+          <w:b w:val="0"/>
+          <w:i w:val="0"/>
+          <w:color w:val="000000"/>
+          <w:sz w:val="20"/>
+        </w:rPr>
+        <w:t>2020</w:t>
       </w:r>
       <w:r>
         <w:rPr>
@@ -9088,20 +9312,7 @@
           <w:color w:val="000000"/>
           <w:sz w:val="20"/>
         </w:rPr>
-        <w:t xml:space="preserve"> Lean Agile </w:t>
-      </w:r>
-      <w:r>
-        <w:tab/>
-      </w:r>
-      <w:r>
-        <w:rPr>
-          <w:rFonts w:ascii="Publico Text Web" w:hAnsi="Publico Text Web" w:eastAsia="Publico Text Web"/>
-          <w:b w:val="0"/>
-          <w:i w:val="0"/>
-          <w:color w:val="000000"/>
-          <w:sz w:val="20"/>
-        </w:rPr>
-        <w:t xml:space="preserve">Delivery </w:t>
+        <w:t xml:space="preserve"> Lean Agile Delivery </w:t>
       </w:r>
       <w:r>
         <w:rPr>
@@ -9141,7 +9352,17 @@
           <w:color w:val="000000"/>
           <w:sz w:val="20"/>
         </w:rPr>
-        <w:t xml:space="preserve"> Heart of England Scrum User Group, 2020</w:t>
+        <w:t xml:space="preserve"> Heart of England Scrum User Group, </w:t>
+      </w:r>
+      <w:r>
+        <w:rPr>
+          <w:rFonts w:ascii="Publico Text Web" w:hAnsi="Publico Text Web" w:eastAsia="Publico Text Web"/>
+          <w:b w:val="0"/>
+          <w:i w:val="0"/>
+          <w:color w:val="000000"/>
+          <w:sz w:val="20"/>
+        </w:rPr>
+        <w:t>2020</w:t>
       </w:r>
       <w:r>
         <w:rPr>
@@ -9161,20 +9382,7 @@
           <w:color w:val="000000"/>
           <w:sz w:val="20"/>
         </w:rPr>
-        <w:t xml:space="preserve"> Agile London, </w:t>
-      </w:r>
-      <w:r>
-        <w:tab/>
-      </w:r>
-      <w:r>
-        <w:rPr>
-          <w:rFonts w:ascii="Publico Text Web" w:hAnsi="Publico Text Web" w:eastAsia="Publico Text Web"/>
-          <w:b w:val="0"/>
-          <w:i w:val="0"/>
-          <w:color w:val="000000"/>
-          <w:sz w:val="20"/>
-        </w:rPr>
-        <w:t>2020</w:t>
+        <w:t xml:space="preserve"> Agile London, 2020</w:t>
       </w:r>
       <w:r>
         <w:rPr>
@@ -9234,20 +9442,17 @@
           <w:color w:val="000000"/>
           <w:sz w:val="20"/>
         </w:rPr>
-        <w:t xml:space="preserve"> Agile Coaching Group, </w:t>
-      </w:r>
-      <w:r>
-        <w:tab/>
-      </w:r>
-      <w:r>
-        <w:rPr>
-          <w:rFonts w:ascii="Publico Text Web" w:hAnsi="Publico Text Web" w:eastAsia="Publico Text Web"/>
-          <w:b w:val="0"/>
-          <w:i w:val="0"/>
-          <w:color w:val="000000"/>
-          <w:sz w:val="20"/>
-        </w:rPr>
-        <w:t>2020</w:t>
+        <w:t xml:space="preserve"> Agile </w:t>
+      </w:r>
+      <w:r>
+        <w:rPr>
+          <w:rFonts w:ascii="Publico Text Web" w:hAnsi="Publico Text Web" w:eastAsia="Publico Text Web"/>
+          <w:b w:val="0"/>
+          <w:i w:val="0"/>
+          <w:color w:val="000000"/>
+          <w:sz w:val="20"/>
+        </w:rPr>
+        <w:t>Coaching Group, 2020</w:t>
       </w:r>
       <w:r>
         <w:rPr>
@@ -9327,7 +9532,157 @@
           <w:color w:val="000000"/>
           <w:sz w:val="20"/>
         </w:rPr>
-        <w:t xml:space="preserve"> Agile Virtual Summit, 2020</w:t>
+        <w:t xml:space="preserve"> Agile </w:t>
+      </w:r>
+      <w:r>
+        <w:rPr>
+          <w:rFonts w:ascii="Publico Text Web" w:hAnsi="Publico Text Web" w:eastAsia="Publico Text Web"/>
+          <w:b w:val="0"/>
+          <w:i w:val="0"/>
+          <w:color w:val="000000"/>
+          <w:sz w:val="20"/>
+        </w:rPr>
+        <w:t>Virtual Summit, 2020</w:t>
+      </w:r>
+      <w:r>
+        <w:rPr>
+          <w:rFonts w:ascii="Times New Roman" w:hAnsi="Times New Roman" w:eastAsia="Times New Roman"/>
+          <w:b w:val="0"/>
+          <w:i w:val="0"/>
+          <w:color w:val="000000"/>
+          <w:sz w:val="20"/>
+        </w:rPr>
+        <w:t>;</w:t>
+      </w:r>
+      <w:r>
+        <w:rPr>
+          <w:rFonts w:ascii="Publico Text Web" w:hAnsi="Publico Text Web" w:eastAsia="Publico Text Web"/>
+          <w:b w:val="0"/>
+          <w:i w:val="0"/>
+          <w:color w:val="000000"/>
+          <w:sz w:val="20"/>
+        </w:rPr>
+        <w:t xml:space="preserve"> Business Analyst Innovation Day, 2020</w:t>
+      </w:r>
+      <w:r>
+        <w:rPr>
+          <w:rFonts w:ascii="Times New Roman" w:hAnsi="Times New Roman" w:eastAsia="Times New Roman"/>
+          <w:b w:val="0"/>
+          <w:i w:val="0"/>
+          <w:color w:val="000000"/>
+          <w:sz w:val="20"/>
+        </w:rPr>
+        <w:t>;</w:t>
+      </w:r>
+      <w:r>
+        <w:rPr>
+          <w:rFonts w:ascii="Publico Text Web" w:hAnsi="Publico Text Web" w:eastAsia="Publico Text Web"/>
+          <w:b w:val="0"/>
+          <w:i w:val="0"/>
+          <w:color w:val="000000"/>
+          <w:sz w:val="20"/>
+        </w:rPr>
+        <w:t xml:space="preserve"> Agile RI, 2020</w:t>
+      </w:r>
+      <w:r>
+        <w:rPr>
+          <w:rFonts w:ascii="Times New Roman" w:hAnsi="Times New Roman" w:eastAsia="Times New Roman"/>
+          <w:b w:val="0"/>
+          <w:i w:val="0"/>
+          <w:color w:val="000000"/>
+          <w:sz w:val="20"/>
+        </w:rPr>
+        <w:t>;</w:t>
+      </w:r>
+      <w:r>
+        <w:rPr>
+          <w:rFonts w:ascii="Publico Text Web" w:hAnsi="Publico Text Web" w:eastAsia="Publico Text Web"/>
+          <w:b w:val="0"/>
+          <w:i w:val="0"/>
+          <w:color w:val="000000"/>
+          <w:sz w:val="20"/>
+        </w:rPr>
+        <w:t xml:space="preserve"> Agile Sales </w:t>
+      </w:r>
+      <w:r>
+        <w:rPr>
+          <w:rFonts w:ascii="Times New Roman" w:hAnsi="Times New Roman" w:eastAsia="Times New Roman"/>
+          <w:b w:val="0"/>
+          <w:i w:val="0"/>
+          <w:color w:val="000000"/>
+          <w:sz w:val="20"/>
+        </w:rPr>
+        <w:t xml:space="preserve">&amp; </w:t>
+      </w:r>
+      <w:r>
+        <w:rPr>
+          <w:rFonts w:ascii="Publico Text Web" w:hAnsi="Publico Text Web" w:eastAsia="Publico Text Web"/>
+          <w:b w:val="0"/>
+          <w:i w:val="0"/>
+          <w:color w:val="000000"/>
+          <w:sz w:val="20"/>
+        </w:rPr>
+        <w:t>Marketing Summit, 2019</w:t>
+      </w:r>
+      <w:r>
+        <w:rPr>
+          <w:rFonts w:ascii="Times New Roman" w:hAnsi="Times New Roman" w:eastAsia="Times New Roman"/>
+          <w:b w:val="0"/>
+          <w:i w:val="0"/>
+          <w:color w:val="000000"/>
+          <w:sz w:val="20"/>
+        </w:rPr>
+        <w:t>;</w:t>
+      </w:r>
+      <w:r>
+        <w:rPr>
+          <w:rFonts w:ascii="Publico Text Web" w:hAnsi="Publico Text Web" w:eastAsia="Publico Text Web"/>
+          <w:b w:val="0"/>
+          <w:i w:val="0"/>
+          <w:color w:val="000000"/>
+          <w:sz w:val="20"/>
+        </w:rPr>
+        <w:t xml:space="preserve"> Venture Cafe, 2019</w:t>
+      </w:r>
+      <w:r>
+        <w:rPr>
+          <w:rFonts w:ascii="Times New Roman" w:hAnsi="Times New Roman" w:eastAsia="Times New Roman"/>
+          <w:b w:val="0"/>
+          <w:i w:val="0"/>
+          <w:color w:val="000000"/>
+          <w:sz w:val="20"/>
+        </w:rPr>
+        <w:t>;</w:t>
+      </w:r>
+      <w:r>
+        <w:rPr>
+          <w:rFonts w:ascii="Publico Text Web" w:hAnsi="Publico Text Web" w:eastAsia="Publico Text Web"/>
+          <w:b w:val="0"/>
+          <w:i w:val="0"/>
+          <w:color w:val="000000"/>
+          <w:sz w:val="20"/>
+        </w:rPr>
+        <w:t xml:space="preserve"> IIL Agile </w:t>
+      </w:r>
+      <w:r>
+        <w:rPr>
+          <w:rFonts w:ascii="Times New Roman" w:hAnsi="Times New Roman" w:eastAsia="Times New Roman"/>
+          <w:b w:val="0"/>
+          <w:i w:val="0"/>
+          <w:color w:val="000000"/>
+          <w:sz w:val="20"/>
+        </w:rPr>
+        <w:t>&amp;</w:t>
+      </w:r>
+      <w:r>
+        <w:rPr>
+          <w:rFonts w:ascii="Publico Text Web" w:hAnsi="Publico Text Web" w:eastAsia="Publico Text Web"/>
+          <w:b w:val="0"/>
+          <w:i w:val="0"/>
+          <w:color w:val="000000"/>
+          <w:sz w:val="20"/>
+        </w:rPr>
+        <w:t xml:space="preserve"> Scrum Online Conference, 2019</w:t>
       </w:r>
       <w:r>
         <w:rPr>
@@ -9340,17 +9695,14 @@
         <w:t xml:space="preserve">; </w:t>
       </w:r>
       <w:r>
-        <w:tab/>
-      </w:r>
-      <w:r>
-        <w:rPr>
-          <w:rFonts w:ascii="Publico Text Web" w:hAnsi="Publico Text Web" w:eastAsia="Publico Text Web"/>
-          <w:b w:val="0"/>
-          <w:i w:val="0"/>
-          <w:color w:val="000000"/>
-          <w:sz w:val="20"/>
-        </w:rPr>
-        <w:t>Business Analyst Innovation Day, 2020</w:t>
+        <w:rPr>
+          <w:rFonts w:ascii="Publico Text Web" w:hAnsi="Publico Text Web" w:eastAsia="Publico Text Web"/>
+          <w:b w:val="0"/>
+          <w:i w:val="0"/>
+          <w:color w:val="000000"/>
+          <w:sz w:val="20"/>
+        </w:rPr>
+        <w:t>Management 3.0, 2019</w:t>
       </w:r>
       <w:r>
         <w:rPr>
@@ -9370,7 +9722,7 @@
           <w:color w:val="000000"/>
           <w:sz w:val="20"/>
         </w:rPr>
-        <w:t xml:space="preserve"> Agile RI, 2020</w:t>
+        <w:t xml:space="preserve"> AgileCamp San Francisco, 2018</w:t>
       </w:r>
       <w:r>
         <w:rPr>
@@ -9390,27 +9742,7 @@
           <w:color w:val="000000"/>
           <w:sz w:val="20"/>
         </w:rPr>
-        <w:t xml:space="preserve"> Agile Sales </w:t>
-      </w:r>
-      <w:r>
-        <w:rPr>
-          <w:rFonts w:ascii="Times New Roman" w:hAnsi="Times New Roman" w:eastAsia="Times New Roman"/>
-          <w:b w:val="0"/>
-          <w:i w:val="0"/>
-          <w:color w:val="000000"/>
-          <w:sz w:val="20"/>
-        </w:rPr>
-        <w:t>&amp;</w:t>
-      </w:r>
-      <w:r>
-        <w:rPr>
-          <w:rFonts w:ascii="Publico Text Web" w:hAnsi="Publico Text Web" w:eastAsia="Publico Text Web"/>
-          <w:b w:val="0"/>
-          <w:i w:val="0"/>
-          <w:color w:val="000000"/>
-          <w:sz w:val="20"/>
-        </w:rPr>
-        <w:t xml:space="preserve"> Marketing Summit, 2019</w:t>
+        <w:t xml:space="preserve"> Remote Forever Summit, 2018</w:t>
       </w:r>
       <w:r>
         <w:rPr>
@@ -9423,17 +9755,14 @@
         <w:t xml:space="preserve">; </w:t>
       </w:r>
       <w:r>
-        <w:tab/>
-      </w:r>
-      <w:r>
-        <w:rPr>
-          <w:rFonts w:ascii="Publico Text Web" w:hAnsi="Publico Text Web" w:eastAsia="Publico Text Web"/>
-          <w:b w:val="0"/>
-          <w:i w:val="0"/>
-          <w:color w:val="000000"/>
-          <w:sz w:val="20"/>
-        </w:rPr>
-        <w:t>Venture Cafe, 2019</w:t>
+        <w:rPr>
+          <w:rFonts w:ascii="Publico Text Web" w:hAnsi="Publico Text Web" w:eastAsia="Publico Text Web"/>
+          <w:b w:val="0"/>
+          <w:i w:val="0"/>
+          <w:color w:val="000000"/>
+          <w:sz w:val="20"/>
+        </w:rPr>
+        <w:t>AgileCamp Dallas, 2018</w:t>
       </w:r>
       <w:r>
         <w:rPr>
@@ -9453,27 +9782,7 @@
           <w:color w:val="000000"/>
           <w:sz w:val="20"/>
         </w:rPr>
-        <w:t xml:space="preserve"> IIL Agile </w:t>
-      </w:r>
-      <w:r>
-        <w:rPr>
-          <w:rFonts w:ascii="Times New Roman" w:hAnsi="Times New Roman" w:eastAsia="Times New Roman"/>
-          <w:b w:val="0"/>
-          <w:i w:val="0"/>
-          <w:color w:val="000000"/>
-          <w:sz w:val="20"/>
-        </w:rPr>
-        <w:t>&amp;</w:t>
-      </w:r>
-      <w:r>
-        <w:rPr>
-          <w:rFonts w:ascii="Publico Text Web" w:hAnsi="Publico Text Web" w:eastAsia="Publico Text Web"/>
-          <w:b w:val="0"/>
-          <w:i w:val="0"/>
-          <w:color w:val="000000"/>
-          <w:sz w:val="20"/>
-        </w:rPr>
-        <w:t xml:space="preserve"> Scrum Online Conference, 2019</w:t>
+        <w:t xml:space="preserve"> Boston Facilitators Roundtable, 2018</w:t>
       </w:r>
       <w:r>
         <w:rPr>
@@ -9493,30 +9802,20 @@
           <w:color w:val="000000"/>
           <w:sz w:val="20"/>
         </w:rPr>
-        <w:t xml:space="preserve"> Management 3.0, 2019</w:t>
-      </w:r>
-      <w:r>
-        <w:rPr>
-          <w:rFonts w:ascii="Times New Roman" w:hAnsi="Times New Roman" w:eastAsia="Times New Roman"/>
-          <w:b w:val="0"/>
-          <w:i w:val="0"/>
-          <w:color w:val="000000"/>
-          <w:sz w:val="20"/>
-        </w:rPr>
-        <w:t xml:space="preserve">; </w:t>
-      </w:r>
-      <w:r>
-        <w:tab/>
-      </w:r>
-      <w:r>
-        <w:rPr>
-          <w:rFonts w:ascii="Publico Text Web" w:hAnsi="Publico Text Web" w:eastAsia="Publico Text Web"/>
-          <w:b w:val="0"/>
-          <w:i w:val="0"/>
-          <w:color w:val="000000"/>
-          <w:sz w:val="20"/>
-        </w:rPr>
-        <w:t>AgileCamp San Francisco, 2018</w:t>
+        <w:t xml:space="preserve"> North Carolina Project </w:t>
+      </w:r>
+      <w:r>
+        <w:br/>
+      </w:r>
+      <w:r>
+        <w:rPr>
+          <w:rFonts w:ascii="Publico Text Web" w:hAnsi="Publico Text Web" w:eastAsia="Publico Text Web"/>
+          <w:b w:val="0"/>
+          <w:i w:val="0"/>
+          <w:color w:val="000000"/>
+          <w:sz w:val="20"/>
+        </w:rPr>
+        <w:t>Management Institute, 2018</w:t>
       </w:r>
       <w:r>
         <w:rPr>
@@ -9536,7 +9835,7 @@
           <w:color w:val="000000"/>
           <w:sz w:val="20"/>
         </w:rPr>
-        <w:t xml:space="preserve"> Remote Forever Summit, 2018</w:t>
+        <w:t xml:space="preserve"> Agile Maine Day, 2018</w:t>
       </w:r>
       <w:r>
         <w:rPr>
@@ -9556,7 +9855,17 @@
           <w:color w:val="000000"/>
           <w:sz w:val="20"/>
         </w:rPr>
-        <w:t xml:space="preserve"> AgileCamp Dallas, 2018</w:t>
+        <w:t xml:space="preserve"> Professional Development Conference </w:t>
+      </w:r>
+      <w:r>
+        <w:rPr>
+          <w:rFonts w:ascii="Publico Text Web" w:hAnsi="Publico Text Web" w:eastAsia="Publico Text Web"/>
+          <w:b w:val="0"/>
+          <w:i w:val="0"/>
+          <w:color w:val="000000"/>
+          <w:sz w:val="20"/>
+        </w:rPr>
+        <w:t>Hampton Roads, 2018</w:t>
       </w:r>
       <w:r>
         <w:rPr>
@@ -9576,20 +9885,7 @@
           <w:color w:val="000000"/>
           <w:sz w:val="20"/>
         </w:rPr>
-        <w:t xml:space="preserve"> Boston </w:t>
-      </w:r>
-      <w:r>
-        <w:tab/>
-      </w:r>
-      <w:r>
-        <w:rPr>
-          <w:rFonts w:ascii="Publico Text Web" w:hAnsi="Publico Text Web" w:eastAsia="Publico Text Web"/>
-          <w:b w:val="0"/>
-          <w:i w:val="0"/>
-          <w:color w:val="000000"/>
-          <w:sz w:val="20"/>
-        </w:rPr>
-        <w:t>Facilitators Roundtable, 2018</w:t>
+        <w:t xml:space="preserve"> Metaphorum, 2018</w:t>
       </w:r>
       <w:r>
         <w:rPr>
@@ -9609,7 +9905,7 @@
           <w:color w:val="000000"/>
           <w:sz w:val="20"/>
         </w:rPr>
-        <w:t xml:space="preserve"> North Carolina Project Management Institute, 2018</w:t>
+        <w:t xml:space="preserve"> Agile Practitioners Online, 2017</w:t>
       </w:r>
       <w:r>
         <w:rPr>
@@ -9629,20 +9925,17 @@
           <w:color w:val="000000"/>
           <w:sz w:val="20"/>
         </w:rPr>
-        <w:t xml:space="preserve"> Agile Maine </w:t>
-      </w:r>
-      <w:r>
-        <w:tab/>
-      </w:r>
-      <w:r>
-        <w:rPr>
-          <w:rFonts w:ascii="Publico Text Web" w:hAnsi="Publico Text Web" w:eastAsia="Publico Text Web"/>
-          <w:b w:val="0"/>
-          <w:i w:val="0"/>
-          <w:color w:val="000000"/>
-          <w:sz w:val="20"/>
-        </w:rPr>
-        <w:t>Day, 2018</w:t>
+        <w:t xml:space="preserve"> Remote Forever </w:t>
+      </w:r>
+      <w:r>
+        <w:rPr>
+          <w:rFonts w:ascii="Publico Text Web" w:hAnsi="Publico Text Web" w:eastAsia="Publico Text Web"/>
+          <w:b w:val="0"/>
+          <w:i w:val="0"/>
+          <w:color w:val="000000"/>
+          <w:sz w:val="20"/>
+        </w:rPr>
+        <w:t>Summit, 2017</w:t>
       </w:r>
       <w:r>
         <w:rPr>
@@ -9662,7 +9955,7 @@
           <w:color w:val="000000"/>
           <w:sz w:val="20"/>
         </w:rPr>
-        <w:t xml:space="preserve"> Professional Development Conference Hampton Roads, 2018</w:t>
+        <w:t xml:space="preserve"> Agile Arizona, 2017</w:t>
       </w:r>
       <w:r>
         <w:rPr>
@@ -9682,30 +9975,7 @@
           <w:color w:val="000000"/>
           <w:sz w:val="20"/>
         </w:rPr>
-        <w:t xml:space="preserve"> Metaphorum, 2018</w:t>
-      </w:r>
-      <w:r>
-        <w:rPr>
-          <w:rFonts w:ascii="Times New Roman" w:hAnsi="Times New Roman" w:eastAsia="Times New Roman"/>
-          <w:b w:val="0"/>
-          <w:i w:val="0"/>
-          <w:color w:val="000000"/>
-          <w:sz w:val="20"/>
-        </w:rPr>
-        <w:t xml:space="preserve">; </w:t>
-      </w:r>
-      <w:r>
-        <w:tab/>
-      </w:r>
-      <w:r>
-        <w:rPr>
-          <w:rFonts w:ascii="Publico Text Web" w:hAnsi="Publico Text Web" w:eastAsia="Publico Text Web"/>
-          <w:b w:val="0"/>
-          <w:i w:val="0"/>
-          <w:color w:val="000000"/>
-          <w:sz w:val="20"/>
-        </w:rPr>
-        <w:t>Agile Practitioners Online, 2017</w:t>
+        <w:t xml:space="preserve"> Agile RTP, 2017</w:t>
       </w:r>
       <w:r>
         <w:rPr>
@@ -9725,7 +9995,7 @@
           <w:color w:val="000000"/>
           <w:sz w:val="20"/>
         </w:rPr>
-        <w:t xml:space="preserve"> Remote Forever Summit, 2017</w:t>
+        <w:t xml:space="preserve"> Greatness Guild Conference, 2017</w:t>
       </w:r>
       <w:r>
         <w:rPr>
@@ -9745,7 +10015,17 @@
           <w:color w:val="000000"/>
           <w:sz w:val="20"/>
         </w:rPr>
-        <w:t xml:space="preserve"> Agile Arizona, 2017</w:t>
+        <w:t xml:space="preserve"> Agile </w:t>
+      </w:r>
+      <w:r>
+        <w:rPr>
+          <w:rFonts w:ascii="Publico Text Web" w:hAnsi="Publico Text Web" w:eastAsia="Publico Text Web"/>
+          <w:b w:val="0"/>
+          <w:i w:val="0"/>
+          <w:color w:val="000000"/>
+          <w:sz w:val="20"/>
+        </w:rPr>
+        <w:t>Lean Europe, 2017</w:t>
       </w:r>
       <w:r>
         <w:rPr>
@@ -9765,10 +10045,67 @@
           <w:color w:val="000000"/>
           <w:sz w:val="20"/>
         </w:rPr>
-        <w:t xml:space="preserve"> Agile RTP, </w:t>
-      </w:r>
-      <w:r>
-        <w:tab/>
+        <w:t xml:space="preserve"> Agile 2017 conference</w:t>
+      </w:r>
+      <w:r>
+        <w:rPr>
+          <w:rFonts w:ascii="Times New Roman" w:hAnsi="Times New Roman" w:eastAsia="Times New Roman"/>
+          <w:b w:val="0"/>
+          <w:i w:val="0"/>
+          <w:color w:val="000000"/>
+          <w:sz w:val="20"/>
+        </w:rPr>
+        <w:t>;</w:t>
+      </w:r>
+      <w:r>
+        <w:rPr>
+          <w:rFonts w:ascii="Publico Text Web" w:hAnsi="Publico Text Web" w:eastAsia="Publico Text Web"/>
+          <w:b w:val="0"/>
+          <w:i w:val="0"/>
+          <w:color w:val="000000"/>
+          <w:sz w:val="20"/>
+        </w:rPr>
+        <w:t xml:space="preserve"> Craft, 2017</w:t>
+      </w:r>
+      <w:r>
+        <w:rPr>
+          <w:rFonts w:ascii="Times New Roman" w:hAnsi="Times New Roman" w:eastAsia="Times New Roman"/>
+          <w:b w:val="0"/>
+          <w:i w:val="0"/>
+          <w:color w:val="000000"/>
+          <w:sz w:val="20"/>
+        </w:rPr>
+        <w:t>;</w:t>
+      </w:r>
+      <w:r>
+        <w:rPr>
+          <w:rFonts w:ascii="Publico Text Web" w:hAnsi="Publico Text Web" w:eastAsia="Publico Text Web"/>
+          <w:b w:val="0"/>
+          <w:i w:val="0"/>
+          <w:color w:val="000000"/>
+          <w:sz w:val="20"/>
+        </w:rPr>
+        <w:t xml:space="preserve"> StretchCon Meetup, 2017</w:t>
+      </w:r>
+      <w:r>
+        <w:rPr>
+          <w:rFonts w:ascii="Times New Roman" w:hAnsi="Times New Roman" w:eastAsia="Times New Roman"/>
+          <w:b w:val="0"/>
+          <w:i w:val="0"/>
+          <w:color w:val="000000"/>
+          <w:sz w:val="20"/>
+        </w:rPr>
+        <w:t>;</w:t>
+      </w:r>
+      <w:r>
+        <w:rPr>
+          <w:rFonts w:ascii="Publico Text Web" w:hAnsi="Publico Text Web" w:eastAsia="Publico Text Web"/>
+          <w:b w:val="0"/>
+          <w:i w:val="0"/>
+          <w:color w:val="000000"/>
+          <w:sz w:val="20"/>
+        </w:rPr>
+        <w:t xml:space="preserve"> Agile Hartford, </w:t>
       </w:r>
       <w:r>
         <w:rPr>
@@ -9779,139 +10116,6 @@
           <w:sz w:val="20"/>
         </w:rPr>
         <w:t>2017</w:t>
-      </w:r>
-      <w:r>
-        <w:rPr>
-          <w:rFonts w:ascii="Times New Roman" w:hAnsi="Times New Roman" w:eastAsia="Times New Roman"/>
-          <w:b w:val="0"/>
-          <w:i w:val="0"/>
-          <w:color w:val="000000"/>
-          <w:sz w:val="20"/>
-        </w:rPr>
-        <w:t>;</w:t>
-      </w:r>
-      <w:r>
-        <w:rPr>
-          <w:rFonts w:ascii="Publico Text Web" w:hAnsi="Publico Text Web" w:eastAsia="Publico Text Web"/>
-          <w:b w:val="0"/>
-          <w:i w:val="0"/>
-          <w:color w:val="000000"/>
-          <w:sz w:val="20"/>
-        </w:rPr>
-        <w:t xml:space="preserve"> Greatness Guild Conference, 2017</w:t>
-      </w:r>
-      <w:r>
-        <w:rPr>
-          <w:rFonts w:ascii="Times New Roman" w:hAnsi="Times New Roman" w:eastAsia="Times New Roman"/>
-          <w:b w:val="0"/>
-          <w:i w:val="0"/>
-          <w:color w:val="000000"/>
-          <w:sz w:val="20"/>
-        </w:rPr>
-        <w:t>;</w:t>
-      </w:r>
-      <w:r>
-        <w:rPr>
-          <w:rFonts w:ascii="Publico Text Web" w:hAnsi="Publico Text Web" w:eastAsia="Publico Text Web"/>
-          <w:b w:val="0"/>
-          <w:i w:val="0"/>
-          <w:color w:val="000000"/>
-          <w:sz w:val="20"/>
-        </w:rPr>
-        <w:t xml:space="preserve"> Agile Lean Europe, 2017</w:t>
-      </w:r>
-      <w:r>
-        <w:rPr>
-          <w:rFonts w:ascii="Times New Roman" w:hAnsi="Times New Roman" w:eastAsia="Times New Roman"/>
-          <w:b w:val="0"/>
-          <w:i w:val="0"/>
-          <w:color w:val="000000"/>
-          <w:sz w:val="20"/>
-        </w:rPr>
-        <w:t>;</w:t>
-      </w:r>
-      <w:r>
-        <w:rPr>
-          <w:rFonts w:ascii="Publico Text Web" w:hAnsi="Publico Text Web" w:eastAsia="Publico Text Web"/>
-          <w:b w:val="0"/>
-          <w:i w:val="0"/>
-          <w:color w:val="000000"/>
-          <w:sz w:val="20"/>
-        </w:rPr>
-        <w:t xml:space="preserve"> Agile 2017 conference</w:t>
-      </w:r>
-      <w:r>
-        <w:rPr>
-          <w:rFonts w:ascii="Times New Roman" w:hAnsi="Times New Roman" w:eastAsia="Times New Roman"/>
-          <w:b w:val="0"/>
-          <w:i w:val="0"/>
-          <w:color w:val="000000"/>
-          <w:sz w:val="20"/>
-        </w:rPr>
-        <w:t>;</w:t>
-      </w:r>
-      <w:r>
-        <w:rPr>
-          <w:rFonts w:ascii="Publico Text Web" w:hAnsi="Publico Text Web" w:eastAsia="Publico Text Web"/>
-          <w:b w:val="0"/>
-          <w:i w:val="0"/>
-          <w:color w:val="000000"/>
-          <w:sz w:val="20"/>
-        </w:rPr>
-        <w:t xml:space="preserve"> Craft, </w:t>
-      </w:r>
-      <w:r>
-        <w:tab/>
-      </w:r>
-      <w:r>
-        <w:rPr>
-          <w:rFonts w:ascii="Publico Text Web" w:hAnsi="Publico Text Web" w:eastAsia="Publico Text Web"/>
-          <w:b w:val="0"/>
-          <w:i w:val="0"/>
-          <w:color w:val="000000"/>
-          <w:sz w:val="20"/>
-        </w:rPr>
-        <w:t>2017</w:t>
-      </w:r>
-      <w:r>
-        <w:rPr>
-          <w:rFonts w:ascii="Times New Roman" w:hAnsi="Times New Roman" w:eastAsia="Times New Roman"/>
-          <w:b w:val="0"/>
-          <w:i w:val="0"/>
-          <w:color w:val="000000"/>
-          <w:sz w:val="20"/>
-        </w:rPr>
-        <w:t>;</w:t>
-      </w:r>
-      <w:r>
-        <w:rPr>
-          <w:rFonts w:ascii="Publico Text Web" w:hAnsi="Publico Text Web" w:eastAsia="Publico Text Web"/>
-          <w:b w:val="0"/>
-          <w:i w:val="0"/>
-          <w:color w:val="000000"/>
-          <w:sz w:val="20"/>
-        </w:rPr>
-        <w:t xml:space="preserve"> StretchCon Meetup, 2017</w:t>
-      </w:r>
-      <w:r>
-        <w:rPr>
-          <w:rFonts w:ascii="Times New Roman" w:hAnsi="Times New Roman" w:eastAsia="Times New Roman"/>
-          <w:b w:val="0"/>
-          <w:i w:val="0"/>
-          <w:color w:val="000000"/>
-          <w:sz w:val="20"/>
-        </w:rPr>
-        <w:t>;</w:t>
-      </w:r>
-      <w:r>
-        <w:rPr>
-          <w:rFonts w:ascii="Publico Text Web" w:hAnsi="Publico Text Web" w:eastAsia="Publico Text Web"/>
-          <w:b w:val="0"/>
-          <w:i w:val="0"/>
-          <w:color w:val="000000"/>
-          <w:sz w:val="20"/>
-        </w:rPr>
-        <w:t xml:space="preserve"> Agile Hartford, 2017</w:t>
       </w:r>
       <w:r>
         <w:rPr>
@@ -10830,7 +11034,7 @@
         </w:tabs>
         <w:autoSpaceDE w:val="0"/>
         <w:widowControl/>
-        <w:spacing w:line="286" w:lineRule="auto" w:before="186" w:after="0"/>
+        <w:spacing w:line="288" w:lineRule="auto" w:before="186" w:after="0"/>
         <w:ind w:left="426" w:right="720" w:firstLine="0"/>
         <w:jc w:val="left"/>
       </w:pPr>
@@ -10946,162 +11150,6 @@
           <w:sz w:val="20"/>
         </w:rPr>
         <w:t>.</w:t>
-      </w:r>
-    </w:p>
-    <w:p>
-      <w:pPr>
-        <w:autoSpaceDN w:val="0"/>
-        <w:tabs>
-          <w:tab w:pos="548" w:val="left"/>
-        </w:tabs>
-        <w:autoSpaceDE w:val="0"/>
-        <w:widowControl/>
-        <w:spacing w:line="288" w:lineRule="auto" w:before="186" w:after="0"/>
-        <w:ind w:left="426" w:right="288" w:firstLine="0"/>
-        <w:jc w:val="left"/>
-      </w:pPr>
-      <w:r>
-        <w:rPr>
-          <w:rFonts w:ascii="Times New Roman" w:hAnsi="Times New Roman" w:eastAsia="Times New Roman"/>
-          <w:b w:val="0"/>
-          <w:i w:val="0"/>
-          <w:color w:val="000000"/>
-          <w:sz w:val="20"/>
-        </w:rPr>
-        <w:t xml:space="preserve">◦ </w:t>
-      </w:r>
-      <w:r>
-        <w:rPr>
-          <w:rFonts w:ascii="Publico Text Web" w:hAnsi="Publico Text Web" w:eastAsia="Publico Text Web"/>
-          <w:b w:val="0"/>
-          <w:i w:val="0"/>
-          <w:color w:val="000000"/>
-          <w:sz w:val="20"/>
-        </w:rPr>
-        <w:t>Product Inception Canvas</w:t>
-      </w:r>
-      <w:r>
-        <w:rPr>
-          <w:rFonts w:ascii="Times New Roman" w:hAnsi="Times New Roman" w:eastAsia="Times New Roman"/>
-          <w:b w:val="0"/>
-          <w:i w:val="0"/>
-          <w:color w:val="000000"/>
-          <w:sz w:val="20"/>
-        </w:rPr>
-        <w:t>:</w:t>
-      </w:r>
-      <w:r>
-        <w:rPr>
-          <w:rFonts w:ascii="Publico Text Web" w:hAnsi="Publico Text Web" w:eastAsia="Publico Text Web"/>
-          <w:b w:val="0"/>
-          <w:i w:val="0"/>
-          <w:color w:val="000000"/>
-          <w:sz w:val="20"/>
-        </w:rPr>
-        <w:t xml:space="preserve"> How to Build the Right Thing </w:t>
-      </w:r>
-      <w:r>
-        <w:rPr>
-          <w:rFonts w:ascii="Times New Roman" w:hAnsi="Times New Roman" w:eastAsia="Times New Roman"/>
-          <w:b w:val="0"/>
-          <w:i w:val="0"/>
-          <w:color w:val="000000"/>
-          <w:sz w:val="20"/>
-        </w:rPr>
-        <w:t>–</w:t>
-      </w:r>
-      <w:r>
-        <w:rPr>
-          <w:rFonts w:ascii="Publico Text Web" w:hAnsi="Publico Text Web" w:eastAsia="Publico Text Web"/>
-          <w:b w:val="0"/>
-          <w:i w:val="0"/>
-          <w:color w:val="000000"/>
-          <w:sz w:val="20"/>
-        </w:rPr>
-        <w:t xml:space="preserve"> Agile 2021. Also at BAIstanbul, 2020 </w:t>
-      </w:r>
-      <w:r>
-        <w:tab/>
-      </w:r>
-      <w:r>
-        <w:rPr>
-          <w:rFonts w:ascii="Times New Roman" w:hAnsi="Times New Roman" w:eastAsia="Times New Roman"/>
-          <w:b w:val="0"/>
-          <w:i w:val="0"/>
-          <w:color w:val="000000"/>
-          <w:sz w:val="20"/>
-        </w:rPr>
-        <w:t>(</w:t>
-      </w:r>
-      <w:r>
-        <w:rPr>
-          <w:rFonts w:ascii="Publico Text Web" w:hAnsi="Publico Text Web" w:eastAsia="Publico Text Web"/>
-          <w:b w:val="0"/>
-          <w:i w:val="0"/>
-          <w:color w:val="000000"/>
-          <w:sz w:val="20"/>
-        </w:rPr>
-        <w:t>invited</w:t>
-      </w:r>
-      <w:r>
-        <w:rPr>
-          <w:rFonts w:ascii="Times New Roman" w:hAnsi="Times New Roman" w:eastAsia="Times New Roman"/>
-          <w:b w:val="0"/>
-          <w:i w:val="0"/>
-          <w:color w:val="000000"/>
-          <w:sz w:val="20"/>
-        </w:rPr>
-        <w:t>);</w:t>
-      </w:r>
-      <w:r>
-        <w:rPr>
-          <w:rFonts w:ascii="Publico Text Web" w:hAnsi="Publico Text Web" w:eastAsia="Publico Text Web"/>
-          <w:b w:val="0"/>
-          <w:i w:val="0"/>
-          <w:color w:val="000000"/>
-          <w:sz w:val="20"/>
-        </w:rPr>
-        <w:t xml:space="preserve"> Agile Arizona, 2020 </w:t>
-      </w:r>
-      <w:r>
-        <w:rPr>
-          <w:rFonts w:ascii="Times New Roman" w:hAnsi="Times New Roman" w:eastAsia="Times New Roman"/>
-          <w:b w:val="0"/>
-          <w:i w:val="0"/>
-          <w:color w:val="000000"/>
-          <w:sz w:val="20"/>
-        </w:rPr>
-        <w:t>(</w:t>
-      </w:r>
-      <w:r>
-        <w:rPr>
-          <w:rFonts w:ascii="Publico Text Web" w:hAnsi="Publico Text Web" w:eastAsia="Publico Text Web"/>
-          <w:b w:val="0"/>
-          <w:i w:val="0"/>
-          <w:color w:val="000000"/>
-          <w:sz w:val="20"/>
-        </w:rPr>
-        <w:t>invited</w:t>
-      </w:r>
-      <w:r>
-        <w:rPr>
-          <w:rFonts w:ascii="Times New Roman" w:hAnsi="Times New Roman" w:eastAsia="Times New Roman"/>
-          <w:b w:val="0"/>
-          <w:i w:val="0"/>
-          <w:color w:val="000000"/>
-          <w:sz w:val="20"/>
-        </w:rPr>
-        <w:t>);</w:t>
-      </w:r>
-      <w:r>
-        <w:rPr>
-          <w:rFonts w:ascii="Publico Text Web" w:hAnsi="Publico Text Web" w:eastAsia="Publico Text Web"/>
-          <w:b w:val="0"/>
-          <w:i w:val="0"/>
-          <w:color w:val="000000"/>
-          <w:sz w:val="20"/>
-        </w:rPr>
-        <w:t xml:space="preserve"> TriAgile 2022.</w:t>
       </w:r>
     </w:p>
     <w:p>
@@ -11439,7 +11487,7 @@
         <w:autoSpaceDN w:val="0"/>
         <w:autoSpaceDE w:val="0"/>
         <w:widowControl/>
-        <w:spacing w:line="233" w:lineRule="auto" w:before="186" w:after="0"/>
+        <w:spacing w:line="230" w:lineRule="auto" w:before="186" w:after="0"/>
         <w:ind w:left="426" w:right="0" w:firstLine="0"/>
         <w:jc w:val="left"/>
       </w:pPr>
@@ -11529,7 +11577,7 @@
         <w:autoSpaceDN w:val="0"/>
         <w:autoSpaceDE w:val="0"/>
         <w:widowControl/>
-        <w:spacing w:line="230" w:lineRule="auto" w:before="186" w:after="0"/>
+        <w:spacing w:line="233" w:lineRule="auto" w:before="186" w:after="0"/>
         <w:ind w:left="426" w:right="0" w:firstLine="0"/>
         <w:jc w:val="left"/>
       </w:pPr>
@@ -11795,7 +11843,7 @@
         <w:autoSpaceDN w:val="0"/>
         <w:autoSpaceDE w:val="0"/>
         <w:widowControl/>
-        <w:spacing w:line="233" w:lineRule="auto" w:before="190" w:after="0"/>
+        <w:spacing w:line="230" w:lineRule="auto" w:before="190" w:after="0"/>
         <w:ind w:left="426" w:right="0" w:firstLine="0"/>
         <w:jc w:val="left"/>
       </w:pPr>
@@ -11838,6 +11886,236 @@
           <w:sz w:val="20"/>
         </w:rPr>
         <w:t xml:space="preserve"> Campfire Talks with Herbie, 2020 </w:t>
+      </w:r>
+      <w:r>
+        <w:rPr>
+          <w:rFonts w:ascii="Times New Roman" w:hAnsi="Times New Roman" w:eastAsia="Times New Roman"/>
+          <w:b w:val="0"/>
+          <w:i w:val="0"/>
+          <w:color w:val="000000"/>
+          <w:sz w:val="20"/>
+        </w:rPr>
+        <w:t>(</w:t>
+      </w:r>
+      <w:r>
+        <w:rPr>
+          <w:rFonts w:ascii="Publico Text Web" w:hAnsi="Publico Text Web" w:eastAsia="Publico Text Web"/>
+          <w:b w:val="0"/>
+          <w:i w:val="0"/>
+          <w:color w:val="000000"/>
+          <w:sz w:val="20"/>
+        </w:rPr>
+        <w:t>invited</w:t>
+      </w:r>
+      <w:r>
+        <w:rPr>
+          <w:rFonts w:ascii="Times New Roman" w:hAnsi="Times New Roman" w:eastAsia="Times New Roman"/>
+          <w:b w:val="0"/>
+          <w:i w:val="0"/>
+          <w:color w:val="000000"/>
+          <w:sz w:val="20"/>
+        </w:rPr>
+        <w:t>)</w:t>
+      </w:r>
+      <w:r>
+        <w:rPr>
+          <w:rFonts w:ascii="Publico Text Web" w:hAnsi="Publico Text Web" w:eastAsia="Publico Text Web"/>
+          <w:b w:val="0"/>
+          <w:i w:val="0"/>
+          <w:color w:val="000000"/>
+          <w:sz w:val="20"/>
+        </w:rPr>
+        <w:t>.</w:t>
+      </w:r>
+    </w:p>
+    <w:p>
+      <w:pPr>
+        <w:autoSpaceDN w:val="0"/>
+        <w:autoSpaceDE w:val="0"/>
+        <w:widowControl/>
+        <w:spacing w:line="233" w:lineRule="auto" w:before="186" w:after="0"/>
+        <w:ind w:left="426" w:right="0" w:firstLine="0"/>
+        <w:jc w:val="left"/>
+      </w:pPr>
+      <w:r>
+        <w:rPr>
+          <w:rFonts w:ascii="Times New Roman" w:hAnsi="Times New Roman" w:eastAsia="Times New Roman"/>
+          <w:b w:val="0"/>
+          <w:i w:val="0"/>
+          <w:color w:val="000000"/>
+          <w:sz w:val="20"/>
+        </w:rPr>
+        <w:t xml:space="preserve">◦ </w:t>
+      </w:r>
+      <w:r>
+        <w:rPr>
+          <w:rFonts w:ascii="Publico Text Web" w:hAnsi="Publico Text Web" w:eastAsia="Publico Text Web"/>
+          <w:b w:val="0"/>
+          <w:i w:val="0"/>
+          <w:color w:val="000000"/>
+          <w:sz w:val="20"/>
+        </w:rPr>
+        <w:t xml:space="preserve">Open Space facilitator </w:t>
+      </w:r>
+      <w:r>
+        <w:rPr>
+          <w:rFonts w:ascii="Times New Roman" w:hAnsi="Times New Roman" w:eastAsia="Times New Roman"/>
+          <w:b w:val="0"/>
+          <w:i w:val="0"/>
+          <w:color w:val="000000"/>
+          <w:sz w:val="20"/>
+        </w:rPr>
+        <w:t>–</w:t>
+      </w:r>
+      <w:r>
+        <w:rPr>
+          <w:rFonts w:ascii="Publico Text Web" w:hAnsi="Publico Text Web" w:eastAsia="Publico Text Web"/>
+          <w:b w:val="0"/>
+          <w:i w:val="0"/>
+          <w:color w:val="000000"/>
+          <w:sz w:val="20"/>
+        </w:rPr>
+        <w:t xml:space="preserve"> Agile NYC, 2020 </w:t>
+      </w:r>
+      <w:r>
+        <w:rPr>
+          <w:rFonts w:ascii="Times New Roman" w:hAnsi="Times New Roman" w:eastAsia="Times New Roman"/>
+          <w:b w:val="0"/>
+          <w:i w:val="0"/>
+          <w:color w:val="000000"/>
+          <w:sz w:val="20"/>
+        </w:rPr>
+        <w:t>(</w:t>
+      </w:r>
+      <w:r>
+        <w:rPr>
+          <w:rFonts w:ascii="Publico Text Web" w:hAnsi="Publico Text Web" w:eastAsia="Publico Text Web"/>
+          <w:b w:val="0"/>
+          <w:i w:val="0"/>
+          <w:color w:val="000000"/>
+          <w:sz w:val="20"/>
+        </w:rPr>
+        <w:t>invited</w:t>
+      </w:r>
+      <w:r>
+        <w:rPr>
+          <w:rFonts w:ascii="Times New Roman" w:hAnsi="Times New Roman" w:eastAsia="Times New Roman"/>
+          <w:b w:val="0"/>
+          <w:i w:val="0"/>
+          <w:color w:val="000000"/>
+          <w:sz w:val="20"/>
+        </w:rPr>
+        <w:t>)</w:t>
+      </w:r>
+      <w:r>
+        <w:rPr>
+          <w:rFonts w:ascii="Publico Text Web" w:hAnsi="Publico Text Web" w:eastAsia="Publico Text Web"/>
+          <w:b w:val="0"/>
+          <w:i w:val="0"/>
+          <w:color w:val="000000"/>
+          <w:sz w:val="20"/>
+        </w:rPr>
+        <w:t>.</w:t>
+      </w:r>
+    </w:p>
+    <w:p>
+      <w:pPr>
+        <w:autoSpaceDN w:val="0"/>
+        <w:autoSpaceDE w:val="0"/>
+        <w:widowControl/>
+        <w:spacing w:line="233" w:lineRule="auto" w:before="186" w:after="0"/>
+        <w:ind w:left="426" w:right="0" w:firstLine="0"/>
+        <w:jc w:val="left"/>
+      </w:pPr>
+      <w:r>
+        <w:rPr>
+          <w:rFonts w:ascii="Times New Roman" w:hAnsi="Times New Roman" w:eastAsia="Times New Roman"/>
+          <w:b w:val="0"/>
+          <w:i w:val="0"/>
+          <w:color w:val="000000"/>
+          <w:sz w:val="20"/>
+        </w:rPr>
+        <w:t xml:space="preserve">◦ </w:t>
+      </w:r>
+      <w:r>
+        <w:rPr>
+          <w:rFonts w:ascii="Publico Text Web" w:hAnsi="Publico Text Web" w:eastAsia="Publico Text Web"/>
+          <w:b w:val="0"/>
+          <w:i w:val="0"/>
+          <w:color w:val="000000"/>
+          <w:sz w:val="20"/>
+        </w:rPr>
+        <w:t xml:space="preserve">Playtest the Agile Point Game </w:t>
+      </w:r>
+      <w:r>
+        <w:rPr>
+          <w:rFonts w:ascii="Times New Roman" w:hAnsi="Times New Roman" w:eastAsia="Times New Roman"/>
+          <w:b w:val="0"/>
+          <w:i w:val="0"/>
+          <w:color w:val="000000"/>
+          <w:sz w:val="20"/>
+        </w:rPr>
+        <w:t>–</w:t>
+      </w:r>
+      <w:r>
+        <w:rPr>
+          <w:rFonts w:ascii="Publico Text Web" w:hAnsi="Publico Text Web" w:eastAsia="Publico Text Web"/>
+          <w:b w:val="0"/>
+          <w:i w:val="0"/>
+          <w:color w:val="000000"/>
+          <w:sz w:val="20"/>
+        </w:rPr>
+        <w:t xml:space="preserve"> 2020.</w:t>
+      </w:r>
+    </w:p>
+    <w:p>
+      <w:pPr>
+        <w:autoSpaceDN w:val="0"/>
+        <w:autoSpaceDE w:val="0"/>
+        <w:widowControl/>
+        <w:spacing w:line="233" w:lineRule="auto" w:before="186" w:after="0"/>
+        <w:ind w:left="426" w:right="0" w:firstLine="0"/>
+        <w:jc w:val="left"/>
+      </w:pPr>
+      <w:r>
+        <w:rPr>
+          <w:rFonts w:ascii="Times New Roman" w:hAnsi="Times New Roman" w:eastAsia="Times New Roman"/>
+          <w:b w:val="0"/>
+          <w:i w:val="0"/>
+          <w:color w:val="000000"/>
+          <w:sz w:val="20"/>
+        </w:rPr>
+        <w:t xml:space="preserve">◦ </w:t>
+      </w:r>
+      <w:r>
+        <w:rPr>
+          <w:rFonts w:ascii="Publico Text Web" w:hAnsi="Publico Text Web" w:eastAsia="Publico Text Web"/>
+          <w:b w:val="0"/>
+          <w:i w:val="0"/>
+          <w:color w:val="000000"/>
+          <w:sz w:val="20"/>
+        </w:rPr>
+        <w:t xml:space="preserve">Online Ball Point Game </w:t>
+      </w:r>
+      <w:r>
+        <w:rPr>
+          <w:rFonts w:ascii="Times New Roman" w:hAnsi="Times New Roman" w:eastAsia="Times New Roman"/>
+          <w:b w:val="0"/>
+          <w:i w:val="0"/>
+          <w:color w:val="000000"/>
+          <w:sz w:val="20"/>
+        </w:rPr>
+        <w:t>–</w:t>
+      </w:r>
+      <w:r>
+        <w:rPr>
+          <w:rFonts w:ascii="Publico Text Web" w:hAnsi="Publico Text Web" w:eastAsia="Publico Text Web"/>
+          <w:b w:val="0"/>
+          <w:i w:val="0"/>
+          <w:color w:val="000000"/>
+          <w:sz w:val="20"/>
+        </w:rPr>
+        <w:t xml:space="preserve"> Agile Games Online, 2020 </w:t>
       </w:r>
       <w:r>
         <w:rPr>
@@ -11927,7 +12205,7 @@
           <w:color w:val="000000"/>
           <w:sz w:val="20"/>
         </w:rPr>
-        <w:t xml:space="preserve"> Agile NYC, 2020 </w:t>
+        <w:t xml:space="preserve"> Fostering Extraordinary Collaboration, 2020 </w:t>
       </w:r>
       <w:r>
         <w:rPr>
@@ -11976,236 +12254,6 @@
         <w:autoSpaceDE w:val="0"/>
         <w:widowControl/>
         <w:spacing w:line="233" w:lineRule="auto" w:before="186" w:after="0"/>
-        <w:ind w:left="426" w:right="0" w:firstLine="0"/>
-        <w:jc w:val="left"/>
-      </w:pPr>
-      <w:r>
-        <w:rPr>
-          <w:rFonts w:ascii="Times New Roman" w:hAnsi="Times New Roman" w:eastAsia="Times New Roman"/>
-          <w:b w:val="0"/>
-          <w:i w:val="0"/>
-          <w:color w:val="000000"/>
-          <w:sz w:val="20"/>
-        </w:rPr>
-        <w:t xml:space="preserve">◦ </w:t>
-      </w:r>
-      <w:r>
-        <w:rPr>
-          <w:rFonts w:ascii="Publico Text Web" w:hAnsi="Publico Text Web" w:eastAsia="Publico Text Web"/>
-          <w:b w:val="0"/>
-          <w:i w:val="0"/>
-          <w:color w:val="000000"/>
-          <w:sz w:val="20"/>
-        </w:rPr>
-        <w:t xml:space="preserve">Playtest the Agile Point Game </w:t>
-      </w:r>
-      <w:r>
-        <w:rPr>
-          <w:rFonts w:ascii="Times New Roman" w:hAnsi="Times New Roman" w:eastAsia="Times New Roman"/>
-          <w:b w:val="0"/>
-          <w:i w:val="0"/>
-          <w:color w:val="000000"/>
-          <w:sz w:val="20"/>
-        </w:rPr>
-        <w:t>–</w:t>
-      </w:r>
-      <w:r>
-        <w:rPr>
-          <w:rFonts w:ascii="Publico Text Web" w:hAnsi="Publico Text Web" w:eastAsia="Publico Text Web"/>
-          <w:b w:val="0"/>
-          <w:i w:val="0"/>
-          <w:color w:val="000000"/>
-          <w:sz w:val="20"/>
-        </w:rPr>
-        <w:t xml:space="preserve"> 2020.</w:t>
-      </w:r>
-    </w:p>
-    <w:p>
-      <w:pPr>
-        <w:autoSpaceDN w:val="0"/>
-        <w:autoSpaceDE w:val="0"/>
-        <w:widowControl/>
-        <w:spacing w:line="233" w:lineRule="auto" w:before="186" w:after="0"/>
-        <w:ind w:left="426" w:right="0" w:firstLine="0"/>
-        <w:jc w:val="left"/>
-      </w:pPr>
-      <w:r>
-        <w:rPr>
-          <w:rFonts w:ascii="Times New Roman" w:hAnsi="Times New Roman" w:eastAsia="Times New Roman"/>
-          <w:b w:val="0"/>
-          <w:i w:val="0"/>
-          <w:color w:val="000000"/>
-          <w:sz w:val="20"/>
-        </w:rPr>
-        <w:t xml:space="preserve">◦ </w:t>
-      </w:r>
-      <w:r>
-        <w:rPr>
-          <w:rFonts w:ascii="Publico Text Web" w:hAnsi="Publico Text Web" w:eastAsia="Publico Text Web"/>
-          <w:b w:val="0"/>
-          <w:i w:val="0"/>
-          <w:color w:val="000000"/>
-          <w:sz w:val="20"/>
-        </w:rPr>
-        <w:t xml:space="preserve">Online Ball Point Game </w:t>
-      </w:r>
-      <w:r>
-        <w:rPr>
-          <w:rFonts w:ascii="Times New Roman" w:hAnsi="Times New Roman" w:eastAsia="Times New Roman"/>
-          <w:b w:val="0"/>
-          <w:i w:val="0"/>
-          <w:color w:val="000000"/>
-          <w:sz w:val="20"/>
-        </w:rPr>
-        <w:t>–</w:t>
-      </w:r>
-      <w:r>
-        <w:rPr>
-          <w:rFonts w:ascii="Publico Text Web" w:hAnsi="Publico Text Web" w:eastAsia="Publico Text Web"/>
-          <w:b w:val="0"/>
-          <w:i w:val="0"/>
-          <w:color w:val="000000"/>
-          <w:sz w:val="20"/>
-        </w:rPr>
-        <w:t xml:space="preserve"> Agile Games Online, 2020 </w:t>
-      </w:r>
-      <w:r>
-        <w:rPr>
-          <w:rFonts w:ascii="Times New Roman" w:hAnsi="Times New Roman" w:eastAsia="Times New Roman"/>
-          <w:b w:val="0"/>
-          <w:i w:val="0"/>
-          <w:color w:val="000000"/>
-          <w:sz w:val="20"/>
-        </w:rPr>
-        <w:t>(</w:t>
-      </w:r>
-      <w:r>
-        <w:rPr>
-          <w:rFonts w:ascii="Publico Text Web" w:hAnsi="Publico Text Web" w:eastAsia="Publico Text Web"/>
-          <w:b w:val="0"/>
-          <w:i w:val="0"/>
-          <w:color w:val="000000"/>
-          <w:sz w:val="20"/>
-        </w:rPr>
-        <w:t>invited</w:t>
-      </w:r>
-      <w:r>
-        <w:rPr>
-          <w:rFonts w:ascii="Times New Roman" w:hAnsi="Times New Roman" w:eastAsia="Times New Roman"/>
-          <w:b w:val="0"/>
-          <w:i w:val="0"/>
-          <w:color w:val="000000"/>
-          <w:sz w:val="20"/>
-        </w:rPr>
-        <w:t>)</w:t>
-      </w:r>
-      <w:r>
-        <w:rPr>
-          <w:rFonts w:ascii="Publico Text Web" w:hAnsi="Publico Text Web" w:eastAsia="Publico Text Web"/>
-          <w:b w:val="0"/>
-          <w:i w:val="0"/>
-          <w:color w:val="000000"/>
-          <w:sz w:val="20"/>
-        </w:rPr>
-        <w:t>.</w:t>
-      </w:r>
-    </w:p>
-    <w:p>
-      <w:pPr>
-        <w:autoSpaceDN w:val="0"/>
-        <w:autoSpaceDE w:val="0"/>
-        <w:widowControl/>
-        <w:spacing w:line="233" w:lineRule="auto" w:before="186" w:after="0"/>
-        <w:ind w:left="426" w:right="0" w:firstLine="0"/>
-        <w:jc w:val="left"/>
-      </w:pPr>
-      <w:r>
-        <w:rPr>
-          <w:rFonts w:ascii="Times New Roman" w:hAnsi="Times New Roman" w:eastAsia="Times New Roman"/>
-          <w:b w:val="0"/>
-          <w:i w:val="0"/>
-          <w:color w:val="000000"/>
-          <w:sz w:val="20"/>
-        </w:rPr>
-        <w:t xml:space="preserve">◦ </w:t>
-      </w:r>
-      <w:r>
-        <w:rPr>
-          <w:rFonts w:ascii="Publico Text Web" w:hAnsi="Publico Text Web" w:eastAsia="Publico Text Web"/>
-          <w:b w:val="0"/>
-          <w:i w:val="0"/>
-          <w:color w:val="000000"/>
-          <w:sz w:val="20"/>
-        </w:rPr>
-        <w:t xml:space="preserve">Open Space facilitator </w:t>
-      </w:r>
-      <w:r>
-        <w:rPr>
-          <w:rFonts w:ascii="Times New Roman" w:hAnsi="Times New Roman" w:eastAsia="Times New Roman"/>
-          <w:b w:val="0"/>
-          <w:i w:val="0"/>
-          <w:color w:val="000000"/>
-          <w:sz w:val="20"/>
-        </w:rPr>
-        <w:t>–</w:t>
-      </w:r>
-      <w:r>
-        <w:rPr>
-          <w:rFonts w:ascii="Publico Text Web" w:hAnsi="Publico Text Web" w:eastAsia="Publico Text Web"/>
-          <w:b w:val="0"/>
-          <w:i w:val="0"/>
-          <w:color w:val="000000"/>
-          <w:sz w:val="20"/>
-        </w:rPr>
-        <w:t xml:space="preserve"> Fostering Extraordinary Collaboration, 2020 </w:t>
-      </w:r>
-      <w:r>
-        <w:rPr>
-          <w:rFonts w:ascii="Times New Roman" w:hAnsi="Times New Roman" w:eastAsia="Times New Roman"/>
-          <w:b w:val="0"/>
-          <w:i w:val="0"/>
-          <w:color w:val="000000"/>
-          <w:sz w:val="20"/>
-        </w:rPr>
-        <w:t>(</w:t>
-      </w:r>
-      <w:r>
-        <w:rPr>
-          <w:rFonts w:ascii="Publico Text Web" w:hAnsi="Publico Text Web" w:eastAsia="Publico Text Web"/>
-          <w:b w:val="0"/>
-          <w:i w:val="0"/>
-          <w:color w:val="000000"/>
-          <w:sz w:val="20"/>
-        </w:rPr>
-        <w:t>invited</w:t>
-      </w:r>
-      <w:r>
-        <w:rPr>
-          <w:rFonts w:ascii="Times New Roman" w:hAnsi="Times New Roman" w:eastAsia="Times New Roman"/>
-          <w:b w:val="0"/>
-          <w:i w:val="0"/>
-          <w:color w:val="000000"/>
-          <w:sz w:val="20"/>
-        </w:rPr>
-        <w:t>)</w:t>
-      </w:r>
-      <w:r>
-        <w:rPr>
-          <w:rFonts w:ascii="Publico Text Web" w:hAnsi="Publico Text Web" w:eastAsia="Publico Text Web"/>
-          <w:b w:val="0"/>
-          <w:i w:val="0"/>
-          <w:color w:val="000000"/>
-          <w:sz w:val="20"/>
-        </w:rPr>
-        <w:t>.</w:t>
-      </w:r>
-    </w:p>
-    <w:p>
-      <w:pPr>
-        <w:autoSpaceDN w:val="0"/>
-        <w:autoSpaceDE w:val="0"/>
-        <w:widowControl/>
-        <w:spacing w:line="230" w:lineRule="auto" w:before="186" w:after="0"/>
         <w:ind w:left="426" w:right="0" w:firstLine="0"/>
         <w:jc w:val="left"/>
       </w:pPr>
@@ -12721,7 +12769,7 @@
         <w:autoSpaceDN w:val="0"/>
         <w:autoSpaceDE w:val="0"/>
         <w:widowControl/>
-        <w:spacing w:line="230" w:lineRule="auto" w:before="190" w:after="0"/>
+        <w:spacing w:line="233" w:lineRule="auto" w:before="188" w:after="0"/>
         <w:ind w:left="426" w:right="0" w:firstLine="0"/>
         <w:jc w:val="left"/>
       </w:pPr>
@@ -12821,96 +12869,6 @@
         <w:autoSpaceDN w:val="0"/>
         <w:autoSpaceDE w:val="0"/>
         <w:widowControl/>
-        <w:spacing w:line="233" w:lineRule="auto" w:before="186" w:after="0"/>
-        <w:ind w:left="426" w:right="0" w:firstLine="0"/>
-        <w:jc w:val="left"/>
-      </w:pPr>
-      <w:r>
-        <w:rPr>
-          <w:rFonts w:ascii="Times New Roman" w:hAnsi="Times New Roman" w:eastAsia="Times New Roman"/>
-          <w:b w:val="0"/>
-          <w:i w:val="0"/>
-          <w:color w:val="000000"/>
-          <w:sz w:val="20"/>
-        </w:rPr>
-        <w:t xml:space="preserve">◦ </w:t>
-      </w:r>
-      <w:r>
-        <w:rPr>
-          <w:rFonts w:ascii="Publico Text Web" w:hAnsi="Publico Text Web" w:eastAsia="Publico Text Web"/>
-          <w:b w:val="0"/>
-          <w:i w:val="0"/>
-          <w:color w:val="000000"/>
-          <w:sz w:val="20"/>
-        </w:rPr>
-        <w:t xml:space="preserve">Open Space facilitator </w:t>
-      </w:r>
-      <w:r>
-        <w:rPr>
-          <w:rFonts w:ascii="Times New Roman" w:hAnsi="Times New Roman" w:eastAsia="Times New Roman"/>
-          <w:b w:val="0"/>
-          <w:i w:val="0"/>
-          <w:color w:val="000000"/>
-          <w:sz w:val="20"/>
-        </w:rPr>
-        <w:t>–</w:t>
-      </w:r>
-      <w:r>
-        <w:rPr>
-          <w:rFonts w:ascii="Publico Text Web" w:hAnsi="Publico Text Web" w:eastAsia="Publico Text Web"/>
-          <w:b w:val="0"/>
-          <w:i w:val="0"/>
-          <w:color w:val="000000"/>
-          <w:sz w:val="20"/>
-        </w:rPr>
-        <w:t xml:space="preserve"> QCon London, New York, and San Francisco, 2014-2018 </w:t>
-      </w:r>
-      <w:r>
-        <w:rPr>
-          <w:rFonts w:ascii="Times New Roman" w:hAnsi="Times New Roman" w:eastAsia="Times New Roman"/>
-          <w:b w:val="0"/>
-          <w:i w:val="0"/>
-          <w:color w:val="000000"/>
-          <w:sz w:val="20"/>
-        </w:rPr>
-        <w:t>(</w:t>
-      </w:r>
-      <w:r>
-        <w:rPr>
-          <w:rFonts w:ascii="Publico Text Web" w:hAnsi="Publico Text Web" w:eastAsia="Publico Text Web"/>
-          <w:b w:val="0"/>
-          <w:i w:val="0"/>
-          <w:color w:val="000000"/>
-          <w:sz w:val="20"/>
-        </w:rPr>
-        <w:t>invited</w:t>
-      </w:r>
-      <w:r>
-        <w:rPr>
-          <w:rFonts w:ascii="Times New Roman" w:hAnsi="Times New Roman" w:eastAsia="Times New Roman"/>
-          <w:b w:val="0"/>
-          <w:i w:val="0"/>
-          <w:color w:val="000000"/>
-          <w:sz w:val="20"/>
-        </w:rPr>
-        <w:t>)</w:t>
-      </w:r>
-      <w:r>
-        <w:rPr>
-          <w:rFonts w:ascii="Publico Text Web" w:hAnsi="Publico Text Web" w:eastAsia="Publico Text Web"/>
-          <w:b w:val="0"/>
-          <w:i w:val="0"/>
-          <w:color w:val="000000"/>
-          <w:sz w:val="20"/>
-        </w:rPr>
-        <w:t>.</w:t>
-      </w:r>
-    </w:p>
-    <w:p>
-      <w:pPr>
-        <w:autoSpaceDN w:val="0"/>
-        <w:autoSpaceDE w:val="0"/>
-        <w:widowControl/>
         <w:spacing w:line="230" w:lineRule="auto" w:before="186" w:after="0"/>
         <w:ind w:left="426" w:right="0" w:firstLine="0"/>
         <w:jc w:val="left"/>
@@ -12933,27 +12891,7 @@
           <w:color w:val="000000"/>
           <w:sz w:val="20"/>
         </w:rPr>
-        <w:t>Great Team</w:t>
-      </w:r>
-      <w:r>
-        <w:rPr>
-          <w:rFonts w:ascii="Times New Roman" w:hAnsi="Times New Roman" w:eastAsia="Times New Roman"/>
-          <w:b w:val="0"/>
-          <w:i w:val="0"/>
-          <w:color w:val="000000"/>
-          <w:sz w:val="20"/>
-        </w:rPr>
-        <w:t>!</w:t>
-      </w:r>
-      <w:r>
-        <w:rPr>
-          <w:rFonts w:ascii="Publico Text Web" w:hAnsi="Publico Text Web" w:eastAsia="Publico Text Web"/>
-          <w:b w:val="0"/>
-          <w:i w:val="0"/>
-          <w:color w:val="000000"/>
-          <w:sz w:val="20"/>
-        </w:rPr>
-        <w:t xml:space="preserve"> Clean Language and the Core Protocols </w:t>
+        <w:t xml:space="preserve">Open Space facilitator </w:t>
       </w:r>
       <w:r>
         <w:rPr>
@@ -12973,7 +12911,47 @@
           <w:color w:val="000000"/>
           <w:sz w:val="20"/>
         </w:rPr>
-        <w:t xml:space="preserve"> London, 2018.</w:t>
+        <w:t xml:space="preserve"> QCon London, New York, and San Francisco, 2014-2018 </w:t>
+      </w:r>
+      <w:r>
+        <w:rPr>
+          <w:rFonts w:ascii="Times New Roman" w:hAnsi="Times New Roman" w:eastAsia="Times New Roman"/>
+          <w:b w:val="0"/>
+          <w:i w:val="0"/>
+          <w:color w:val="000000"/>
+          <w:sz w:val="20"/>
+        </w:rPr>
+        <w:t>(</w:t>
+      </w:r>
+      <w:r>
+        <w:rPr>
+          <w:rFonts w:ascii="Publico Text Web" w:hAnsi="Publico Text Web" w:eastAsia="Publico Text Web"/>
+          <w:b w:val="0"/>
+          <w:i w:val="0"/>
+          <w:color w:val="000000"/>
+          <w:sz w:val="20"/>
+        </w:rPr>
+        <w:t>invited</w:t>
+      </w:r>
+      <w:r>
+        <w:rPr>
+          <w:rFonts w:ascii="Times New Roman" w:hAnsi="Times New Roman" w:eastAsia="Times New Roman"/>
+          <w:b w:val="0"/>
+          <w:i w:val="0"/>
+          <w:color w:val="000000"/>
+          <w:sz w:val="20"/>
+        </w:rPr>
+        <w:t>)</w:t>
+      </w:r>
+      <w:r>
+        <w:rPr>
+          <w:rFonts w:ascii="Publico Text Web" w:hAnsi="Publico Text Web" w:eastAsia="Publico Text Web"/>
+          <w:b w:val="0"/>
+          <w:i w:val="0"/>
+          <w:color w:val="000000"/>
+          <w:sz w:val="20"/>
+        </w:rPr>
+        <w:t>.</w:t>
       </w:r>
     </w:p>
     <w:p>
@@ -13003,6 +12981,76 @@
           <w:color w:val="000000"/>
           <w:sz w:val="20"/>
         </w:rPr>
+        <w:t>Great Team</w:t>
+      </w:r>
+      <w:r>
+        <w:rPr>
+          <w:rFonts w:ascii="Times New Roman" w:hAnsi="Times New Roman" w:eastAsia="Times New Roman"/>
+          <w:b w:val="0"/>
+          <w:i w:val="0"/>
+          <w:color w:val="000000"/>
+          <w:sz w:val="20"/>
+        </w:rPr>
+        <w:t>!</w:t>
+      </w:r>
+      <w:r>
+        <w:rPr>
+          <w:rFonts w:ascii="Publico Text Web" w:hAnsi="Publico Text Web" w:eastAsia="Publico Text Web"/>
+          <w:b w:val="0"/>
+          <w:i w:val="0"/>
+          <w:color w:val="000000"/>
+          <w:sz w:val="20"/>
+        </w:rPr>
+        <w:t xml:space="preserve"> Clean Language and the Core Protocols </w:t>
+      </w:r>
+      <w:r>
+        <w:rPr>
+          <w:rFonts w:ascii="Times New Roman" w:hAnsi="Times New Roman" w:eastAsia="Times New Roman"/>
+          <w:b w:val="0"/>
+          <w:i w:val="0"/>
+          <w:color w:val="000000"/>
+          <w:sz w:val="20"/>
+        </w:rPr>
+        <w:t>–</w:t>
+      </w:r>
+      <w:r>
+        <w:rPr>
+          <w:rFonts w:ascii="Publico Text Web" w:hAnsi="Publico Text Web" w:eastAsia="Publico Text Web"/>
+          <w:b w:val="0"/>
+          <w:i w:val="0"/>
+          <w:color w:val="000000"/>
+          <w:sz w:val="20"/>
+        </w:rPr>
+        <w:t xml:space="preserve"> London, 2018.</w:t>
+      </w:r>
+    </w:p>
+    <w:p>
+      <w:pPr>
+        <w:autoSpaceDN w:val="0"/>
+        <w:autoSpaceDE w:val="0"/>
+        <w:widowControl/>
+        <w:spacing w:line="233" w:lineRule="auto" w:before="186" w:after="0"/>
+        <w:ind w:left="426" w:right="0" w:firstLine="0"/>
+        <w:jc w:val="left"/>
+      </w:pPr>
+      <w:r>
+        <w:rPr>
+          <w:rFonts w:ascii="Times New Roman" w:hAnsi="Times New Roman" w:eastAsia="Times New Roman"/>
+          <w:b w:val="0"/>
+          <w:i w:val="0"/>
+          <w:color w:val="000000"/>
+          <w:sz w:val="20"/>
+        </w:rPr>
+        <w:t xml:space="preserve">◦ </w:t>
+      </w:r>
+      <w:r>
+        <w:rPr>
+          <w:rFonts w:ascii="Publico Text Web" w:hAnsi="Publico Text Web" w:eastAsia="Publico Text Web"/>
+          <w:b w:val="0"/>
+          <w:i w:val="0"/>
+          <w:color w:val="000000"/>
+          <w:sz w:val="20"/>
+        </w:rPr>
         <w:t>Something About Love</w:t>
       </w:r>
       <w:r>
@@ -13054,7 +13102,7 @@
         </w:tabs>
         <w:autoSpaceDE w:val="0"/>
         <w:widowControl/>
-        <w:spacing w:line="288" w:lineRule="auto" w:before="186" w:after="0"/>
+        <w:spacing w:line="286" w:lineRule="auto" w:before="186" w:after="0"/>
         <w:ind w:left="426" w:right="432" w:firstLine="0"/>
         <w:jc w:val="left"/>
       </w:pPr>
@@ -13177,7 +13225,7 @@
         <w:autoSpaceDN w:val="0"/>
         <w:autoSpaceDE w:val="0"/>
         <w:widowControl/>
-        <w:spacing w:line="230" w:lineRule="auto" w:before="186" w:after="0"/>
+        <w:spacing w:line="233" w:lineRule="auto" w:before="186" w:after="0"/>
         <w:ind w:left="426" w:right="0" w:firstLine="0"/>
         <w:jc w:val="left"/>
       </w:pPr>
@@ -13393,156 +13441,6 @@
         <w:autoSpaceDN w:val="0"/>
         <w:autoSpaceDE w:val="0"/>
         <w:widowControl/>
-        <w:spacing w:line="233" w:lineRule="auto" w:before="186" w:after="0"/>
-        <w:ind w:left="426" w:right="0" w:firstLine="0"/>
-        <w:jc w:val="left"/>
-      </w:pPr>
-      <w:r>
-        <w:rPr>
-          <w:rFonts w:ascii="Times New Roman" w:hAnsi="Times New Roman" w:eastAsia="Times New Roman"/>
-          <w:b w:val="0"/>
-          <w:i w:val="0"/>
-          <w:color w:val="000000"/>
-          <w:sz w:val="20"/>
-        </w:rPr>
-        <w:t xml:space="preserve">◦ </w:t>
-      </w:r>
-      <w:r>
-        <w:rPr>
-          <w:rFonts w:ascii="Publico Text Web" w:hAnsi="Publico Text Web" w:eastAsia="Publico Text Web"/>
-          <w:b w:val="0"/>
-          <w:i w:val="0"/>
-          <w:color w:val="000000"/>
-          <w:sz w:val="20"/>
-        </w:rPr>
-        <w:t>Awesome Teams</w:t>
-      </w:r>
-      <w:r>
-        <w:rPr>
-          <w:rFonts w:ascii="Times New Roman" w:hAnsi="Times New Roman" w:eastAsia="Times New Roman"/>
-          <w:b w:val="0"/>
-          <w:i w:val="0"/>
-          <w:color w:val="000000"/>
-          <w:sz w:val="20"/>
-        </w:rPr>
-        <w:t>:</w:t>
-      </w:r>
-      <w:r>
-        <w:rPr>
-          <w:rFonts w:ascii="Publico Text Web" w:hAnsi="Publico Text Web" w:eastAsia="Publico Text Web"/>
-          <w:b w:val="0"/>
-          <w:i w:val="0"/>
-          <w:color w:val="000000"/>
-          <w:sz w:val="20"/>
-        </w:rPr>
-        <w:t xml:space="preserve"> Games for Continuous </w:t>
-      </w:r>
-      <w:r>
-        <w:rPr>
-          <w:rFonts w:ascii="Times New Roman" w:hAnsi="Times New Roman" w:eastAsia="Times New Roman"/>
-          <w:b w:val="0"/>
-          <w:i w:val="0"/>
-          <w:color w:val="000000"/>
-          <w:sz w:val="20"/>
-        </w:rPr>
-        <w:t>(</w:t>
-      </w:r>
-      <w:r>
-        <w:rPr>
-          <w:rFonts w:ascii="Publico Text Web" w:hAnsi="Publico Text Web" w:eastAsia="Publico Text Web"/>
-          <w:b w:val="0"/>
-          <w:i w:val="0"/>
-          <w:color w:val="000000"/>
-          <w:sz w:val="20"/>
-        </w:rPr>
-        <w:t>Extreme</w:t>
-      </w:r>
-      <w:r>
-        <w:rPr>
-          <w:rFonts w:ascii="Times New Roman" w:hAnsi="Times New Roman" w:eastAsia="Times New Roman"/>
-          <w:b w:val="0"/>
-          <w:i w:val="0"/>
-          <w:color w:val="000000"/>
-          <w:sz w:val="20"/>
-        </w:rPr>
-        <w:t>?)</w:t>
-      </w:r>
-      <w:r>
-        <w:rPr>
-          <w:rFonts w:ascii="Publico Text Web" w:hAnsi="Publico Text Web" w:eastAsia="Publico Text Web"/>
-          <w:b w:val="0"/>
-          <w:i w:val="0"/>
-          <w:color w:val="000000"/>
-          <w:sz w:val="20"/>
-        </w:rPr>
-        <w:t xml:space="preserve"> Teaming </w:t>
-      </w:r>
-      <w:r>
-        <w:rPr>
-          <w:rFonts w:ascii="Times New Roman" w:hAnsi="Times New Roman" w:eastAsia="Times New Roman"/>
-          <w:b w:val="0"/>
-          <w:i w:val="0"/>
-          <w:color w:val="000000"/>
-          <w:sz w:val="20"/>
-        </w:rPr>
-        <w:t>–</w:t>
-      </w:r>
-      <w:r>
-        <w:rPr>
-          <w:rFonts w:ascii="Publico Text Web" w:hAnsi="Publico Text Web" w:eastAsia="Publico Text Web"/>
-          <w:b w:val="0"/>
-          <w:i w:val="0"/>
-          <w:color w:val="000000"/>
-          <w:sz w:val="20"/>
-        </w:rPr>
-        <w:t xml:space="preserve"> Agile Arizona, 2016 </w:t>
-      </w:r>
-      <w:r>
-        <w:rPr>
-          <w:rFonts w:ascii="Times New Roman" w:hAnsi="Times New Roman" w:eastAsia="Times New Roman"/>
-          <w:b w:val="0"/>
-          <w:i w:val="0"/>
-          <w:color w:val="000000"/>
-          <w:sz w:val="20"/>
-        </w:rPr>
-        <w:t>(</w:t>
-      </w:r>
-      <w:r>
-        <w:rPr>
-          <w:rFonts w:ascii="Publico Text Web" w:hAnsi="Publico Text Web" w:eastAsia="Publico Text Web"/>
-          <w:b w:val="0"/>
-          <w:i w:val="0"/>
-          <w:color w:val="000000"/>
-          <w:sz w:val="20"/>
-        </w:rPr>
-        <w:t>invited</w:t>
-      </w:r>
-      <w:r>
-        <w:rPr>
-          <w:rFonts w:ascii="Times New Roman" w:hAnsi="Times New Roman" w:eastAsia="Times New Roman"/>
-          <w:b w:val="0"/>
-          <w:i w:val="0"/>
-          <w:color w:val="000000"/>
-          <w:sz w:val="20"/>
-        </w:rPr>
-        <w:t>)</w:t>
-      </w:r>
-      <w:r>
-        <w:rPr>
-          <w:rFonts w:ascii="Publico Text Web" w:hAnsi="Publico Text Web" w:eastAsia="Publico Text Web"/>
-          <w:b w:val="0"/>
-          <w:i w:val="0"/>
-          <w:color w:val="000000"/>
-          <w:sz w:val="20"/>
-        </w:rPr>
-        <w:t>.</w:t>
-      </w:r>
-    </w:p>
-    <w:p>
-      <w:pPr>
-        <w:autoSpaceDN w:val="0"/>
-        <w:autoSpaceDE w:val="0"/>
-        <w:widowControl/>
         <w:spacing w:line="230" w:lineRule="auto" w:before="186" w:after="0"/>
         <w:ind w:left="426" w:right="0" w:firstLine="0"/>
         <w:jc w:val="left"/>
@@ -13565,7 +13463,67 @@
           <w:color w:val="000000"/>
           <w:sz w:val="20"/>
         </w:rPr>
-        <w:t xml:space="preserve">Build Awesome Teams with the Core Protocols </w:t>
+        <w:t>Awesome Teams</w:t>
+      </w:r>
+      <w:r>
+        <w:rPr>
+          <w:rFonts w:ascii="Times New Roman" w:hAnsi="Times New Roman" w:eastAsia="Times New Roman"/>
+          <w:b w:val="0"/>
+          <w:i w:val="0"/>
+          <w:color w:val="000000"/>
+          <w:sz w:val="20"/>
+        </w:rPr>
+        <w:t>:</w:t>
+      </w:r>
+      <w:r>
+        <w:rPr>
+          <w:rFonts w:ascii="Publico Text Web" w:hAnsi="Publico Text Web" w:eastAsia="Publico Text Web"/>
+          <w:b w:val="0"/>
+          <w:i w:val="0"/>
+          <w:color w:val="000000"/>
+          <w:sz w:val="20"/>
+        </w:rPr>
+        <w:t xml:space="preserve"> Games for Continuous </w:t>
+      </w:r>
+      <w:r>
+        <w:rPr>
+          <w:rFonts w:ascii="Times New Roman" w:hAnsi="Times New Roman" w:eastAsia="Times New Roman"/>
+          <w:b w:val="0"/>
+          <w:i w:val="0"/>
+          <w:color w:val="000000"/>
+          <w:sz w:val="20"/>
+        </w:rPr>
+        <w:t>(</w:t>
+      </w:r>
+      <w:r>
+        <w:rPr>
+          <w:rFonts w:ascii="Publico Text Web" w:hAnsi="Publico Text Web" w:eastAsia="Publico Text Web"/>
+          <w:b w:val="0"/>
+          <w:i w:val="0"/>
+          <w:color w:val="000000"/>
+          <w:sz w:val="20"/>
+        </w:rPr>
+        <w:t>Extreme</w:t>
+      </w:r>
+      <w:r>
+        <w:rPr>
+          <w:rFonts w:ascii="Times New Roman" w:hAnsi="Times New Roman" w:eastAsia="Times New Roman"/>
+          <w:b w:val="0"/>
+          <w:i w:val="0"/>
+          <w:color w:val="000000"/>
+          <w:sz w:val="20"/>
+        </w:rPr>
+        <w:t>?)</w:t>
+      </w:r>
+      <w:r>
+        <w:rPr>
+          <w:rFonts w:ascii="Publico Text Web" w:hAnsi="Publico Text Web" w:eastAsia="Publico Text Web"/>
+          <w:b w:val="0"/>
+          <w:i w:val="0"/>
+          <w:color w:val="000000"/>
+          <w:sz w:val="20"/>
+        </w:rPr>
+        <w:t xml:space="preserve"> Teaming </w:t>
       </w:r>
       <w:r>
         <w:rPr>
@@ -13585,7 +13543,47 @@
           <w:color w:val="000000"/>
           <w:sz w:val="20"/>
         </w:rPr>
-        <w:t xml:space="preserve"> 2016. </w:t>
+        <w:t xml:space="preserve"> Agile Arizona, 2016 </w:t>
+      </w:r>
+      <w:r>
+        <w:rPr>
+          <w:rFonts w:ascii="Times New Roman" w:hAnsi="Times New Roman" w:eastAsia="Times New Roman"/>
+          <w:b w:val="0"/>
+          <w:i w:val="0"/>
+          <w:color w:val="000000"/>
+          <w:sz w:val="20"/>
+        </w:rPr>
+        <w:t>(</w:t>
+      </w:r>
+      <w:r>
+        <w:rPr>
+          <w:rFonts w:ascii="Publico Text Web" w:hAnsi="Publico Text Web" w:eastAsia="Publico Text Web"/>
+          <w:b w:val="0"/>
+          <w:i w:val="0"/>
+          <w:color w:val="000000"/>
+          <w:sz w:val="20"/>
+        </w:rPr>
+        <w:t>invited</w:t>
+      </w:r>
+      <w:r>
+        <w:rPr>
+          <w:rFonts w:ascii="Times New Roman" w:hAnsi="Times New Roman" w:eastAsia="Times New Roman"/>
+          <w:b w:val="0"/>
+          <w:i w:val="0"/>
+          <w:color w:val="000000"/>
+          <w:sz w:val="20"/>
+        </w:rPr>
+        <w:t>)</w:t>
+      </w:r>
+      <w:r>
+        <w:rPr>
+          <w:rFonts w:ascii="Publico Text Web" w:hAnsi="Publico Text Web" w:eastAsia="Publico Text Web"/>
+          <w:b w:val="0"/>
+          <w:i w:val="0"/>
+          <w:color w:val="000000"/>
+          <w:sz w:val="20"/>
+        </w:rPr>
+        <w:t>.</w:t>
       </w:r>
     </w:p>
     <w:p>
@@ -13615,6 +13613,56 @@
           <w:color w:val="000000"/>
           <w:sz w:val="20"/>
         </w:rPr>
+        <w:t xml:space="preserve">Build Awesome Teams with the Core Protocols </w:t>
+      </w:r>
+      <w:r>
+        <w:rPr>
+          <w:rFonts w:ascii="Times New Roman" w:hAnsi="Times New Roman" w:eastAsia="Times New Roman"/>
+          <w:b w:val="0"/>
+          <w:i w:val="0"/>
+          <w:color w:val="000000"/>
+          <w:sz w:val="20"/>
+        </w:rPr>
+        <w:t>–</w:t>
+      </w:r>
+      <w:r>
+        <w:rPr>
+          <w:rFonts w:ascii="Publico Text Web" w:hAnsi="Publico Text Web" w:eastAsia="Publico Text Web"/>
+          <w:b w:val="0"/>
+          <w:i w:val="0"/>
+          <w:color w:val="000000"/>
+          <w:sz w:val="20"/>
+        </w:rPr>
+        <w:t xml:space="preserve"> 2016. </w:t>
+      </w:r>
+    </w:p>
+    <w:p>
+      <w:pPr>
+        <w:autoSpaceDN w:val="0"/>
+        <w:autoSpaceDE w:val="0"/>
+        <w:widowControl/>
+        <w:spacing w:line="233" w:lineRule="auto" w:before="186" w:after="0"/>
+        <w:ind w:left="426" w:right="0" w:firstLine="0"/>
+        <w:jc w:val="left"/>
+      </w:pPr>
+      <w:r>
+        <w:rPr>
+          <w:rFonts w:ascii="Times New Roman" w:hAnsi="Times New Roman" w:eastAsia="Times New Roman"/>
+          <w:b w:val="0"/>
+          <w:i w:val="0"/>
+          <w:color w:val="000000"/>
+          <w:sz w:val="20"/>
+        </w:rPr>
+        <w:t xml:space="preserve">◦ </w:t>
+      </w:r>
+      <w:r>
+        <w:rPr>
+          <w:rFonts w:ascii="Publico Text Web" w:hAnsi="Publico Text Web" w:eastAsia="Publico Text Web"/>
+          <w:b w:val="0"/>
+          <w:i w:val="0"/>
+          <w:color w:val="000000"/>
+          <w:sz w:val="20"/>
+        </w:rPr>
         <w:t xml:space="preserve">Open Space facilitator </w:t>
       </w:r>
       <w:r>
@@ -13646,7 +13694,7 @@
         </w:tabs>
         <w:autoSpaceDE w:val="0"/>
         <w:widowControl/>
-        <w:spacing w:line="288" w:lineRule="auto" w:before="186" w:after="0"/>
+        <w:spacing w:line="286" w:lineRule="auto" w:before="186" w:after="0"/>
         <w:ind w:left="426" w:right="1008" w:firstLine="0"/>
         <w:jc w:val="left"/>
       </w:pPr>
@@ -13749,7 +13797,7 @@
         <w:autoSpaceDN w:val="0"/>
         <w:autoSpaceDE w:val="0"/>
         <w:widowControl/>
-        <w:spacing w:line="230" w:lineRule="auto" w:before="186" w:after="0"/>
+        <w:spacing w:line="233" w:lineRule="auto" w:before="186" w:after="0"/>
         <w:ind w:left="426" w:right="0" w:firstLine="0"/>
         <w:jc w:val="left"/>
       </w:pPr>
@@ -14437,7 +14485,7 @@
         <w:autoSpaceDN w:val="0"/>
         <w:autoSpaceDE w:val="0"/>
         <w:widowControl/>
-        <w:spacing w:line="233" w:lineRule="auto" w:before="186" w:after="0"/>
+        <w:spacing w:line="230" w:lineRule="auto" w:before="186" w:after="0"/>
         <w:ind w:left="426" w:right="0" w:firstLine="0"/>
         <w:jc w:val="left"/>
       </w:pPr>
@@ -14553,7 +14601,7 @@
         <w:autoSpaceDN w:val="0"/>
         <w:autoSpaceDE w:val="0"/>
         <w:widowControl/>
-        <w:spacing w:line="233" w:lineRule="auto" w:before="188" w:after="0"/>
+        <w:spacing w:line="233" w:lineRule="auto" w:before="190" w:after="0"/>
         <w:ind w:left="426" w:right="0" w:firstLine="0"/>
         <w:jc w:val="left"/>
       </w:pPr>
@@ -14915,6 +14963,56 @@
         <w:autoSpaceDN w:val="0"/>
         <w:autoSpaceDE w:val="0"/>
         <w:widowControl/>
+        <w:spacing w:line="230" w:lineRule="auto" w:before="186" w:after="0"/>
+        <w:ind w:left="426" w:right="0" w:firstLine="0"/>
+        <w:jc w:val="left"/>
+      </w:pPr>
+      <w:r>
+        <w:rPr>
+          <w:rFonts w:ascii="Times New Roman" w:hAnsi="Times New Roman" w:eastAsia="Times New Roman"/>
+          <w:b w:val="0"/>
+          <w:i w:val="0"/>
+          <w:color w:val="000000"/>
+          <w:sz w:val="20"/>
+        </w:rPr>
+        <w:t xml:space="preserve">◦ </w:t>
+      </w:r>
+      <w:r>
+        <w:rPr>
+          <w:rFonts w:ascii="Publico Text Web" w:hAnsi="Publico Text Web" w:eastAsia="Publico Text Web"/>
+          <w:b w:val="0"/>
+          <w:i w:val="0"/>
+          <w:color w:val="000000"/>
+          <w:sz w:val="20"/>
+        </w:rPr>
+        <w:t xml:space="preserve">Mobile Advertising for Developers </w:t>
+      </w:r>
+      <w:r>
+        <w:rPr>
+          <w:rFonts w:ascii="Times New Roman" w:hAnsi="Times New Roman" w:eastAsia="Times New Roman"/>
+          <w:b w:val="0"/>
+          <w:i w:val="0"/>
+          <w:color w:val="000000"/>
+          <w:sz w:val="20"/>
+        </w:rPr>
+        <w:t>–</w:t>
+      </w:r>
+      <w:r>
+        <w:rPr>
+          <w:rFonts w:ascii="Publico Text Web" w:hAnsi="Publico Text Web" w:eastAsia="Publico Text Web"/>
+          <w:b w:val="0"/>
+          <w:i w:val="0"/>
+          <w:color w:val="000000"/>
+          <w:sz w:val="20"/>
+        </w:rPr>
+        <w:t xml:space="preserve"> MobiCamp Boston, 2008.</w:t>
+      </w:r>
+    </w:p>
+    <w:p>
+      <w:pPr>
+        <w:autoSpaceDN w:val="0"/>
+        <w:autoSpaceDE w:val="0"/>
+        <w:widowControl/>
         <w:spacing w:line="233" w:lineRule="auto" w:before="186" w:after="0"/>
         <w:ind w:left="426" w:right="0" w:firstLine="0"/>
         <w:jc w:val="left"/>
@@ -14937,7 +15035,7 @@
           <w:color w:val="000000"/>
           <w:sz w:val="20"/>
         </w:rPr>
-        <w:t xml:space="preserve">Mobile Advertising for Developers </w:t>
+        <w:t xml:space="preserve">Pragmatic Development for Mobile </w:t>
       </w:r>
       <w:r>
         <w:rPr>
@@ -14958,6 +15056,56 @@
           <w:sz w:val="20"/>
         </w:rPr>
         <w:t xml:space="preserve"> MobiCamp Boston, 2008.</w:t>
+      </w:r>
+    </w:p>
+    <w:p>
+      <w:pPr>
+        <w:autoSpaceDN w:val="0"/>
+        <w:autoSpaceDE w:val="0"/>
+        <w:widowControl/>
+        <w:spacing w:line="233" w:lineRule="auto" w:before="186" w:after="0"/>
+        <w:ind w:left="426" w:right="0" w:firstLine="0"/>
+        <w:jc w:val="left"/>
+      </w:pPr>
+      <w:r>
+        <w:rPr>
+          <w:rFonts w:ascii="Times New Roman" w:hAnsi="Times New Roman" w:eastAsia="Times New Roman"/>
+          <w:b w:val="0"/>
+          <w:i w:val="0"/>
+          <w:color w:val="000000"/>
+          <w:sz w:val="20"/>
+        </w:rPr>
+        <w:t xml:space="preserve">◦ </w:t>
+      </w:r>
+      <w:r>
+        <w:rPr>
+          <w:rFonts w:ascii="Publico Text Web" w:hAnsi="Publico Text Web" w:eastAsia="Publico Text Web"/>
+          <w:b w:val="0"/>
+          <w:i w:val="0"/>
+          <w:color w:val="000000"/>
+          <w:sz w:val="20"/>
+        </w:rPr>
+        <w:t xml:space="preserve">Extreme Programming and Java Platform, Micro Edition birds of a feather </w:t>
+      </w:r>
+      <w:r>
+        <w:rPr>
+          <w:rFonts w:ascii="Times New Roman" w:hAnsi="Times New Roman" w:eastAsia="Times New Roman"/>
+          <w:b w:val="0"/>
+          <w:i w:val="0"/>
+          <w:color w:val="000000"/>
+          <w:sz w:val="20"/>
+        </w:rPr>
+        <w:t>–</w:t>
+      </w:r>
+      <w:r>
+        <w:rPr>
+          <w:rFonts w:ascii="Publico Text Web" w:hAnsi="Publico Text Web" w:eastAsia="Publico Text Web"/>
+          <w:b w:val="0"/>
+          <w:i w:val="0"/>
+          <w:color w:val="000000"/>
+          <w:sz w:val="20"/>
+        </w:rPr>
+        <w:t xml:space="preserve"> JavaOne, 2004.</w:t>
       </w:r>
     </w:p>
     <w:p>
@@ -14987,7 +15135,7 @@
           <w:color w:val="000000"/>
           <w:sz w:val="20"/>
         </w:rPr>
-        <w:t xml:space="preserve">Pragmatic Development for Mobile </w:t>
+        <w:t xml:space="preserve">J2ME Provisioning </w:t>
       </w:r>
       <w:r>
         <w:rPr>
@@ -15007,7 +15155,103 @@
           <w:color w:val="000000"/>
           <w:sz w:val="20"/>
         </w:rPr>
-        <w:t xml:space="preserve"> MobiCamp Boston, 2008.</w:t>
+        <w:t xml:space="preserve"> Boston Mobile, 2004.</w:t>
+      </w:r>
+    </w:p>
+    <w:p>
+      <w:pPr>
+        <w:autoSpaceDN w:val="0"/>
+        <w:tabs>
+          <w:tab w:pos="548" w:val="left"/>
+        </w:tabs>
+        <w:autoSpaceDE w:val="0"/>
+        <w:widowControl/>
+        <w:spacing w:line="288" w:lineRule="auto" w:before="186" w:after="0"/>
+        <w:ind w:left="426" w:right="864" w:firstLine="0"/>
+        <w:jc w:val="left"/>
+      </w:pPr>
+      <w:r>
+        <w:rPr>
+          <w:rFonts w:ascii="Times New Roman" w:hAnsi="Times New Roman" w:eastAsia="Times New Roman"/>
+          <w:b w:val="0"/>
+          <w:i w:val="0"/>
+          <w:color w:val="000000"/>
+          <w:sz w:val="20"/>
+        </w:rPr>
+        <w:t xml:space="preserve">◦ </w:t>
+      </w:r>
+      <w:r>
+        <w:rPr>
+          <w:rFonts w:ascii="Publico Text Web" w:hAnsi="Publico Text Web" w:eastAsia="Publico Text Web"/>
+          <w:b w:val="0"/>
+          <w:i w:val="0"/>
+          <w:color w:val="000000"/>
+          <w:sz w:val="20"/>
+        </w:rPr>
+        <w:t xml:space="preserve">J2ME guest lecture </w:t>
+      </w:r>
+      <w:r>
+        <w:rPr>
+          <w:rFonts w:ascii="Times New Roman" w:hAnsi="Times New Roman" w:eastAsia="Times New Roman"/>
+          <w:b w:val="0"/>
+          <w:i w:val="0"/>
+          <w:color w:val="000000"/>
+          <w:sz w:val="20"/>
+        </w:rPr>
+        <w:t>–</w:t>
+      </w:r>
+      <w:r>
+        <w:rPr>
+          <w:rFonts w:ascii="Publico Text Web" w:hAnsi="Publico Text Web" w:eastAsia="Publico Text Web"/>
+          <w:b w:val="0"/>
+          <w:i w:val="0"/>
+          <w:color w:val="000000"/>
+          <w:sz w:val="20"/>
+        </w:rPr>
+        <w:t xml:space="preserve"> Harvard CSCI E-68 Applied Innovation in Mobile Computing, 2004 </w:t>
+      </w:r>
+      <w:r>
+        <w:tab/>
+      </w:r>
+      <w:r>
+        <w:rPr>
+          <w:rFonts w:ascii="Times New Roman" w:hAnsi="Times New Roman" w:eastAsia="Times New Roman"/>
+          <w:b w:val="0"/>
+          <w:i w:val="0"/>
+          <w:color w:val="000000"/>
+          <w:sz w:val="20"/>
+        </w:rPr>
+        <w:t>(</w:t>
+      </w:r>
+      <w:r>
+        <w:rPr>
+          <w:rFonts w:ascii="Publico Text Web" w:hAnsi="Publico Text Web" w:eastAsia="Publico Text Web"/>
+          <w:b w:val="0"/>
+          <w:i w:val="0"/>
+          <w:color w:val="000000"/>
+          <w:sz w:val="20"/>
+        </w:rPr>
+        <w:t>invited</w:t>
+      </w:r>
+      <w:r>
+        <w:rPr>
+          <w:rFonts w:ascii="Times New Roman" w:hAnsi="Times New Roman" w:eastAsia="Times New Roman"/>
+          <w:b w:val="0"/>
+          <w:i w:val="0"/>
+          <w:color w:val="000000"/>
+          <w:sz w:val="20"/>
+        </w:rPr>
+        <w:t>)</w:t>
+      </w:r>
+      <w:r>
+        <w:rPr>
+          <w:rFonts w:ascii="Publico Text Web" w:hAnsi="Publico Text Web" w:eastAsia="Publico Text Web"/>
+          <w:b w:val="0"/>
+          <w:i w:val="0"/>
+          <w:color w:val="000000"/>
+          <w:sz w:val="20"/>
+        </w:rPr>
+        <w:t>.</w:t>
       </w:r>
     </w:p>
     <w:p>
@@ -15037,202 +15281,6 @@
           <w:color w:val="000000"/>
           <w:sz w:val="20"/>
         </w:rPr>
-        <w:t xml:space="preserve">Extreme Programming and Java Platform, Micro Edition birds of a feather </w:t>
-      </w:r>
-      <w:r>
-        <w:rPr>
-          <w:rFonts w:ascii="Times New Roman" w:hAnsi="Times New Roman" w:eastAsia="Times New Roman"/>
-          <w:b w:val="0"/>
-          <w:i w:val="0"/>
-          <w:color w:val="000000"/>
-          <w:sz w:val="20"/>
-        </w:rPr>
-        <w:t>–</w:t>
-      </w:r>
-      <w:r>
-        <w:rPr>
-          <w:rFonts w:ascii="Publico Text Web" w:hAnsi="Publico Text Web" w:eastAsia="Publico Text Web"/>
-          <w:b w:val="0"/>
-          <w:i w:val="0"/>
-          <w:color w:val="000000"/>
-          <w:sz w:val="20"/>
-        </w:rPr>
-        <w:t xml:space="preserve"> JavaOne, 2004.</w:t>
-      </w:r>
-    </w:p>
-    <w:p>
-      <w:pPr>
-        <w:autoSpaceDN w:val="0"/>
-        <w:autoSpaceDE w:val="0"/>
-        <w:widowControl/>
-        <w:spacing w:line="233" w:lineRule="auto" w:before="186" w:after="0"/>
-        <w:ind w:left="426" w:right="0" w:firstLine="0"/>
-        <w:jc w:val="left"/>
-      </w:pPr>
-      <w:r>
-        <w:rPr>
-          <w:rFonts w:ascii="Times New Roman" w:hAnsi="Times New Roman" w:eastAsia="Times New Roman"/>
-          <w:b w:val="0"/>
-          <w:i w:val="0"/>
-          <w:color w:val="000000"/>
-          <w:sz w:val="20"/>
-        </w:rPr>
-        <w:t xml:space="preserve">◦ </w:t>
-      </w:r>
-      <w:r>
-        <w:rPr>
-          <w:rFonts w:ascii="Publico Text Web" w:hAnsi="Publico Text Web" w:eastAsia="Publico Text Web"/>
-          <w:b w:val="0"/>
-          <w:i w:val="0"/>
-          <w:color w:val="000000"/>
-          <w:sz w:val="20"/>
-        </w:rPr>
-        <w:t xml:space="preserve">J2ME Provisioning </w:t>
-      </w:r>
-      <w:r>
-        <w:rPr>
-          <w:rFonts w:ascii="Times New Roman" w:hAnsi="Times New Roman" w:eastAsia="Times New Roman"/>
-          <w:b w:val="0"/>
-          <w:i w:val="0"/>
-          <w:color w:val="000000"/>
-          <w:sz w:val="20"/>
-        </w:rPr>
-        <w:t>–</w:t>
-      </w:r>
-      <w:r>
-        <w:rPr>
-          <w:rFonts w:ascii="Publico Text Web" w:hAnsi="Publico Text Web" w:eastAsia="Publico Text Web"/>
-          <w:b w:val="0"/>
-          <w:i w:val="0"/>
-          <w:color w:val="000000"/>
-          <w:sz w:val="20"/>
-        </w:rPr>
-        <w:t xml:space="preserve"> Boston Mobile, 2004.</w:t>
-      </w:r>
-    </w:p>
-    <w:p>
-      <w:pPr>
-        <w:autoSpaceDN w:val="0"/>
-        <w:tabs>
-          <w:tab w:pos="548" w:val="left"/>
-        </w:tabs>
-        <w:autoSpaceDE w:val="0"/>
-        <w:widowControl/>
-        <w:spacing w:line="286" w:lineRule="auto" w:before="186" w:after="0"/>
-        <w:ind w:left="426" w:right="864" w:firstLine="0"/>
-        <w:jc w:val="left"/>
-      </w:pPr>
-      <w:r>
-        <w:rPr>
-          <w:rFonts w:ascii="Times New Roman" w:hAnsi="Times New Roman" w:eastAsia="Times New Roman"/>
-          <w:b w:val="0"/>
-          <w:i w:val="0"/>
-          <w:color w:val="000000"/>
-          <w:sz w:val="20"/>
-        </w:rPr>
-        <w:t xml:space="preserve">◦ </w:t>
-      </w:r>
-      <w:r>
-        <w:rPr>
-          <w:rFonts w:ascii="Publico Text Web" w:hAnsi="Publico Text Web" w:eastAsia="Publico Text Web"/>
-          <w:b w:val="0"/>
-          <w:i w:val="0"/>
-          <w:color w:val="000000"/>
-          <w:sz w:val="20"/>
-        </w:rPr>
-        <w:t xml:space="preserve">J2ME guest lecture </w:t>
-      </w:r>
-      <w:r>
-        <w:rPr>
-          <w:rFonts w:ascii="Times New Roman" w:hAnsi="Times New Roman" w:eastAsia="Times New Roman"/>
-          <w:b w:val="0"/>
-          <w:i w:val="0"/>
-          <w:color w:val="000000"/>
-          <w:sz w:val="20"/>
-        </w:rPr>
-        <w:t>–</w:t>
-      </w:r>
-      <w:r>
-        <w:rPr>
-          <w:rFonts w:ascii="Publico Text Web" w:hAnsi="Publico Text Web" w:eastAsia="Publico Text Web"/>
-          <w:b w:val="0"/>
-          <w:i w:val="0"/>
-          <w:color w:val="000000"/>
-          <w:sz w:val="20"/>
-        </w:rPr>
-        <w:t xml:space="preserve"> Harvard CSCI E-68 Applied Innovation in Mobile Computing, 2004 </w:t>
-      </w:r>
-      <w:r>
-        <w:tab/>
-      </w:r>
-      <w:r>
-        <w:rPr>
-          <w:rFonts w:ascii="Times New Roman" w:hAnsi="Times New Roman" w:eastAsia="Times New Roman"/>
-          <w:b w:val="0"/>
-          <w:i w:val="0"/>
-          <w:color w:val="000000"/>
-          <w:sz w:val="20"/>
-        </w:rPr>
-        <w:t>(</w:t>
-      </w:r>
-      <w:r>
-        <w:rPr>
-          <w:rFonts w:ascii="Publico Text Web" w:hAnsi="Publico Text Web" w:eastAsia="Publico Text Web"/>
-          <w:b w:val="0"/>
-          <w:i w:val="0"/>
-          <w:color w:val="000000"/>
-          <w:sz w:val="20"/>
-        </w:rPr>
-        <w:t>invited</w:t>
-      </w:r>
-      <w:r>
-        <w:rPr>
-          <w:rFonts w:ascii="Times New Roman" w:hAnsi="Times New Roman" w:eastAsia="Times New Roman"/>
-          <w:b w:val="0"/>
-          <w:i w:val="0"/>
-          <w:color w:val="000000"/>
-          <w:sz w:val="20"/>
-        </w:rPr>
-        <w:t>)</w:t>
-      </w:r>
-      <w:r>
-        <w:rPr>
-          <w:rFonts w:ascii="Publico Text Web" w:hAnsi="Publico Text Web" w:eastAsia="Publico Text Web"/>
-          <w:b w:val="0"/>
-          <w:i w:val="0"/>
-          <w:color w:val="000000"/>
-          <w:sz w:val="20"/>
-        </w:rPr>
-        <w:t>.</w:t>
-      </w:r>
-    </w:p>
-    <w:p>
-      <w:pPr>
-        <w:autoSpaceDN w:val="0"/>
-        <w:autoSpaceDE w:val="0"/>
-        <w:widowControl/>
-        <w:spacing w:line="233" w:lineRule="auto" w:before="186" w:after="0"/>
-        <w:ind w:left="426" w:right="0" w:firstLine="0"/>
-        <w:jc w:val="left"/>
-      </w:pPr>
-      <w:r>
-        <w:rPr>
-          <w:rFonts w:ascii="Times New Roman" w:hAnsi="Times New Roman" w:eastAsia="Times New Roman"/>
-          <w:b w:val="0"/>
-          <w:i w:val="0"/>
-          <w:color w:val="000000"/>
-          <w:sz w:val="20"/>
-        </w:rPr>
-        <w:t xml:space="preserve">◦ </w:t>
-      </w:r>
-      <w:r>
-        <w:rPr>
-          <w:rFonts w:ascii="Publico Text Web" w:hAnsi="Publico Text Web" w:eastAsia="Publico Text Web"/>
-          <w:b w:val="0"/>
-          <w:i w:val="0"/>
-          <w:color w:val="000000"/>
-          <w:sz w:val="20"/>
-        </w:rPr>
         <w:t>The Power of J2ME</w:t>
       </w:r>
       <w:r>
@@ -15301,7 +15349,7 @@
         <w:autoSpaceDN w:val="0"/>
         <w:autoSpaceDE w:val="0"/>
         <w:widowControl/>
-        <w:spacing w:line="233" w:lineRule="auto" w:before="334" w:after="0"/>
+        <w:spacing w:line="230" w:lineRule="auto" w:before="334" w:after="0"/>
         <w:ind w:left="226" w:right="0" w:firstLine="0"/>
         <w:jc w:val="left"/>
       </w:pPr>
@@ -15384,56 +15432,6 @@
           <w:sz w:val="20"/>
         </w:rPr>
         <w:t>120,000 employees, 2012</w:t>
-      </w:r>
-    </w:p>
-    <w:p>
-      <w:pPr>
-        <w:autoSpaceDN w:val="0"/>
-        <w:autoSpaceDE w:val="0"/>
-        <w:widowControl/>
-        <w:spacing w:line="230" w:lineRule="auto" w:before="186" w:after="0"/>
-        <w:ind w:left="226" w:right="0" w:firstLine="0"/>
-        <w:jc w:val="left"/>
-      </w:pPr>
-      <w:r>
-        <w:rPr>
-          <w:rFonts w:ascii="Times New Roman" w:hAnsi="Times New Roman" w:eastAsia="Times New Roman"/>
-          <w:b w:val="0"/>
-          <w:i w:val="0"/>
-          <w:color w:val="000000"/>
-          <w:sz w:val="20"/>
-        </w:rPr>
-        <w:t xml:space="preserve">• </w:t>
-      </w:r>
-      <w:r>
-        <w:rPr>
-          <w:rFonts w:ascii="Publico Text Web" w:hAnsi="Publico Text Web" w:eastAsia="Publico Text Web"/>
-          <w:b w:val="0"/>
-          <w:i w:val="0"/>
-          <w:color w:val="000000"/>
-          <w:sz w:val="20"/>
-        </w:rPr>
-        <w:t xml:space="preserve">Nellymoser MVP </w:t>
-      </w:r>
-      <w:r>
-        <w:rPr>
-          <w:rFonts w:ascii="Times New Roman" w:hAnsi="Times New Roman" w:eastAsia="Times New Roman"/>
-          <w:b w:val="0"/>
-          <w:i w:val="0"/>
-          <w:color w:val="000000"/>
-          <w:sz w:val="20"/>
-        </w:rPr>
-        <w:t>–</w:t>
-      </w:r>
-      <w:r>
-        <w:rPr>
-          <w:rFonts w:ascii="Publico Text Web" w:hAnsi="Publico Text Web" w:eastAsia="Publico Text Web"/>
-          <w:b w:val="0"/>
-          <w:i w:val="0"/>
-          <w:color w:val="000000"/>
-          <w:sz w:val="20"/>
-        </w:rPr>
-        <w:t xml:space="preserve"> 2008</w:t>
       </w:r>
     </w:p>
     <w:p>
@@ -15463,7 +15461,7 @@
           <w:color w:val="000000"/>
           <w:sz w:val="20"/>
         </w:rPr>
-        <w:t xml:space="preserve">CentrePath Customer Commitment Award </w:t>
+        <w:t xml:space="preserve">Nellymoser MVP </w:t>
       </w:r>
       <w:r>
         <w:rPr>
@@ -15483,77 +15481,7 @@
           <w:color w:val="000000"/>
           <w:sz w:val="20"/>
         </w:rPr>
-        <w:t xml:space="preserve"> 2005</w:t>
-      </w:r>
-    </w:p>
-    <w:p>
-      <w:pPr>
-        <w:autoSpaceDN w:val="0"/>
-        <w:autoSpaceDE w:val="0"/>
-        <w:widowControl/>
-        <w:spacing w:line="240" w:lineRule="auto" w:before="342" w:after="0"/>
-        <w:ind w:left="144" w:right="0" w:firstLine="0"/>
-        <w:jc w:val="left"/>
-      </w:pPr>
-      <w:r>
-        <w:rPr>
-          <w:rFonts w:ascii="Publico Text Web" w:hAnsi="Publico Text Web" w:eastAsia="Publico Text Web"/>
-          <w:b/>
-          <w:i w:val="0"/>
-          <w:color w:val="5BA5DB"/>
-          <w:sz w:val="28"/>
-        </w:rPr>
-        <w:t>LANGUAGES</w:t>
-      </w:r>
-    </w:p>
-    <w:p>
-      <w:pPr>
-        <w:autoSpaceDN w:val="0"/>
-        <w:autoSpaceDE w:val="0"/>
-        <w:widowControl/>
-        <w:spacing w:line="233" w:lineRule="auto" w:before="332" w:after="0"/>
-        <w:ind w:left="226" w:right="0" w:firstLine="0"/>
-        <w:jc w:val="left"/>
-      </w:pPr>
-      <w:r>
-        <w:rPr>
-          <w:rFonts w:ascii="Times New Roman" w:hAnsi="Times New Roman" w:eastAsia="Times New Roman"/>
-          <w:b w:val="0"/>
-          <w:i w:val="0"/>
-          <w:color w:val="000000"/>
-          <w:sz w:val="20"/>
-        </w:rPr>
-        <w:t xml:space="preserve">• </w:t>
-      </w:r>
-      <w:r>
-        <w:rPr>
-          <w:rFonts w:ascii="Publico Text Web" w:hAnsi="Publico Text Web" w:eastAsia="Publico Text Web"/>
-          <w:b w:val="0"/>
-          <w:i w:val="0"/>
-          <w:color w:val="000000"/>
-          <w:sz w:val="20"/>
-        </w:rPr>
-        <w:t xml:space="preserve">English </w:t>
-      </w:r>
-      <w:r>
-        <w:rPr>
-          <w:rFonts w:ascii="Times New Roman" w:hAnsi="Times New Roman" w:eastAsia="Times New Roman"/>
-          <w:b w:val="0"/>
-          <w:i w:val="0"/>
-          <w:color w:val="000000"/>
-          <w:sz w:val="20"/>
-        </w:rPr>
-        <w:t>–</w:t>
-      </w:r>
-      <w:r>
-        <w:rPr>
-          <w:rFonts w:ascii="Publico Text Web" w:hAnsi="Publico Text Web" w:eastAsia="Publico Text Web"/>
-          <w:b w:val="0"/>
-          <w:i w:val="0"/>
-          <w:color w:val="000000"/>
-          <w:sz w:val="20"/>
-        </w:rPr>
-        <w:t xml:space="preserve"> native</w:t>
+        <w:t xml:space="preserve"> 2008</w:t>
       </w:r>
     </w:p>
     <w:p>
@@ -15562,6 +15490,126 @@
         <w:autoSpaceDE w:val="0"/>
         <w:widowControl/>
         <w:spacing w:line="233" w:lineRule="auto" w:before="186" w:after="0"/>
+        <w:ind w:left="226" w:right="0" w:firstLine="0"/>
+        <w:jc w:val="left"/>
+      </w:pPr>
+      <w:r>
+        <w:rPr>
+          <w:rFonts w:ascii="Times New Roman" w:hAnsi="Times New Roman" w:eastAsia="Times New Roman"/>
+          <w:b w:val="0"/>
+          <w:i w:val="0"/>
+          <w:color w:val="000000"/>
+          <w:sz w:val="20"/>
+        </w:rPr>
+        <w:t xml:space="preserve">• </w:t>
+      </w:r>
+      <w:r>
+        <w:rPr>
+          <w:rFonts w:ascii="Publico Text Web" w:hAnsi="Publico Text Web" w:eastAsia="Publico Text Web"/>
+          <w:b w:val="0"/>
+          <w:i w:val="0"/>
+          <w:color w:val="000000"/>
+          <w:sz w:val="20"/>
+        </w:rPr>
+        <w:t xml:space="preserve">CentrePath Customer Commitment Award </w:t>
+      </w:r>
+      <w:r>
+        <w:rPr>
+          <w:rFonts w:ascii="Times New Roman" w:hAnsi="Times New Roman" w:eastAsia="Times New Roman"/>
+          <w:b w:val="0"/>
+          <w:i w:val="0"/>
+          <w:color w:val="000000"/>
+          <w:sz w:val="20"/>
+        </w:rPr>
+        <w:t>–</w:t>
+      </w:r>
+      <w:r>
+        <w:rPr>
+          <w:rFonts w:ascii="Publico Text Web" w:hAnsi="Publico Text Web" w:eastAsia="Publico Text Web"/>
+          <w:b w:val="0"/>
+          <w:i w:val="0"/>
+          <w:color w:val="000000"/>
+          <w:sz w:val="20"/>
+        </w:rPr>
+        <w:t xml:space="preserve"> 2005</w:t>
+      </w:r>
+    </w:p>
+    <w:p>
+      <w:pPr>
+        <w:autoSpaceDN w:val="0"/>
+        <w:autoSpaceDE w:val="0"/>
+        <w:widowControl/>
+        <w:spacing w:line="240" w:lineRule="auto" w:before="340" w:after="0"/>
+        <w:ind w:left="144" w:right="0" w:firstLine="0"/>
+        <w:jc w:val="left"/>
+      </w:pPr>
+      <w:r>
+        <w:rPr>
+          <w:rFonts w:ascii="Publico Text Web" w:hAnsi="Publico Text Web" w:eastAsia="Publico Text Web"/>
+          <w:b/>
+          <w:i w:val="0"/>
+          <w:color w:val="5BA5DB"/>
+          <w:sz w:val="28"/>
+        </w:rPr>
+        <w:t>LANGUAGES</w:t>
+      </w:r>
+    </w:p>
+    <w:p>
+      <w:pPr>
+        <w:autoSpaceDN w:val="0"/>
+        <w:autoSpaceDE w:val="0"/>
+        <w:widowControl/>
+        <w:spacing w:line="233" w:lineRule="auto" w:before="334" w:after="0"/>
+        <w:ind w:left="226" w:right="0" w:firstLine="0"/>
+        <w:jc w:val="left"/>
+      </w:pPr>
+      <w:r>
+        <w:rPr>
+          <w:rFonts w:ascii="Times New Roman" w:hAnsi="Times New Roman" w:eastAsia="Times New Roman"/>
+          <w:b w:val="0"/>
+          <w:i w:val="0"/>
+          <w:color w:val="000000"/>
+          <w:sz w:val="20"/>
+        </w:rPr>
+        <w:t xml:space="preserve">• </w:t>
+      </w:r>
+      <w:r>
+        <w:rPr>
+          <w:rFonts w:ascii="Publico Text Web" w:hAnsi="Publico Text Web" w:eastAsia="Publico Text Web"/>
+          <w:b w:val="0"/>
+          <w:i w:val="0"/>
+          <w:color w:val="000000"/>
+          <w:sz w:val="20"/>
+        </w:rPr>
+        <w:t xml:space="preserve">English </w:t>
+      </w:r>
+      <w:r>
+        <w:rPr>
+          <w:rFonts w:ascii="Times New Roman" w:hAnsi="Times New Roman" w:eastAsia="Times New Roman"/>
+          <w:b w:val="0"/>
+          <w:i w:val="0"/>
+          <w:color w:val="000000"/>
+          <w:sz w:val="20"/>
+        </w:rPr>
+        <w:t>–</w:t>
+      </w:r>
+      <w:r>
+        <w:rPr>
+          <w:rFonts w:ascii="Publico Text Web" w:hAnsi="Publico Text Web" w:eastAsia="Publico Text Web"/>
+          <w:b w:val="0"/>
+          <w:i w:val="0"/>
+          <w:color w:val="000000"/>
+          <w:sz w:val="20"/>
+        </w:rPr>
+        <w:t xml:space="preserve"> native</w:t>
+      </w:r>
+    </w:p>
+    <w:p>
+      <w:pPr>
+        <w:autoSpaceDN w:val="0"/>
+        <w:autoSpaceDE w:val="0"/>
+        <w:widowControl/>
+        <w:spacing w:line="230" w:lineRule="auto" w:before="186" w:after="0"/>
         <w:ind w:left="226" w:right="0" w:firstLine="0"/>
         <w:jc w:val="left"/>
       </w:pPr>

</xml_diff>

<commit_message>
Citizens keynote, and be explicit about markdownw's smarty extension
</commit_message>
<xml_diff>
--- a/generated/cv.docx
+++ b/generated/cv.docx
@@ -2921,7 +2921,7 @@
         <w:autoSpaceDN w:val="0"/>
         <w:autoSpaceDE w:val="0"/>
         <w:widowControl/>
-        <w:spacing w:line="233" w:lineRule="auto" w:before="298" w:after="118"/>
+        <w:spacing w:line="233" w:lineRule="auto" w:before="298" w:after="0"/>
         <w:ind w:left="226" w:right="0" w:firstLine="0"/>
         <w:jc w:val="left"/>
       </w:pPr>
@@ -2963,88 +2963,58 @@
         <w:t>: female founder, lactation counseling and products for new mothers and their babies</w:t>
       </w:r>
     </w:p>
-    <w:tbl>
-      <w:tblPr>
-        <w:tblW w:type="auto" w:w="0"/>
-        <w:tblLayout w:type="fixed"/>
-        <w:tblLook w:firstColumn="1" w:firstRow="1" w:lastColumn="0" w:lastRow="0" w:noHBand="0" w:noVBand="1" w:val="04A0"/>
-        <w:tblInd w:w="100.0" w:type="dxa"/>
-      </w:tblPr>
-      <w:tblGrid>
-        <w:gridCol w:w="9360"/>
-      </w:tblGrid>
-      <w:tr>
-        <w:trPr>
-          <w:trHeight w:hRule="exact" w:val="332"/>
-        </w:trPr>
-        <w:tc>
-          <w:tcPr>
-            <w:tcW w:type="dxa" w:w="9080"/>
-            <w:tcBorders/>
-            <w:tcMar>
-              <w:start w:w="0" w:type="dxa"/>
-              <w:end w:w="0" w:type="dxa"/>
-            </w:tcMar>
-          </w:tcPr>
-          <w:p>
-            <w:pPr>
-              <w:autoSpaceDN w:val="0"/>
-              <w:autoSpaceDE w:val="0"/>
-              <w:widowControl/>
-              <w:spacing w:line="233" w:lineRule="auto" w:before="60" w:after="0"/>
-              <w:ind w:left="0" w:right="0" w:firstLine="0"/>
-              <w:jc w:val="center"/>
-            </w:pPr>
-            <w:r>
-              <w:rPr>
-                <w:rFonts w:ascii="Times New Roman" w:hAnsi="Times New Roman" w:eastAsia="Times New Roman"/>
-                <w:b w:val="0"/>
-                <w:i w:val="0"/>
-                <w:color w:val="000000"/>
-                <w:sz w:val="20"/>
-              </w:rPr>
-              <w:t xml:space="preserve">• </w:t>
-            </w:r>
-            <w:r>
-              <w:rPr>
-                <w:rFonts w:ascii="Times New Roman" w:hAnsi="Times New Roman" w:eastAsia="Times New Roman"/>
-                <w:b w:val="0"/>
-                <w:i w:val="0"/>
-                <w:color w:val="5BA5DB"/>
-                <w:sz w:val="20"/>
-              </w:rPr>
-              <w:hyperlink r:id="rId24" w:history="1">
-                <w:r>
-                  <w:rPr>
-                    <w:rStyle w:val="Hyperlink"/>
-                  </w:rPr>
-                  <w:t>Moolah Kicks</w:t>
-                </w:r>
-              </w:hyperlink>
-            </w:r>
-            <w:r>
-              <w:rPr>
-                <w:rFonts w:ascii="Times New Roman" w:hAnsi="Times New Roman" w:eastAsia="Times New Roman"/>
-                <w:b w:val="0"/>
-                <w:i w:val="0"/>
-                <w:color w:val="000000"/>
-                <w:sz w:val="20"/>
-              </w:rPr>
-              <w:t>: female/LGBTQ+ founder, the first producer of basketball shoes made by women specifically</w:t>
-            </w:r>
-          </w:p>
-        </w:tc>
-      </w:tr>
-    </w:tbl>
     <w:p>
       <w:pPr>
         <w:autoSpaceDN w:val="0"/>
+        <w:tabs>
+          <w:tab w:pos="346" w:val="left"/>
+        </w:tabs>
         <w:autoSpaceDE w:val="0"/>
         <w:widowControl/>
-        <w:spacing w:line="233" w:lineRule="auto" w:before="48" w:after="0"/>
-        <w:ind w:left="346" w:right="0" w:firstLine="0"/>
+        <w:spacing w:line="283" w:lineRule="auto" w:before="178" w:after="0"/>
+        <w:ind w:left="226" w:right="288" w:firstLine="0"/>
         <w:jc w:val="left"/>
       </w:pPr>
+      <w:r>
+        <w:rPr>
+          <w:rFonts w:ascii="Times New Roman" w:hAnsi="Times New Roman" w:eastAsia="Times New Roman"/>
+          <w:b w:val="0"/>
+          <w:i w:val="0"/>
+          <w:color w:val="000000"/>
+          <w:sz w:val="20"/>
+        </w:rPr>
+        <w:t xml:space="preserve">• </w:t>
+      </w:r>
+      <w:r>
+        <w:rPr>
+          <w:rFonts w:ascii="Times New Roman" w:hAnsi="Times New Roman" w:eastAsia="Times New Roman"/>
+          <w:b w:val="0"/>
+          <w:i w:val="0"/>
+          <w:color w:val="5BA5DB"/>
+          <w:sz w:val="20"/>
+        </w:rPr>
+        <w:hyperlink r:id="rId24" w:history="1">
+          <w:r>
+            <w:rPr>
+              <w:rStyle w:val="Hyperlink"/>
+            </w:rPr>
+            <w:t>Moolah Kicks</w:t>
+          </w:r>
+        </w:hyperlink>
+      </w:r>
+      <w:r>
+        <w:rPr>
+          <w:rFonts w:ascii="Times New Roman" w:hAnsi="Times New Roman" w:eastAsia="Times New Roman"/>
+          <w:b w:val="0"/>
+          <w:i w:val="0"/>
+          <w:color w:val="000000"/>
+          <w:sz w:val="20"/>
+        </w:rPr>
+        <w:t xml:space="preserve">: female/LGBTQ+ founder, the first producer of basketball shoes made by women specifically </w:t>
+      </w:r>
+      <w:r>
+        <w:tab/>
+      </w:r>
       <w:r>
         <w:rPr>
           <w:rFonts w:ascii="Times New Roman" w:hAnsi="Times New Roman" w:eastAsia="Times New Roman"/>
@@ -5261,7 +5231,7 @@
         <w:autoSpaceDN w:val="0"/>
         <w:autoSpaceDE w:val="0"/>
         <w:widowControl/>
-        <w:spacing w:line="233" w:lineRule="auto" w:before="318" w:after="118"/>
+        <w:spacing w:line="233" w:lineRule="auto" w:before="318" w:after="0"/>
         <w:ind w:left="226" w:right="0" w:firstLine="0"/>
         <w:jc w:val="left"/>
       </w:pPr>
@@ -5296,79 +5266,53 @@
         <w:t>, interactive e-book/ self-paced online course, to be published in 2022.</w:t>
       </w:r>
     </w:p>
-    <w:tbl>
-      <w:tblPr>
-        <w:tblW w:type="auto" w:w="0"/>
-        <w:tblLayout w:type="fixed"/>
-        <w:tblLook w:firstColumn="1" w:firstRow="1" w:lastColumn="0" w:lastRow="0" w:noHBand="0" w:noVBand="1" w:val="04A0"/>
-        <w:tblInd w:w="100.0" w:type="dxa"/>
-      </w:tblPr>
-      <w:tblGrid>
-        <w:gridCol w:w="9360"/>
-      </w:tblGrid>
-      <w:tr>
-        <w:trPr>
-          <w:trHeight w:hRule="exact" w:val="342"/>
-        </w:trPr>
-        <w:tc>
-          <w:tcPr>
-            <w:tcW w:type="dxa" w:w="8080"/>
-            <w:tcBorders/>
-            <w:tcMar>
-              <w:start w:w="0" w:type="dxa"/>
-              <w:end w:w="0" w:type="dxa"/>
-            </w:tcMar>
-          </w:tcPr>
-          <w:p>
-            <w:pPr>
-              <w:autoSpaceDN w:val="0"/>
-              <w:autoSpaceDE w:val="0"/>
-              <w:widowControl/>
-              <w:spacing w:line="233" w:lineRule="auto" w:before="60" w:after="0"/>
-              <w:ind w:left="126" w:right="0" w:firstLine="0"/>
-              <w:jc w:val="left"/>
-            </w:pPr>
-            <w:r>
-              <w:rPr>
-                <w:rFonts w:ascii="Times New Roman" w:hAnsi="Times New Roman" w:eastAsia="Times New Roman"/>
-                <w:b w:val="0"/>
-                <w:i w:val="0"/>
-                <w:color w:val="000000"/>
-                <w:sz w:val="20"/>
-              </w:rPr>
-              <w:t xml:space="preserve">• </w:t>
-            </w:r>
-            <w:r>
-              <w:rPr>
-                <w:rFonts w:ascii="Times New Roman" w:hAnsi="Times New Roman" w:eastAsia="Times New Roman"/>
-                <w:b w:val="0"/>
-                <w:i w:val="0"/>
-                <w:color w:val="5BA5DB"/>
-                <w:sz w:val="20"/>
-              </w:rPr>
-              <w:hyperlink r:id="rId30" w:history="1">
-                <w:r>
-                  <w:rPr>
-                    <w:rStyle w:val="Hyperlink"/>
-                  </w:rPr>
-                  <w:t>Manifesto for Online Collaboration</w:t>
-                </w:r>
-              </w:hyperlink>
-            </w:r>
-            <w:r>
-              <w:rPr>
-                <w:rFonts w:ascii="Times New Roman" w:hAnsi="Times New Roman" w:eastAsia="Times New Roman"/>
-                <w:b w:val="0"/>
-                <w:i w:val="0"/>
-                <w:color w:val="000000"/>
-                <w:sz w:val="20"/>
-              </w:rPr>
-              <w:t>, with Matt Barnaby, Barb Bickford, et al, 2022.</w:t>
-            </w:r>
-          </w:p>
-        </w:tc>
-      </w:tr>
-    </w:tbl>
+    <w:p>
+      <w:pPr>
+        <w:autoSpaceDN w:val="0"/>
+        <w:autoSpaceDE w:val="0"/>
+        <w:widowControl/>
+        <w:spacing w:line="233" w:lineRule="auto" w:before="178" w:after="0"/>
+        <w:ind w:left="226" w:right="0" w:firstLine="0"/>
+        <w:jc w:val="left"/>
+      </w:pPr>
+      <w:r>
+        <w:rPr>
+          <w:rFonts w:ascii="Times New Roman" w:hAnsi="Times New Roman" w:eastAsia="Times New Roman"/>
+          <w:b w:val="0"/>
+          <w:i w:val="0"/>
+          <w:color w:val="000000"/>
+          <w:sz w:val="20"/>
+        </w:rPr>
+        <w:t xml:space="preserve">• </w:t>
+      </w:r>
+      <w:r>
+        <w:rPr>
+          <w:rFonts w:ascii="Times New Roman" w:hAnsi="Times New Roman" w:eastAsia="Times New Roman"/>
+          <w:b w:val="0"/>
+          <w:i w:val="0"/>
+          <w:color w:val="5BA5DB"/>
+          <w:sz w:val="20"/>
+        </w:rPr>
+        <w:hyperlink r:id="rId30" w:history="1">
+          <w:r>
+            <w:rPr>
+              <w:rStyle w:val="Hyperlink"/>
+            </w:rPr>
+            <w:t>Manifesto for Online Collaboration</w:t>
+          </w:r>
+        </w:hyperlink>
+      </w:r>
+      <w:r>
+        <w:rPr>
+          <w:rFonts w:ascii="Times New Roman" w:hAnsi="Times New Roman" w:eastAsia="Times New Roman"/>
+          <w:b w:val="0"/>
+          <w:i w:val="0"/>
+          <w:color w:val="000000"/>
+          <w:sz w:val="20"/>
+        </w:rPr>
+        <w:t>, with Matt Barnaby, Barb Bickford, et al, 2022.</w:t>
+      </w:r>
+    </w:p>
     <w:p>
       <w:pPr>
         <w:autoSpaceDN w:val="0"/>
@@ -5377,7 +5321,7 @@
         </w:tabs>
         <w:autoSpaceDE w:val="0"/>
         <w:widowControl/>
-        <w:spacing w:line="283" w:lineRule="auto" w:before="118" w:after="0"/>
+        <w:spacing w:line="283" w:lineRule="auto" w:before="178" w:after="0"/>
         <w:ind w:left="226" w:right="432" w:firstLine="0"/>
         <w:jc w:val="left"/>
       </w:pPr>
@@ -6184,8 +6128,8 @@
         </w:tabs>
         <w:autoSpaceDE w:val="0"/>
         <w:widowControl/>
-        <w:spacing w:line="300" w:lineRule="auto" w:before="178" w:after="0"/>
-        <w:ind w:left="226" w:right="432" w:firstLine="0"/>
+        <w:spacing w:line="314" w:lineRule="auto" w:before="178" w:after="0"/>
+        <w:ind w:left="226" w:right="288" w:firstLine="0"/>
         <w:jc w:val="left"/>
       </w:pPr>
       <w:r>
@@ -6214,6 +6158,78 @@
       <w:r>
         <w:tab/>
       </w:r>
+      <w:r>
+        <w:rPr>
+          <w:rFonts w:ascii="Times New Roman" w:hAnsi="Times New Roman" w:eastAsia="Times New Roman"/>
+          <w:b w:val="0"/>
+          <w:i w:val="0"/>
+          <w:color w:val="000000"/>
+          <w:sz w:val="20"/>
+        </w:rPr>
+        <w:t xml:space="preserve">◦ </w:t>
+      </w:r>
+      <w:r>
+        <w:rPr>
+          <w:rFonts w:ascii="Times New Roman" w:hAnsi="Times New Roman" w:eastAsia="Times New Roman"/>
+          <w:b w:val="0"/>
+          <w:i w:val="0"/>
+          <w:color w:val="000000"/>
+          <w:sz w:val="20"/>
+        </w:rPr>
+        <w:t xml:space="preserve">Teaching Agile (Or Anything Else) So It Sticks – Citizens internal keynote, 2022 (invited). Also at Agile </w:t>
+      </w:r>
+      <w:r>
+        <w:tab/>
+      </w:r>
+      <w:r>
+        <w:rPr>
+          <w:rFonts w:ascii="Times New Roman" w:hAnsi="Times New Roman" w:eastAsia="Times New Roman"/>
+          <w:b w:val="0"/>
+          <w:i w:val="0"/>
+          <w:color w:val="000000"/>
+          <w:sz w:val="20"/>
+        </w:rPr>
+        <w:t xml:space="preserve">2021 Minimum Viable Conference, 2021 (invited); Also at Boston Area Women In Agile, 2020 (invited); </w:t>
+      </w:r>
+      <w:r>
+        <w:tab/>
+      </w:r>
+      <w:r>
+        <w:rPr>
+          <w:rFonts w:ascii="Times New Roman" w:hAnsi="Times New Roman" w:eastAsia="Times New Roman"/>
+          <w:b w:val="0"/>
+          <w:i w:val="0"/>
+          <w:color w:val="000000"/>
+          <w:sz w:val="20"/>
+        </w:rPr>
+        <w:t xml:space="preserve">Heart of England Scrum User Group, 2020 (invited); Venture Cafe, 2020 (invited); AgileCamp SF, 2019; </w:t>
+      </w:r>
+      <w:r>
+        <w:tab/>
+      </w:r>
+      <w:r>
+        <w:rPr>
+          <w:rFonts w:ascii="Times New Roman" w:hAnsi="Times New Roman" w:eastAsia="Times New Roman"/>
+          <w:b w:val="0"/>
+          <w:i w:val="0"/>
+          <w:color w:val="000000"/>
+          <w:sz w:val="20"/>
+        </w:rPr>
+        <w:t>Agile New England, 2019.</w:t>
+      </w:r>
+    </w:p>
+    <w:p>
+      <w:pPr>
+        <w:autoSpaceDN w:val="0"/>
+        <w:tabs>
+          <w:tab w:pos="548" w:val="left"/>
+        </w:tabs>
+        <w:autoSpaceDE w:val="0"/>
+        <w:widowControl/>
+        <w:spacing w:line="283" w:lineRule="auto" w:before="178" w:after="0"/>
+        <w:ind w:left="426" w:right="432" w:firstLine="0"/>
+        <w:jc w:val="left"/>
+      </w:pPr>
       <w:r>
         <w:rPr>
           <w:rFonts w:ascii="Times New Roman" w:hAnsi="Times New Roman" w:eastAsia="Times New Roman"/>
@@ -6756,56 +6772,6 @@
           <w:sz w:val="20"/>
         </w:rPr>
         <w:t>Professional Development Day, 2021 (invited).</w:t>
-      </w:r>
-    </w:p>
-    <w:p>
-      <w:pPr>
-        <w:autoSpaceDN w:val="0"/>
-        <w:autoSpaceDE w:val="0"/>
-        <w:widowControl/>
-        <w:spacing w:line="300" w:lineRule="auto" w:before="178" w:after="0"/>
-        <w:ind w:left="548" w:right="144" w:hanging="122"/>
-        <w:jc w:val="left"/>
-      </w:pPr>
-      <w:r>
-        <w:rPr>
-          <w:rFonts w:ascii="Times New Roman" w:hAnsi="Times New Roman" w:eastAsia="Times New Roman"/>
-          <w:b w:val="0"/>
-          <w:i w:val="0"/>
-          <w:color w:val="000000"/>
-          <w:sz w:val="20"/>
-        </w:rPr>
-        <w:t xml:space="preserve">◦ </w:t>
-      </w:r>
-      <w:r>
-        <w:rPr>
-          <w:rFonts w:ascii="Times New Roman" w:hAnsi="Times New Roman" w:eastAsia="Times New Roman"/>
-          <w:b w:val="0"/>
-          <w:i w:val="0"/>
-          <w:color w:val="000000"/>
-          <w:sz w:val="20"/>
-        </w:rPr>
-        <w:t xml:space="preserve">Teaching Agile (Or Anything Else) So It Sticks – Agile 2021 Minimum Viable Conference, 2021. Also at </w:t>
-      </w:r>
-      <w:r>
-        <w:rPr>
-          <w:rFonts w:ascii="Times New Roman" w:hAnsi="Times New Roman" w:eastAsia="Times New Roman"/>
-          <w:b w:val="0"/>
-          <w:i w:val="0"/>
-          <w:color w:val="000000"/>
-          <w:sz w:val="20"/>
-        </w:rPr>
-        <w:t xml:space="preserve">Boston Area Women In Agile, 2020 (invited); Heart of England Scrum User Group, 2020 (invited); Venture </w:t>
-      </w:r>
-      <w:r>
-        <w:rPr>
-          <w:rFonts w:ascii="Times New Roman" w:hAnsi="Times New Roman" w:eastAsia="Times New Roman"/>
-          <w:b w:val="0"/>
-          <w:i w:val="0"/>
-          <w:color w:val="000000"/>
-          <w:sz w:val="20"/>
-        </w:rPr>
-        <w:t>Cafe, 2020 (invited); AgileCamp SF, 2019; Agile New England, 2019.</w:t>
       </w:r>
     </w:p>
     <w:p>

</xml_diff>